<commit_message>
Save Feature 2, Electric Boogaloo
Added the ability to save the world after it has begun simulation. Also added the baseline for the war array. Documentation improved.
</commit_message>
<xml_diff>
--- a/Epq Development Diary.docx
+++ b/Epq Development Diary.docx
@@ -1,6 +1,6 @@
 
 <file path=word/document.xml><?xml version="1.0" encoding="utf-8"?>
-<w:document xmlns:wpc="http://schemas.microsoft.com/office/word/2010/wordprocessingCanvas" xmlns:cx="http://schemas.microsoft.com/office/drawing/2014/chartex" xmlns:mc="http://schemas.openxmlformats.org/markup-compatibility/2006" xmlns:o="urn:schemas-microsoft-com:office:office" xmlns:r="http://schemas.openxmlformats.org/officeDocument/2006/relationships" xmlns:m="http://schemas.openxmlformats.org/officeDocument/2006/math" xmlns:v="urn:schemas-microsoft-com:vml" xmlns:wp14="http://schemas.microsoft.com/office/word/2010/wordprocessingDrawing" xmlns:wp="http://schemas.openxmlformats.org/drawingml/2006/wordprocessingDrawing" xmlns:w10="urn:schemas-microsoft-com:office:word" xmlns:w="http://schemas.openxmlformats.org/wordprocessingml/2006/main" xmlns:w14="http://schemas.microsoft.com/office/word/2010/wordml" xmlns:w15="http://schemas.microsoft.com/office/word/2012/wordml" xmlns:w16se="http://schemas.microsoft.com/office/word/2015/wordml/symex" xmlns:wpg="http://schemas.microsoft.com/office/word/2010/wordprocessingGroup" xmlns:wpi="http://schemas.microsoft.com/office/word/2010/wordprocessingInk" xmlns:wne="http://schemas.microsoft.com/office/word/2006/wordml" xmlns:wps="http://schemas.microsoft.com/office/word/2010/wordprocessingShape" mc:Ignorable="w14 w15 w16se wp14">
+<w:document xmlns:wpc="http://schemas.microsoft.com/office/word/2010/wordprocessingCanvas" xmlns:cx="http://schemas.microsoft.com/office/drawing/2014/chartex" xmlns:cx1="http://schemas.microsoft.com/office/drawing/2015/9/8/chartex" xmlns:cx2="http://schemas.microsoft.com/office/drawing/2015/10/21/chartex" xmlns:cx3="http://schemas.microsoft.com/office/drawing/2016/5/9/chartex" xmlns:cx4="http://schemas.microsoft.com/office/drawing/2016/5/10/chartex" xmlns:cx5="http://schemas.microsoft.com/office/drawing/2016/5/11/chartex" xmlns:cx6="http://schemas.microsoft.com/office/drawing/2016/5/12/chartex" xmlns:cx7="http://schemas.microsoft.com/office/drawing/2016/5/13/chartex" xmlns:cx8="http://schemas.microsoft.com/office/drawing/2016/5/14/chartex" xmlns:mc="http://schemas.openxmlformats.org/markup-compatibility/2006" xmlns:aink="http://schemas.microsoft.com/office/drawing/2016/ink" xmlns:am3d="http://schemas.microsoft.com/office/drawing/2017/model3d" xmlns:o="urn:schemas-microsoft-com:office:office" xmlns:r="http://schemas.openxmlformats.org/officeDocument/2006/relationships" xmlns:m="http://schemas.openxmlformats.org/officeDocument/2006/math" xmlns:v="urn:schemas-microsoft-com:vml" xmlns:wp14="http://schemas.microsoft.com/office/word/2010/wordprocessingDrawing" xmlns:wp="http://schemas.openxmlformats.org/drawingml/2006/wordprocessingDrawing" xmlns:w10="urn:schemas-microsoft-com:office:word" xmlns:w="http://schemas.openxmlformats.org/wordprocessingml/2006/main" xmlns:w14="http://schemas.microsoft.com/office/word/2010/wordml" xmlns:w15="http://schemas.microsoft.com/office/word/2012/wordml" xmlns:w16cid="http://schemas.microsoft.com/office/word/2016/wordml/cid" xmlns:w16se="http://schemas.microsoft.com/office/word/2015/wordml/symex" xmlns:wpg="http://schemas.microsoft.com/office/word/2010/wordprocessingGroup" xmlns:wpi="http://schemas.microsoft.com/office/word/2010/wordprocessingInk" xmlns:wne="http://schemas.microsoft.com/office/word/2006/wordml" xmlns:wps="http://schemas.microsoft.com/office/word/2010/wordprocessingShape" mc:Ignorable="w14 w15 w16se w16cid wp14">
   <w:body>
     <w:sdt>
       <w:sdtPr>
@@ -165,7 +165,6 @@
             <w:dataBinding w:prefixMappings="xmlns:ns0='http://purl.org/dc/elements/1.1/' xmlns:ns1='http://schemas.openxmlformats.org/package/2006/metadata/core-properties' " w:xpath="/ns1:coreProperties[1]/ns0:subject[1]" w:storeItemID="{6C3C8BC8-F283-45AE-878A-BAB7291924A1}"/>
             <w:text/>
           </w:sdtPr>
-          <w:sdtEndPr/>
           <w:sdtContent>
             <w:p>
               <w:pPr>
@@ -283,7 +282,6 @@
                                     <w:calendar w:val="gregorian"/>
                                   </w:date>
                                 </w:sdtPr>
-                                <w:sdtEndPr/>
                                 <w:sdtContent>
                                   <w:p>
                                     <w:pPr>
@@ -329,7 +327,6 @@
                                     <w:dataBinding w:prefixMappings="xmlns:ns0='http://schemas.openxmlformats.org/officeDocument/2006/extended-properties' " w:xpath="/ns0:Properties[1]/ns0:Company[1]" w:storeItemID="{6668398D-A668-4E3E-A5EB-62B293D839F1}"/>
                                     <w:text/>
                                   </w:sdtPr>
-                                  <w:sdtEndPr/>
                                   <w:sdtContent>
                                     <w:r>
                                       <w:rPr>
@@ -398,7 +395,6 @@
                               <w:calendar w:val="gregorian"/>
                             </w:date>
                           </w:sdtPr>
-                          <w:sdtEndPr/>
                           <w:sdtContent>
                             <w:p>
                               <w:pPr>
@@ -444,7 +440,6 @@
                               <w:dataBinding w:prefixMappings="xmlns:ns0='http://schemas.openxmlformats.org/officeDocument/2006/extended-properties' " w:xpath="/ns0:Properties[1]/ns0:Company[1]" w:storeItemID="{6668398D-A668-4E3E-A5EB-62B293D839F1}"/>
                               <w:text/>
                             </w:sdtPr>
-                            <w:sdtEndPr/>
                             <w:sdtContent>
                               <w:r>
                                 <w:rPr>
@@ -590,8 +585,6 @@
             </w:rPr>
             <w:t>Introduction</w:t>
           </w:r>
-          <w:bookmarkStart w:id="1" w:name="_GoBack"/>
-          <w:bookmarkEnd w:id="1"/>
         </w:p>
         <w:p>
           <w:pPr>
@@ -774,7 +767,7 @@
               <w:b/>
               <w:sz w:val="32"/>
             </w:rPr>
-            <w:t>Simulation &amp; Game Theory</w:t>
+            <w:t>Theory</w:t>
           </w:r>
         </w:p>
         <w:p>
@@ -797,15 +790,7 @@
               <w:b/>
               <w:sz w:val="32"/>
             </w:rPr>
-            <w:t>War</w:t>
-          </w:r>
-          <w:r>
-            <w:rPr>
-              <w:rFonts w:ascii="Adobe Hebrew" w:eastAsia="Microsoft YaHei UI Light" w:hAnsi="Adobe Hebrew" w:cs="Adobe Hebrew"/>
-              <w:b/>
-              <w:sz w:val="32"/>
-            </w:rPr>
-            <w:t xml:space="preserve"> &amp; Harmonic Series</w:t>
+            <w:t>Storage</w:t>
           </w:r>
         </w:p>
         <w:p>
@@ -938,13 +923,25 @@
           <w:u w:val="single"/>
         </w:rPr>
       </w:pPr>
-      <w:r>
+    </w:p>
+    <w:p>
+      <w:pPr>
+        <w:spacing w:after="20"/>
+        <w:jc w:val="center"/>
         <w:rPr>
           <w:rFonts w:ascii="Microsoft YaHei UI Light" w:eastAsia="Microsoft YaHei UI Light" w:hAnsi="Microsoft YaHei UI Light"/>
           <w:b/>
           <w:sz w:val="36"/>
           <w:u w:val="single"/>
         </w:rPr>
+      </w:pPr>
+      <w:r>
+        <w:rPr>
+          <w:rFonts w:ascii="Microsoft YaHei UI Light" w:eastAsia="Microsoft YaHei UI Light" w:hAnsi="Microsoft YaHei UI Light"/>
+          <w:b/>
+          <w:sz w:val="36"/>
+          <w:u w:val="single"/>
+        </w:rPr>
         <w:lastRenderedPageBreak/>
         <w:t>The Production of Simulations</w:t>
       </w:r>
@@ -979,7 +976,7 @@
       <w:pPr>
         <w:pStyle w:val="Head"/>
       </w:pPr>
-      <w:bookmarkStart w:id="2" w:name="Introduction"/>
+      <w:bookmarkStart w:id="1" w:name="Introduction"/>
       <w:r>
         <w:t>Introduction</w:t>
       </w:r>
@@ -1079,7 +1076,7 @@
         <w:t>In this document I shall be detailing my endeavour to create my own simulation, one which simulates a history of a randomly generated world, with its own religions, countries, cities and culture.</w:t>
       </w:r>
     </w:p>
-    <w:bookmarkEnd w:id="2"/>
+    <w:bookmarkEnd w:id="1"/>
     <w:p>
       <w:pPr>
         <w:rPr>
@@ -1817,22 +1814,46 @@
           <w:rFonts w:ascii="Century" w:hAnsi="Century"/>
           <w:sz w:val="24"/>
         </w:rPr>
-        <w:t>Allowing a computer to create its own structures based on specific rules is certainly an intriguing idea, but it lacks use. Conway’s ‘life’ serves no purpose other than to survive, meaning it is not a particularly good simulation of real concepts. So what if we were to use concepts discussed in Conway’s model for a more practical model, say a model of evolution?</w:t>
-      </w:r>
-    </w:p>
-    <w:p>
-      <w:pPr>
-        <w:rPr>
-          <w:rFonts w:ascii="Century" w:hAnsi="Century"/>
-          <w:sz w:val="24"/>
-        </w:rPr>
-      </w:pPr>
-      <w:r>
-        <w:rPr>
-          <w:rFonts w:ascii="Century" w:hAnsi="Century"/>
-          <w:sz w:val="24"/>
-        </w:rPr>
-        <w:t>This is where Cary Huang’s Evolution Simulator</w:t>
+        <w:t xml:space="preserve">Allowing a computer to create its own structures based on specific rules is certainly an intriguing idea, but it lacks use. Conway’s ‘life’ serves no purpose other than to survive, meaning it is not a particularly good simulation of real concepts. </w:t>
+      </w:r>
+      <w:proofErr w:type="gramStart"/>
+      <w:r>
+        <w:rPr>
+          <w:rFonts w:ascii="Century" w:hAnsi="Century"/>
+          <w:sz w:val="24"/>
+        </w:rPr>
+        <w:t>So</w:t>
+      </w:r>
+      <w:proofErr w:type="gramEnd"/>
+      <w:r>
+        <w:rPr>
+          <w:rFonts w:ascii="Century" w:hAnsi="Century"/>
+          <w:sz w:val="24"/>
+        </w:rPr>
+        <w:t xml:space="preserve"> what if we were to use concepts discussed in Conway’s model for a more practical model, say a model of evolution?</w:t>
+      </w:r>
+    </w:p>
+    <w:p>
+      <w:pPr>
+        <w:rPr>
+          <w:rFonts w:ascii="Century" w:hAnsi="Century"/>
+          <w:sz w:val="24"/>
+        </w:rPr>
+      </w:pPr>
+      <w:r>
+        <w:rPr>
+          <w:rFonts w:ascii="Century" w:hAnsi="Century"/>
+          <w:sz w:val="24"/>
+        </w:rPr>
+        <w:t xml:space="preserve">This is where Cary Huang’s Evolution </w:t>
+      </w:r>
+      <w:proofErr w:type="gramStart"/>
+      <w:r>
+        <w:rPr>
+          <w:rFonts w:ascii="Century" w:hAnsi="Century"/>
+          <w:sz w:val="24"/>
+        </w:rPr>
+        <w:t>Simulator</w:t>
       </w:r>
       <w:r>
         <w:rPr>
@@ -1840,22 +1861,48 @@
           <w:sz w:val="24"/>
           <w:vertAlign w:val="superscript"/>
         </w:rPr>
-        <w:t>[4]</w:t>
-      </w:r>
-      <w:r>
-        <w:rPr>
-          <w:rFonts w:ascii="Century" w:hAnsi="Century"/>
-          <w:sz w:val="24"/>
-        </w:rPr>
-        <w:t xml:space="preserve"> comes in, in essence it attempts to simulate a population of shapes as they evolve to reach a specific purpose; the ability to travel as far right as possible within fifteen seconds. While Cary goes over his simulator in a lot of detail in his video series on this project</w:t>
-      </w:r>
+        <w:t>[</w:t>
+      </w:r>
+      <w:proofErr w:type="gramEnd"/>
       <w:r>
         <w:rPr>
           <w:rFonts w:ascii="Century" w:hAnsi="Century"/>
           <w:sz w:val="24"/>
           <w:vertAlign w:val="superscript"/>
         </w:rPr>
-        <w:t>[3]</w:t>
+        <w:t>4]</w:t>
+      </w:r>
+      <w:r>
+        <w:rPr>
+          <w:rFonts w:ascii="Century" w:hAnsi="Century"/>
+          <w:sz w:val="24"/>
+        </w:rPr>
+        <w:t xml:space="preserve"> comes in, in essence it attempts to simulate a population of shapes as they evolve to reach a specific purpose; the ability to travel as far right as possible within fifteen seconds. While Cary goes over his simulator in a lot of detail in his video series on this </w:t>
+      </w:r>
+      <w:proofErr w:type="gramStart"/>
+      <w:r>
+        <w:rPr>
+          <w:rFonts w:ascii="Century" w:hAnsi="Century"/>
+          <w:sz w:val="24"/>
+        </w:rPr>
+        <w:t>project</w:t>
+      </w:r>
+      <w:r>
+        <w:rPr>
+          <w:rFonts w:ascii="Century" w:hAnsi="Century"/>
+          <w:sz w:val="24"/>
+          <w:vertAlign w:val="superscript"/>
+        </w:rPr>
+        <w:t>[</w:t>
+      </w:r>
+      <w:proofErr w:type="gramEnd"/>
+      <w:r>
+        <w:rPr>
+          <w:rFonts w:ascii="Century" w:hAnsi="Century"/>
+          <w:sz w:val="24"/>
+          <w:vertAlign w:val="superscript"/>
+        </w:rPr>
+        <w:t>3]</w:t>
       </w:r>
       <w:r>
         <w:rPr>
@@ -2931,7 +2978,23 @@
           <w:rFonts w:ascii="Century" w:hAnsi="Century"/>
           <w:sz w:val="24"/>
         </w:rPr>
-        <w:t>After the world was finally done, it needed to be populated by humans. These humans would go about the same process as our real ancestors, forming languages, religions and cultures unique to their environment, but this posed a problem; How would I achieve this? Creating new words for these places, people and ideas isn’t something you can do completely randomly, if these new words were simply generated from a group of letters, the output would be strange incomprehensible phrases. For my program, I wanted to keep the idea of random names, but have them based on real naming conventions, essentially creating words that sound like their real world counterparts.</w:t>
+        <w:t xml:space="preserve">After the world was finally done, it needed to be populated by humans. These humans would go about the same process as our real ancestors, forming languages, religions and cultures unique to their environment, but this posed a problem; How would I achieve this? Creating new words for these places, people and ideas isn’t something you can do completely randomly, if these new words were simply generated from a group of letters, the output would be strange incomprehensible phrases. For my program, I wanted to keep the idea of random names, but have them based on real naming conventions, essentially creating words that sound like their </w:t>
+      </w:r>
+      <w:proofErr w:type="gramStart"/>
+      <w:r>
+        <w:rPr>
+          <w:rFonts w:ascii="Century" w:hAnsi="Century"/>
+          <w:sz w:val="24"/>
+        </w:rPr>
+        <w:t>real world</w:t>
+      </w:r>
+      <w:proofErr w:type="gramEnd"/>
+      <w:r>
+        <w:rPr>
+          <w:rFonts w:ascii="Century" w:hAnsi="Century"/>
+          <w:sz w:val="24"/>
+        </w:rPr>
+        <w:t xml:space="preserve"> counterparts.</w:t>
       </w:r>
     </w:p>
     <w:p>
@@ -2977,7 +3040,7 @@
         <w:pStyle w:val="Head"/>
       </w:pPr>
       <w:r>
-        <w:t>Game Theory</w:t>
+        <w:t>Theory</w:t>
       </w:r>
     </w:p>
     <w:p>
@@ -3013,59 +3076,939 @@
           <w:sz w:val="24"/>
           <w:u w:val="single"/>
         </w:rPr>
-        <w:t>War &amp; Harmonic Series</w:t>
-      </w:r>
-    </w:p>
-    <w:p>
-      <w:pPr>
-        <w:rPr>
-          <w:rFonts w:ascii="Century" w:hAnsi="Century"/>
-          <w:sz w:val="24"/>
-        </w:rPr>
-      </w:pPr>
-      <w:r>
-        <w:rPr>
-          <w:rFonts w:ascii="Century" w:hAnsi="Century"/>
-          <w:sz w:val="24"/>
-        </w:rPr>
-        <w:t xml:space="preserve">War is very hard to generalise. Many factors can play into its outcome, </w:t>
-      </w:r>
-      <w:r>
-        <w:rPr>
-          <w:rFonts w:ascii="Century" w:hAnsi="Century"/>
-          <w:sz w:val="24"/>
-        </w:rPr>
-        <w:t xml:space="preserve">most which are unpredictable, so how would one go about developing a way to create an outcome for war based on limited statistics? </w:t>
-      </w:r>
-      <w:r>
-        <w:rPr>
-          <w:rFonts w:ascii="Century" w:hAnsi="Century"/>
-          <w:sz w:val="24"/>
-        </w:rPr>
-        <w:t xml:space="preserve">The only real answer is </w:t>
-      </w:r>
-      <w:r>
-        <w:rPr>
-          <w:rFonts w:ascii="Century" w:hAnsi="Century"/>
-          <w:sz w:val="24"/>
-        </w:rPr>
-        <w:t xml:space="preserve">with </w:t>
-      </w:r>
-      <w:r>
-        <w:rPr>
-          <w:rFonts w:ascii="Century" w:hAnsi="Century"/>
-          <w:sz w:val="24"/>
-        </w:rPr>
-        <w:t>a huge amount of mathematical equations and algorithms.</w:t>
-      </w:r>
-    </w:p>
-    <w:p>
-      <w:pPr>
-        <w:rPr>
-          <w:rFonts w:ascii="Century" w:hAnsi="Century"/>
-          <w:i/>
-          <w:sz w:val="24"/>
-          <w:u w:val="single"/>
+        <w:t>Storage</w:t>
+      </w:r>
+    </w:p>
+    <w:p>
+      <w:pPr>
+        <w:rPr>
+          <w:rFonts w:ascii="Century" w:hAnsi="Century"/>
+          <w:sz w:val="24"/>
+        </w:rPr>
+      </w:pPr>
+      <w:r>
+        <w:rPr>
+          <w:rFonts w:ascii="Century" w:hAnsi="Century"/>
+          <w:sz w:val="24"/>
+        </w:rPr>
+        <w:t>For the user to be able to use the program, it was essential that a mechanism of storage be developed, as it was unlikely the average user would be interested in watching the simulation run through its entire cycle in a single sitting. Because of the importance of this factor, it was equally important that the method used to store the files was as efficient as possible. I first attempted to make the storage efficient by storing files with a specific syntax the program could interpret; This was as follows:</w:t>
+      </w:r>
+    </w:p>
+    <w:tbl>
+      <w:tblPr>
+        <w:tblStyle w:val="TableGrid"/>
+        <w:tblW w:w="0" w:type="auto"/>
+        <w:tblLook w:val="04A0" w:firstRow="1" w:lastRow="0" w:firstColumn="1" w:lastColumn="0" w:noHBand="0" w:noVBand="1"/>
+      </w:tblPr>
+      <w:tblGrid>
+        <w:gridCol w:w="3005"/>
+        <w:gridCol w:w="3005"/>
+        <w:gridCol w:w="3006"/>
+      </w:tblGrid>
+      <w:tr>
+        <w:tc>
+          <w:tcPr>
+            <w:tcW w:w="3005" w:type="dxa"/>
+          </w:tcPr>
+          <w:p>
+            <w:pPr>
+              <w:rPr>
+                <w:rFonts w:ascii="Century" w:hAnsi="Century"/>
+                <w:sz w:val="24"/>
+              </w:rPr>
+            </w:pPr>
+            <w:r>
+              <w:rPr>
+                <w:rFonts w:ascii="Century" w:hAnsi="Century"/>
+                <w:sz w:val="24"/>
+              </w:rPr>
+              <w:lastRenderedPageBreak/>
+              <w:t>Name</w:t>
+            </w:r>
+          </w:p>
+        </w:tc>
+        <w:tc>
+          <w:tcPr>
+            <w:tcW w:w="3005" w:type="dxa"/>
+          </w:tcPr>
+          <w:p>
+            <w:pPr>
+              <w:rPr>
+                <w:rFonts w:ascii="Century" w:hAnsi="Century"/>
+                <w:sz w:val="24"/>
+              </w:rPr>
+            </w:pPr>
+            <w:r>
+              <w:rPr>
+                <w:rFonts w:ascii="Century" w:hAnsi="Century"/>
+                <w:sz w:val="24"/>
+              </w:rPr>
+              <w:t>Function</w:t>
+            </w:r>
+          </w:p>
+        </w:tc>
+        <w:tc>
+          <w:tcPr>
+            <w:tcW w:w="3006" w:type="dxa"/>
+          </w:tcPr>
+          <w:p>
+            <w:pPr>
+              <w:rPr>
+                <w:rFonts w:ascii="Century" w:hAnsi="Century"/>
+                <w:sz w:val="24"/>
+              </w:rPr>
+            </w:pPr>
+            <w:r>
+              <w:rPr>
+                <w:rFonts w:ascii="Century" w:hAnsi="Century"/>
+                <w:sz w:val="24"/>
+              </w:rPr>
+              <w:t>Symbol</w:t>
+            </w:r>
+          </w:p>
+        </w:tc>
+      </w:tr>
+      <w:tr>
+        <w:tc>
+          <w:tcPr>
+            <w:tcW w:w="3005" w:type="dxa"/>
+          </w:tcPr>
+          <w:p>
+            <w:pPr>
+              <w:rPr>
+                <w:rFonts w:ascii="Century" w:hAnsi="Century"/>
+                <w:sz w:val="24"/>
+              </w:rPr>
+            </w:pPr>
+            <w:r>
+              <w:rPr>
+                <w:rFonts w:ascii="Century" w:hAnsi="Century"/>
+                <w:sz w:val="24"/>
+              </w:rPr>
+              <w:t>Start</w:t>
+            </w:r>
+          </w:p>
+        </w:tc>
+        <w:tc>
+          <w:tcPr>
+            <w:tcW w:w="3005" w:type="dxa"/>
+          </w:tcPr>
+          <w:p>
+            <w:pPr>
+              <w:rPr>
+                <w:rFonts w:ascii="Century" w:hAnsi="Century"/>
+                <w:sz w:val="24"/>
+              </w:rPr>
+            </w:pPr>
+            <w:r>
+              <w:rPr>
+                <w:rFonts w:ascii="Century" w:hAnsi="Century"/>
+                <w:sz w:val="24"/>
+              </w:rPr>
+              <w:t>To notify the program of the beginning of a new line, and thus a new record of data.</w:t>
+            </w:r>
+          </w:p>
+        </w:tc>
+        <w:tc>
+          <w:tcPr>
+            <w:tcW w:w="3006" w:type="dxa"/>
+          </w:tcPr>
+          <w:p>
+            <w:pPr>
+              <w:rPr>
+                <w:rFonts w:ascii="Century" w:hAnsi="Century"/>
+                <w:sz w:val="24"/>
+              </w:rPr>
+            </w:pPr>
+            <w:r>
+              <w:rPr>
+                <w:rFonts w:ascii="Century" w:hAnsi="Century"/>
+                <w:sz w:val="24"/>
+              </w:rPr>
+              <w:t>$</w:t>
+            </w:r>
+          </w:p>
+        </w:tc>
+      </w:tr>
+      <w:tr>
+        <w:tc>
+          <w:tcPr>
+            <w:tcW w:w="3005" w:type="dxa"/>
+          </w:tcPr>
+          <w:p>
+            <w:pPr>
+              <w:rPr>
+                <w:rFonts w:ascii="Century" w:hAnsi="Century"/>
+                <w:sz w:val="24"/>
+              </w:rPr>
+            </w:pPr>
+            <w:r>
+              <w:rPr>
+                <w:rFonts w:ascii="Century" w:hAnsi="Century"/>
+                <w:sz w:val="24"/>
+              </w:rPr>
+              <w:t>Next Field</w:t>
+            </w:r>
+          </w:p>
+        </w:tc>
+        <w:tc>
+          <w:tcPr>
+            <w:tcW w:w="3005" w:type="dxa"/>
+          </w:tcPr>
+          <w:p>
+            <w:pPr>
+              <w:rPr>
+                <w:rFonts w:ascii="Century" w:hAnsi="Century"/>
+                <w:sz w:val="24"/>
+              </w:rPr>
+            </w:pPr>
+            <w:r>
+              <w:rPr>
+                <w:rFonts w:ascii="Century" w:hAnsi="Century"/>
+                <w:sz w:val="24"/>
+              </w:rPr>
+              <w:t>To tell the program that the current data field has reached its end, and the following data is for a different field</w:t>
+            </w:r>
+          </w:p>
+        </w:tc>
+        <w:tc>
+          <w:tcPr>
+            <w:tcW w:w="3006" w:type="dxa"/>
+          </w:tcPr>
+          <w:p>
+            <w:pPr>
+              <w:rPr>
+                <w:rFonts w:ascii="Century" w:hAnsi="Century"/>
+                <w:sz w:val="24"/>
+              </w:rPr>
+            </w:pPr>
+            <w:r>
+              <w:rPr>
+                <w:rFonts w:ascii="Century" w:hAnsi="Century"/>
+                <w:sz w:val="24"/>
+              </w:rPr>
+              <w:t>%</w:t>
+            </w:r>
+          </w:p>
+        </w:tc>
+      </w:tr>
+      <w:tr>
+        <w:tc>
+          <w:tcPr>
+            <w:tcW w:w="3005" w:type="dxa"/>
+          </w:tcPr>
+          <w:p>
+            <w:pPr>
+              <w:rPr>
+                <w:rFonts w:ascii="Century" w:hAnsi="Century"/>
+                <w:sz w:val="24"/>
+              </w:rPr>
+            </w:pPr>
+            <w:r>
+              <w:rPr>
+                <w:rFonts w:ascii="Century" w:hAnsi="Century"/>
+                <w:sz w:val="24"/>
+              </w:rPr>
+              <w:t>New Entry in the same field</w:t>
+            </w:r>
+          </w:p>
+        </w:tc>
+        <w:tc>
+          <w:tcPr>
+            <w:tcW w:w="3005" w:type="dxa"/>
+          </w:tcPr>
+          <w:p>
+            <w:pPr>
+              <w:rPr>
+                <w:rFonts w:ascii="Century" w:hAnsi="Century"/>
+                <w:sz w:val="24"/>
+              </w:rPr>
+            </w:pPr>
+            <w:r>
+              <w:rPr>
+                <w:rFonts w:ascii="Century" w:hAnsi="Century"/>
+                <w:sz w:val="24"/>
+              </w:rPr>
+              <w:t xml:space="preserve">This function allows for multiple sets of data to be stored concerning a </w:t>
+            </w:r>
+            <w:proofErr w:type="gramStart"/>
+            <w:r>
+              <w:rPr>
+                <w:rFonts w:ascii="Century" w:hAnsi="Century"/>
+                <w:sz w:val="24"/>
+              </w:rPr>
+              <w:t>particular topic</w:t>
+            </w:r>
+            <w:proofErr w:type="gramEnd"/>
+            <w:r>
+              <w:rPr>
+                <w:rFonts w:ascii="Century" w:hAnsi="Century"/>
+                <w:sz w:val="24"/>
+              </w:rPr>
+              <w:t>, usually in a separate array.</w:t>
+            </w:r>
+          </w:p>
+        </w:tc>
+        <w:tc>
+          <w:tcPr>
+            <w:tcW w:w="3006" w:type="dxa"/>
+          </w:tcPr>
+          <w:p>
+            <w:pPr>
+              <w:rPr>
+                <w:rFonts w:ascii="Century" w:hAnsi="Century"/>
+                <w:sz w:val="24"/>
+              </w:rPr>
+            </w:pPr>
+            <w:r>
+              <w:rPr>
+                <w:rFonts w:ascii="Century" w:hAnsi="Century"/>
+                <w:sz w:val="24"/>
+              </w:rPr>
+              <w:t>,</w:t>
+            </w:r>
+          </w:p>
+        </w:tc>
+      </w:tr>
+      <w:tr>
+        <w:tc>
+          <w:tcPr>
+            <w:tcW w:w="3005" w:type="dxa"/>
+          </w:tcPr>
+          <w:p>
+            <w:pPr>
+              <w:rPr>
+                <w:rFonts w:ascii="Century" w:hAnsi="Century"/>
+                <w:sz w:val="24"/>
+              </w:rPr>
+            </w:pPr>
+            <w:r>
+              <w:rPr>
+                <w:rFonts w:ascii="Century" w:hAnsi="Century"/>
+                <w:sz w:val="24"/>
+              </w:rPr>
+              <w:t>End Line</w:t>
+            </w:r>
+          </w:p>
+        </w:tc>
+        <w:tc>
+          <w:tcPr>
+            <w:tcW w:w="3005" w:type="dxa"/>
+          </w:tcPr>
+          <w:p>
+            <w:pPr>
+              <w:rPr>
+                <w:rFonts w:ascii="Century" w:hAnsi="Century"/>
+                <w:sz w:val="24"/>
+              </w:rPr>
+            </w:pPr>
+            <w:r>
+              <w:rPr>
+                <w:rFonts w:ascii="Century" w:hAnsi="Century"/>
+                <w:sz w:val="24"/>
+              </w:rPr>
+              <w:t>This function tells the program to move to the next line, as the current dataset has been read.</w:t>
+            </w:r>
+          </w:p>
+        </w:tc>
+        <w:tc>
+          <w:tcPr>
+            <w:tcW w:w="3006" w:type="dxa"/>
+          </w:tcPr>
+          <w:p>
+            <w:pPr>
+              <w:rPr>
+                <w:rFonts w:ascii="Century" w:hAnsi="Century"/>
+                <w:sz w:val="24"/>
+              </w:rPr>
+            </w:pPr>
+            <w:r>
+              <w:rPr>
+                <w:rFonts w:ascii="Century" w:hAnsi="Century"/>
+                <w:sz w:val="24"/>
+              </w:rPr>
+              <w:t>~</w:t>
+            </w:r>
+          </w:p>
+        </w:tc>
+      </w:tr>
+    </w:tbl>
+    <w:p>
+      <w:pPr>
+        <w:rPr>
+          <w:rFonts w:ascii="Century" w:hAnsi="Century"/>
+          <w:sz w:val="24"/>
+        </w:rPr>
+      </w:pPr>
+    </w:p>
+    <w:p>
+      <w:pPr>
+        <w:rPr>
+          <w:rFonts w:ascii="Century" w:hAnsi="Century"/>
+          <w:noProof/>
+          <w:sz w:val="24"/>
+        </w:rPr>
+      </w:pPr>
+      <w:r>
+        <w:rPr>
+          <w:rFonts w:ascii="Century" w:hAnsi="Century"/>
+          <w:noProof/>
+        </w:rPr>
+        <w:drawing>
+          <wp:anchor distT="0" distB="0" distL="114300" distR="114300" simplePos="0" relativeHeight="251674624" behindDoc="0" locked="0" layoutInCell="1" allowOverlap="1" wp14:anchorId="7B283FA5">
+            <wp:simplePos x="0" y="0"/>
+            <wp:positionH relativeFrom="margin">
+              <wp:posOffset>2388235</wp:posOffset>
+            </wp:positionH>
+            <wp:positionV relativeFrom="paragraph">
+              <wp:posOffset>48895</wp:posOffset>
+            </wp:positionV>
+            <wp:extent cx="3686175" cy="1503680"/>
+            <wp:effectExtent l="0" t="0" r="9525" b="1270"/>
+            <wp:wrapSquare wrapText="bothSides"/>
+            <wp:docPr id="13" name="Picture 13"/>
+            <wp:cNvGraphicFramePr>
+              <a:graphicFrameLocks xmlns:a="http://schemas.openxmlformats.org/drawingml/2006/main" noChangeAspect="1"/>
+            </wp:cNvGraphicFramePr>
+            <a:graphic xmlns:a="http://schemas.openxmlformats.org/drawingml/2006/main">
+              <a:graphicData uri="http://schemas.openxmlformats.org/drawingml/2006/picture">
+                <pic:pic xmlns:pic="http://schemas.openxmlformats.org/drawingml/2006/picture">
+                  <pic:nvPicPr>
+                    <pic:cNvPr id="1" name=""/>
+                    <pic:cNvPicPr/>
+                  </pic:nvPicPr>
+                  <pic:blipFill rotWithShape="1">
+                    <a:blip r:embed="rId21">
+                      <a:extLst>
+                        <a:ext uri="{28A0092B-C50C-407E-A947-70E740481C1C}">
+                          <a14:useLocalDpi xmlns:a14="http://schemas.microsoft.com/office/drawing/2010/main" val="0"/>
+                        </a:ext>
+                      </a:extLst>
+                    </a:blip>
+                    <a:srcRect l="166" t="4887" r="50227" b="59114"/>
+                    <a:stretch/>
+                  </pic:blipFill>
+                  <pic:spPr bwMode="auto">
+                    <a:xfrm>
+                      <a:off x="0" y="0"/>
+                      <a:ext cx="3686175" cy="1503680"/>
+                    </a:xfrm>
+                    <a:prstGeom prst="rect">
+                      <a:avLst/>
+                    </a:prstGeom>
+                    <a:ln>
+                      <a:noFill/>
+                    </a:ln>
+                    <a:extLst>
+                      <a:ext uri="{53640926-AAD7-44D8-BBD7-CCE9431645EC}">
+                        <a14:shadowObscured xmlns:a14="http://schemas.microsoft.com/office/drawing/2010/main"/>
+                      </a:ext>
+                    </a:extLst>
+                  </pic:spPr>
+                </pic:pic>
+              </a:graphicData>
+            </a:graphic>
+            <wp14:sizeRelH relativeFrom="page">
+              <wp14:pctWidth>0</wp14:pctWidth>
+            </wp14:sizeRelH>
+            <wp14:sizeRelV relativeFrom="page">
+              <wp14:pctHeight>0</wp14:pctHeight>
+            </wp14:sizeRelV>
+          </wp:anchor>
+        </w:drawing>
+      </w:r>
+      <w:r>
+        <w:rPr>
+          <w:rFonts w:ascii="Century" w:hAnsi="Century"/>
+          <w:sz w:val="24"/>
+        </w:rPr>
+        <w:t>This method of storage</w:t>
+      </w:r>
+      <w:r>
+        <w:rPr>
+          <w:rFonts w:ascii="Century" w:hAnsi="Century"/>
+          <w:sz w:val="28"/>
+        </w:rPr>
+        <w:t>,</w:t>
+      </w:r>
+      <w:r>
+        <w:rPr>
+          <w:rFonts w:ascii="Century" w:hAnsi="Century"/>
+          <w:noProof/>
+          <w:sz w:val="24"/>
+        </w:rPr>
+        <w:t xml:space="preserve"> while </w:t>
+      </w:r>
+      <w:r>
+        <w:rPr>
+          <w:rFonts w:ascii="Century" w:hAnsi="Century"/>
+          <w:noProof/>
+          <w:sz w:val="24"/>
+        </w:rPr>
+        <w:t>hard to read, meant that a large amount of important data could be stored for very little cost in terms of storage. In the example to the right, the text would be interpreted as the Unique ID of the kingdom, the name of the kingdom, its type, its official religion, its owned lands and various other minor data.</w:t>
+      </w:r>
+    </w:p>
+    <w:p>
+      <w:pPr>
+        <w:rPr>
+          <w:rFonts w:ascii="Century" w:hAnsi="Century"/>
+          <w:sz w:val="24"/>
+        </w:rPr>
+      </w:pPr>
+      <w:r>
+        <w:rPr>
+          <w:rFonts w:ascii="Century" w:hAnsi="Century"/>
+          <w:sz w:val="24"/>
+        </w:rPr>
+        <w:t>This, while somewhat efficient, was not suited to storing excessively large amounts of data, such as the storage of the world map. For this, I employed a different syntax.</w:t>
+      </w:r>
+    </w:p>
+    <w:tbl>
+      <w:tblPr>
+        <w:tblStyle w:val="TableGrid"/>
+        <w:tblW w:w="0" w:type="auto"/>
+        <w:tblLook w:val="04A0" w:firstRow="1" w:lastRow="0" w:firstColumn="1" w:lastColumn="0" w:noHBand="0" w:noVBand="1"/>
+      </w:tblPr>
+      <w:tblGrid>
+        <w:gridCol w:w="3005"/>
+        <w:gridCol w:w="3005"/>
+        <w:gridCol w:w="3006"/>
+      </w:tblGrid>
+      <w:tr>
+        <w:tc>
+          <w:tcPr>
+            <w:tcW w:w="3005" w:type="dxa"/>
+          </w:tcPr>
+          <w:p>
+            <w:pPr>
+              <w:rPr>
+                <w:rFonts w:ascii="Century" w:hAnsi="Century"/>
+                <w:sz w:val="24"/>
+              </w:rPr>
+            </w:pPr>
+            <w:r>
+              <w:rPr>
+                <w:rFonts w:ascii="Century" w:hAnsi="Century"/>
+                <w:sz w:val="24"/>
+              </w:rPr>
+              <w:t>Name</w:t>
+            </w:r>
+          </w:p>
+        </w:tc>
+        <w:tc>
+          <w:tcPr>
+            <w:tcW w:w="3005" w:type="dxa"/>
+          </w:tcPr>
+          <w:p>
+            <w:pPr>
+              <w:rPr>
+                <w:rFonts w:ascii="Century" w:hAnsi="Century"/>
+                <w:sz w:val="24"/>
+              </w:rPr>
+            </w:pPr>
+            <w:r>
+              <w:rPr>
+                <w:rFonts w:ascii="Century" w:hAnsi="Century"/>
+                <w:sz w:val="24"/>
+              </w:rPr>
+              <w:t>Function</w:t>
+            </w:r>
+          </w:p>
+        </w:tc>
+        <w:tc>
+          <w:tcPr>
+            <w:tcW w:w="3006" w:type="dxa"/>
+          </w:tcPr>
+          <w:p>
+            <w:pPr>
+              <w:rPr>
+                <w:rFonts w:ascii="Century" w:hAnsi="Century"/>
+                <w:sz w:val="24"/>
+              </w:rPr>
+            </w:pPr>
+            <w:r>
+              <w:rPr>
+                <w:rFonts w:ascii="Century" w:hAnsi="Century"/>
+                <w:sz w:val="24"/>
+              </w:rPr>
+              <w:t>Symbol</w:t>
+            </w:r>
+          </w:p>
+        </w:tc>
+      </w:tr>
+      <w:tr>
+        <w:tc>
+          <w:tcPr>
+            <w:tcW w:w="3005" w:type="dxa"/>
+          </w:tcPr>
+          <w:p>
+            <w:pPr>
+              <w:rPr>
+                <w:rFonts w:ascii="Century" w:hAnsi="Century"/>
+                <w:sz w:val="24"/>
+              </w:rPr>
+            </w:pPr>
+            <w:r>
+              <w:rPr>
+                <w:rFonts w:ascii="Century" w:hAnsi="Century"/>
+                <w:sz w:val="24"/>
+              </w:rPr>
+              <w:t>Ocean count start</w:t>
+            </w:r>
+          </w:p>
+        </w:tc>
+        <w:tc>
+          <w:tcPr>
+            <w:tcW w:w="3005" w:type="dxa"/>
+          </w:tcPr>
+          <w:p>
+            <w:pPr>
+              <w:rPr>
+                <w:rFonts w:ascii="Century" w:hAnsi="Century"/>
+                <w:sz w:val="24"/>
+              </w:rPr>
+            </w:pPr>
+            <w:r>
+              <w:rPr>
+                <w:rFonts w:ascii="Century" w:hAnsi="Century"/>
+                <w:sz w:val="24"/>
+              </w:rPr>
+              <w:t>Signifies the beginning of a blank space (or rather, ocean), any numbers that come after it will be interpreted as the amount of ocean tiles to add.</w:t>
+            </w:r>
+          </w:p>
+        </w:tc>
+        <w:tc>
+          <w:tcPr>
+            <w:tcW w:w="3006" w:type="dxa"/>
+          </w:tcPr>
+          <w:p>
+            <w:pPr>
+              <w:rPr>
+                <w:rFonts w:ascii="Century" w:hAnsi="Century"/>
+                <w:sz w:val="24"/>
+              </w:rPr>
+            </w:pPr>
+            <w:r>
+              <w:rPr>
+                <w:rFonts w:ascii="Century" w:hAnsi="Century"/>
+                <w:sz w:val="24"/>
+              </w:rPr>
+              <w:t>w</w:t>
+            </w:r>
+          </w:p>
+        </w:tc>
+      </w:tr>
+      <w:tr>
+        <w:tc>
+          <w:tcPr>
+            <w:tcW w:w="3005" w:type="dxa"/>
+          </w:tcPr>
+          <w:p>
+            <w:pPr>
+              <w:rPr>
+                <w:rFonts w:ascii="Century" w:hAnsi="Century"/>
+                <w:sz w:val="24"/>
+              </w:rPr>
+            </w:pPr>
+            <w:r>
+              <w:rPr>
+                <w:rFonts w:ascii="Century" w:hAnsi="Century"/>
+                <w:sz w:val="24"/>
+              </w:rPr>
+              <w:t>Ocean count end</w:t>
+            </w:r>
+          </w:p>
+        </w:tc>
+        <w:tc>
+          <w:tcPr>
+            <w:tcW w:w="3005" w:type="dxa"/>
+          </w:tcPr>
+          <w:p>
+            <w:pPr>
+              <w:rPr>
+                <w:rFonts w:ascii="Century" w:hAnsi="Century"/>
+                <w:sz w:val="24"/>
+              </w:rPr>
+            </w:pPr>
+            <w:r>
+              <w:rPr>
+                <w:rFonts w:ascii="Century" w:hAnsi="Century"/>
+                <w:sz w:val="24"/>
+              </w:rPr>
+              <w:t xml:space="preserve">Ends the ocean count and stores any number </w:t>
+            </w:r>
+            <w:proofErr w:type="spellStart"/>
+            <w:r>
+              <w:rPr>
+                <w:rFonts w:ascii="Century" w:hAnsi="Century"/>
+                <w:sz w:val="24"/>
+              </w:rPr>
+              <w:t>inbetween</w:t>
+            </w:r>
+            <w:proofErr w:type="spellEnd"/>
+            <w:r>
+              <w:rPr>
+                <w:rFonts w:ascii="Century" w:hAnsi="Century"/>
+                <w:sz w:val="24"/>
+              </w:rPr>
+              <w:t xml:space="preserve"> it and the </w:t>
+            </w:r>
+            <w:r>
+              <w:rPr>
+                <w:rFonts w:ascii="Century" w:hAnsi="Century"/>
+                <w:sz w:val="24"/>
+              </w:rPr>
+              <w:lastRenderedPageBreak/>
+              <w:t>start as the amount of ocean tiles to place.</w:t>
+            </w:r>
+          </w:p>
+        </w:tc>
+        <w:tc>
+          <w:tcPr>
+            <w:tcW w:w="3006" w:type="dxa"/>
+          </w:tcPr>
+          <w:p>
+            <w:pPr>
+              <w:rPr>
+                <w:rFonts w:ascii="Century" w:hAnsi="Century"/>
+                <w:sz w:val="24"/>
+              </w:rPr>
+            </w:pPr>
+            <w:r>
+              <w:rPr>
+                <w:rFonts w:ascii="Century" w:hAnsi="Century"/>
+                <w:sz w:val="24"/>
+              </w:rPr>
+              <w:lastRenderedPageBreak/>
+              <w:t>m</w:t>
+            </w:r>
+          </w:p>
+        </w:tc>
+      </w:tr>
+      <w:tr>
+        <w:tc>
+          <w:tcPr>
+            <w:tcW w:w="3005" w:type="dxa"/>
+          </w:tcPr>
+          <w:p>
+            <w:pPr>
+              <w:rPr>
+                <w:rFonts w:ascii="Century" w:hAnsi="Century"/>
+                <w:sz w:val="24"/>
+              </w:rPr>
+            </w:pPr>
+            <w:r>
+              <w:rPr>
+                <w:rFonts w:ascii="Century" w:hAnsi="Century"/>
+                <w:sz w:val="24"/>
+              </w:rPr>
+              <w:t>Tile start/end</w:t>
+            </w:r>
+          </w:p>
+        </w:tc>
+        <w:tc>
+          <w:tcPr>
+            <w:tcW w:w="3005" w:type="dxa"/>
+          </w:tcPr>
+          <w:p>
+            <w:pPr>
+              <w:rPr>
+                <w:rFonts w:ascii="Century" w:hAnsi="Century"/>
+                <w:sz w:val="24"/>
+              </w:rPr>
+            </w:pPr>
+            <w:r>
+              <w:rPr>
+                <w:rFonts w:ascii="Century" w:hAnsi="Century"/>
+                <w:sz w:val="24"/>
+              </w:rPr>
+              <w:t xml:space="preserve">Numbers inside these symbols will be interpreted as a tile, and a singular land tile will be placed of the id </w:t>
+            </w:r>
+            <w:proofErr w:type="spellStart"/>
+            <w:r>
+              <w:rPr>
+                <w:rFonts w:ascii="Century" w:hAnsi="Century"/>
+                <w:sz w:val="24"/>
+              </w:rPr>
+              <w:t>inbetween</w:t>
+            </w:r>
+            <w:proofErr w:type="spellEnd"/>
+            <w:r>
+              <w:rPr>
+                <w:rFonts w:ascii="Century" w:hAnsi="Century"/>
+                <w:sz w:val="24"/>
+              </w:rPr>
+              <w:t xml:space="preserve"> them.</w:t>
+            </w:r>
+          </w:p>
+        </w:tc>
+        <w:tc>
+          <w:tcPr>
+            <w:tcW w:w="3006" w:type="dxa"/>
+          </w:tcPr>
+          <w:p>
+            <w:pPr>
+              <w:rPr>
+                <w:rFonts w:ascii="Century" w:hAnsi="Century"/>
+                <w:sz w:val="24"/>
+              </w:rPr>
+            </w:pPr>
+            <w:r>
+              <w:rPr>
+                <w:rFonts w:ascii="Century" w:hAnsi="Century"/>
+                <w:sz w:val="24"/>
+              </w:rPr>
+              <w:t>%</w:t>
+            </w:r>
+          </w:p>
+        </w:tc>
+      </w:tr>
+      <w:tr>
+        <w:tc>
+          <w:tcPr>
+            <w:tcW w:w="3005" w:type="dxa"/>
+          </w:tcPr>
+          <w:p>
+            <w:pPr>
+              <w:rPr>
+                <w:rFonts w:ascii="Century" w:hAnsi="Century"/>
+                <w:sz w:val="24"/>
+              </w:rPr>
+            </w:pPr>
+            <w:r>
+              <w:rPr>
+                <w:rFonts w:ascii="Century" w:hAnsi="Century"/>
+                <w:sz w:val="24"/>
+              </w:rPr>
+              <w:t>Skip</w:t>
+            </w:r>
+          </w:p>
+        </w:tc>
+        <w:tc>
+          <w:tcPr>
+            <w:tcW w:w="3005" w:type="dxa"/>
+          </w:tcPr>
+          <w:p>
+            <w:pPr>
+              <w:rPr>
+                <w:rFonts w:ascii="Century" w:hAnsi="Century"/>
+                <w:sz w:val="24"/>
+              </w:rPr>
+            </w:pPr>
+            <w:r>
+              <w:rPr>
+                <w:rFonts w:ascii="Century" w:hAnsi="Century"/>
+                <w:sz w:val="24"/>
+              </w:rPr>
+              <w:t xml:space="preserve">If placed within a w m, this will skip to the next line, essentially signifying that there </w:t>
+            </w:r>
+            <w:proofErr w:type="gramStart"/>
+            <w:r>
+              <w:rPr>
+                <w:rFonts w:ascii="Century" w:hAnsi="Century"/>
+                <w:sz w:val="24"/>
+              </w:rPr>
+              <w:t>is</w:t>
+            </w:r>
+            <w:proofErr w:type="gramEnd"/>
+            <w:r>
+              <w:rPr>
+                <w:rFonts w:ascii="Century" w:hAnsi="Century"/>
+                <w:sz w:val="24"/>
+              </w:rPr>
+              <w:t xml:space="preserve"> no more land tiles to be placed on this row.</w:t>
+            </w:r>
+          </w:p>
+        </w:tc>
+        <w:tc>
+          <w:tcPr>
+            <w:tcW w:w="3006" w:type="dxa"/>
+          </w:tcPr>
+          <w:p>
+            <w:pPr>
+              <w:rPr>
+                <w:rFonts w:ascii="Century" w:hAnsi="Century"/>
+                <w:sz w:val="24"/>
+              </w:rPr>
+            </w:pPr>
+            <w:r>
+              <w:rPr>
+                <w:rFonts w:ascii="Century" w:hAnsi="Century"/>
+                <w:sz w:val="24"/>
+              </w:rPr>
+              <w:t>f</w:t>
+            </w:r>
+          </w:p>
+        </w:tc>
+      </w:tr>
+      <w:tr>
+        <w:tc>
+          <w:tcPr>
+            <w:tcW w:w="3005" w:type="dxa"/>
+          </w:tcPr>
+          <w:p>
+            <w:pPr>
+              <w:rPr>
+                <w:rFonts w:ascii="Century" w:hAnsi="Century"/>
+                <w:sz w:val="24"/>
+              </w:rPr>
+            </w:pPr>
+            <w:r>
+              <w:rPr>
+                <w:rFonts w:ascii="Century" w:hAnsi="Century"/>
+                <w:sz w:val="24"/>
+              </w:rPr>
+              <w:t>End Line</w:t>
+            </w:r>
+          </w:p>
+        </w:tc>
+        <w:tc>
+          <w:tcPr>
+            <w:tcW w:w="3005" w:type="dxa"/>
+          </w:tcPr>
+          <w:p>
+            <w:pPr>
+              <w:rPr>
+                <w:rFonts w:ascii="Century" w:hAnsi="Century"/>
+                <w:sz w:val="24"/>
+              </w:rPr>
+            </w:pPr>
+            <w:r>
+              <w:rPr>
+                <w:rFonts w:ascii="Century" w:hAnsi="Century"/>
+                <w:sz w:val="24"/>
+              </w:rPr>
+              <w:t>This function tells the program to move to the next line, as the current dataset has been read.</w:t>
+            </w:r>
+          </w:p>
+        </w:tc>
+        <w:tc>
+          <w:tcPr>
+            <w:tcW w:w="3006" w:type="dxa"/>
+          </w:tcPr>
+          <w:p>
+            <w:pPr>
+              <w:rPr>
+                <w:rFonts w:ascii="Century" w:hAnsi="Century"/>
+                <w:sz w:val="24"/>
+              </w:rPr>
+            </w:pPr>
+            <w:r>
+              <w:rPr>
+                <w:rFonts w:ascii="Century" w:hAnsi="Century"/>
+                <w:sz w:val="24"/>
+              </w:rPr>
+              <w:t>~</w:t>
+            </w:r>
+          </w:p>
+        </w:tc>
+      </w:tr>
+    </w:tbl>
+    <w:p>
+      <w:pPr>
+        <w:rPr>
+          <w:rFonts w:ascii="Century" w:hAnsi="Century"/>
+          <w:sz w:val="24"/>
         </w:rPr>
       </w:pPr>
     </w:p>
@@ -3078,6 +4021,22 @@
           <w:u w:val="single"/>
         </w:rPr>
       </w:pPr>
+      <w:r>
+        <w:rPr>
+          <w:rFonts w:ascii="Century" w:hAnsi="Century"/>
+          <w:sz w:val="24"/>
+        </w:rPr>
+        <w:t>The conversion of my previous method (which involved placing a * symbol per ocean tile) cut down the file size of the world file by almost tenfold, as it condensed the ocean tiles (which, like real life, made up most of the world) into</w:t>
+      </w:r>
+      <w:bookmarkStart w:id="2" w:name="_GoBack"/>
+      <w:bookmarkEnd w:id="2"/>
+      <w:r>
+        <w:rPr>
+          <w:rFonts w:ascii="Century" w:hAnsi="Century"/>
+          <w:sz w:val="24"/>
+        </w:rPr>
+        <w:t xml:space="preserve"> </w:t>
+      </w:r>
     </w:p>
     <w:p>
       <w:pPr>
@@ -3098,13 +4057,62 @@
           <w:u w:val="single"/>
         </w:rPr>
       </w:pPr>
-      <w:r>
+    </w:p>
+    <w:p>
+      <w:pPr>
         <w:rPr>
           <w:rFonts w:ascii="Tahoma" w:hAnsi="Tahoma" w:cs="Tahoma"/>
           <w:i/>
           <w:sz w:val="32"/>
           <w:u w:val="single"/>
         </w:rPr>
+      </w:pPr>
+    </w:p>
+    <w:p>
+      <w:pPr>
+        <w:rPr>
+          <w:rFonts w:ascii="Century" w:hAnsi="Century"/>
+          <w:i/>
+          <w:sz w:val="24"/>
+          <w:u w:val="single"/>
+        </w:rPr>
+      </w:pPr>
+      <w:r>
+        <w:rPr>
+          <w:rFonts w:ascii="Century" w:hAnsi="Century"/>
+          <w:i/>
+          <w:sz w:val="24"/>
+          <w:u w:val="single"/>
+        </w:rPr>
+        <w:t>War and harmonic series</w:t>
+      </w:r>
+    </w:p>
+    <w:p>
+      <w:pPr>
+        <w:rPr>
+          <w:rFonts w:ascii="Tahoma" w:hAnsi="Tahoma" w:cs="Tahoma"/>
+          <w:i/>
+          <w:sz w:val="32"/>
+          <w:u w:val="single"/>
+        </w:rPr>
+      </w:pPr>
+    </w:p>
+    <w:p>
+      <w:pPr>
+        <w:rPr>
+          <w:rFonts w:ascii="Tahoma" w:hAnsi="Tahoma" w:cs="Tahoma"/>
+          <w:i/>
+          <w:sz w:val="32"/>
+          <w:u w:val="single"/>
+        </w:rPr>
+      </w:pPr>
+      <w:r>
+        <w:rPr>
+          <w:rFonts w:ascii="Tahoma" w:hAnsi="Tahoma" w:cs="Tahoma"/>
+          <w:i/>
+          <w:sz w:val="32"/>
+          <w:u w:val="single"/>
+        </w:rPr>
         <w:t>Sources</w:t>
       </w:r>
     </w:p>
@@ -3123,7 +4131,7 @@
         </w:rPr>
         <w:t xml:space="preserve">[1] </w:t>
       </w:r>
-      <w:hyperlink r:id="rId21" w:anchor="Rules" w:history="1">
+      <w:hyperlink r:id="rId22" w:anchor="Rules" w:history="1">
         <w:r>
           <w:rPr>
             <w:rStyle w:val="Hyperlink"/>
@@ -3172,7 +4180,7 @@
           <w:sz w:val="18"/>
         </w:rPr>
       </w:pPr>
-      <w:hyperlink r:id="rId22" w:history="1">
+      <w:hyperlink r:id="rId23" w:history="1">
         <w:r>
           <w:rPr>
             <w:rStyle w:val="Hyperlink"/>
@@ -3191,7 +4199,7 @@
           <w:sz w:val="18"/>
         </w:rPr>
       </w:pPr>
-      <w:hyperlink r:id="rId23" w:history="1">
+      <w:hyperlink r:id="rId24" w:history="1">
         <w:r>
           <w:rPr>
             <w:rStyle w:val="Hyperlink"/>
@@ -3226,7 +4234,7 @@
           <w:sz w:val="18"/>
         </w:rPr>
       </w:pPr>
-      <w:hyperlink r:id="rId24" w:history="1">
+      <w:hyperlink r:id="rId25" w:history="1">
         <w:r>
           <w:rPr>
             <w:rStyle w:val="Hyperlink"/>
@@ -3261,7 +4269,7 @@
           <w:sz w:val="18"/>
         </w:rPr>
       </w:pPr>
-      <w:hyperlink r:id="rId25" w:history="1">
+      <w:hyperlink r:id="rId26" w:history="1">
         <w:r>
           <w:rPr>
             <w:rStyle w:val="Hyperlink"/>
@@ -3285,7 +4293,23 @@
           <w:rFonts w:ascii="Century" w:hAnsi="Century"/>
           <w:sz w:val="18"/>
         </w:rPr>
-        <w:t>[5] Markovs chain:</w:t>
+        <w:t xml:space="preserve">[5] </w:t>
+      </w:r>
+      <w:proofErr w:type="spellStart"/>
+      <w:r>
+        <w:rPr>
+          <w:rFonts w:ascii="Century" w:hAnsi="Century"/>
+          <w:sz w:val="18"/>
+        </w:rPr>
+        <w:t>Markovs</w:t>
+      </w:r>
+      <w:proofErr w:type="spellEnd"/>
+      <w:r>
+        <w:rPr>
+          <w:rFonts w:ascii="Century" w:hAnsi="Century"/>
+          <w:sz w:val="18"/>
+        </w:rPr>
+        <w:t xml:space="preserve"> chain:</w:t>
       </w:r>
     </w:p>
     <w:p>
@@ -3337,7 +4361,7 @@
           <w:sz w:val="18"/>
         </w:rPr>
       </w:pPr>
-      <w:hyperlink r:id="rId26" w:history="1">
+      <w:hyperlink r:id="rId27" w:history="1">
         <w:r>
           <w:rPr>
             <w:rStyle w:val="Hyperlink"/>
@@ -3359,19 +4383,35 @@
           <w:rFonts w:ascii="Century" w:hAnsi="Century"/>
           <w:sz w:val="18"/>
         </w:rPr>
-        <w:t>\EmpireSim\Exp2\bin\Debug</w:t>
-      </w:r>
+        <w:t>\</w:t>
+      </w:r>
+      <w:proofErr w:type="spellStart"/>
       <w:r>
         <w:rPr>
           <w:rFonts w:ascii="Century" w:hAnsi="Century"/>
           <w:sz w:val="18"/>
         </w:rPr>
+        <w:t>EmpireSim</w:t>
+      </w:r>
+      <w:proofErr w:type="spellEnd"/>
+      <w:r>
+        <w:rPr>
+          <w:rFonts w:ascii="Century" w:hAnsi="Century"/>
+          <w:sz w:val="18"/>
+        </w:rPr>
+        <w:t>\Exp2\bin\Debug</w:t>
+      </w:r>
+      <w:r>
+        <w:rPr>
+          <w:rFonts w:ascii="Century" w:hAnsi="Century"/>
+          <w:sz w:val="18"/>
+        </w:rPr>
         <w:t xml:space="preserve"> and run Exp2.exe</w:t>
       </w:r>
     </w:p>
     <w:sectPr>
-      <w:headerReference w:type="default" r:id="rId27"/>
-      <w:footerReference w:type="default" r:id="rId28"/>
+      <w:headerReference w:type="default" r:id="rId28"/>
+      <w:footerReference w:type="default" r:id="rId29"/>
       <w:pgSz w:w="11906" w:h="16838"/>
       <w:pgMar w:top="1440" w:right="1440" w:bottom="1440" w:left="1440" w:header="708" w:footer="708" w:gutter="0"/>
       <w:pgNumType w:start="0"/>
@@ -3384,7 +4424,7 @@
 </file>
 
 <file path=word/endnotes.xml><?xml version="1.0" encoding="utf-8"?>
-<w:endnotes xmlns:wpc="http://schemas.microsoft.com/office/word/2010/wordprocessingCanvas" xmlns:cx="http://schemas.microsoft.com/office/drawing/2014/chartex" xmlns:mc="http://schemas.openxmlformats.org/markup-compatibility/2006" xmlns:o="urn:schemas-microsoft-com:office:office" xmlns:r="http://schemas.openxmlformats.org/officeDocument/2006/relationships" xmlns:m="http://schemas.openxmlformats.org/officeDocument/2006/math" xmlns:v="urn:schemas-microsoft-com:vml" xmlns:wp14="http://schemas.microsoft.com/office/word/2010/wordprocessingDrawing" xmlns:wp="http://schemas.openxmlformats.org/drawingml/2006/wordprocessingDrawing" xmlns:w10="urn:schemas-microsoft-com:office:word" xmlns:w="http://schemas.openxmlformats.org/wordprocessingml/2006/main" xmlns:w14="http://schemas.microsoft.com/office/word/2010/wordml" xmlns:w15="http://schemas.microsoft.com/office/word/2012/wordml" xmlns:w16se="http://schemas.microsoft.com/office/word/2015/wordml/symex" xmlns:wpg="http://schemas.microsoft.com/office/word/2010/wordprocessingGroup" xmlns:wpi="http://schemas.microsoft.com/office/word/2010/wordprocessingInk" xmlns:wne="http://schemas.microsoft.com/office/word/2006/wordml" xmlns:wps="http://schemas.microsoft.com/office/word/2010/wordprocessingShape" mc:Ignorable="w14 w15 w16se wp14">
+<w:endnotes xmlns:wpc="http://schemas.microsoft.com/office/word/2010/wordprocessingCanvas" xmlns:cx="http://schemas.microsoft.com/office/drawing/2014/chartex" xmlns:cx1="http://schemas.microsoft.com/office/drawing/2015/9/8/chartex" xmlns:cx2="http://schemas.microsoft.com/office/drawing/2015/10/21/chartex" xmlns:cx3="http://schemas.microsoft.com/office/drawing/2016/5/9/chartex" xmlns:cx4="http://schemas.microsoft.com/office/drawing/2016/5/10/chartex" xmlns:cx5="http://schemas.microsoft.com/office/drawing/2016/5/11/chartex" xmlns:cx6="http://schemas.microsoft.com/office/drawing/2016/5/12/chartex" xmlns:cx7="http://schemas.microsoft.com/office/drawing/2016/5/13/chartex" xmlns:cx8="http://schemas.microsoft.com/office/drawing/2016/5/14/chartex" xmlns:mc="http://schemas.openxmlformats.org/markup-compatibility/2006" xmlns:aink="http://schemas.microsoft.com/office/drawing/2016/ink" xmlns:am3d="http://schemas.microsoft.com/office/drawing/2017/model3d" xmlns:o="urn:schemas-microsoft-com:office:office" xmlns:r="http://schemas.openxmlformats.org/officeDocument/2006/relationships" xmlns:m="http://schemas.openxmlformats.org/officeDocument/2006/math" xmlns:v="urn:schemas-microsoft-com:vml" xmlns:wp14="http://schemas.microsoft.com/office/word/2010/wordprocessingDrawing" xmlns:wp="http://schemas.openxmlformats.org/drawingml/2006/wordprocessingDrawing" xmlns:w10="urn:schemas-microsoft-com:office:word" xmlns:w="http://schemas.openxmlformats.org/wordprocessingml/2006/main" xmlns:w14="http://schemas.microsoft.com/office/word/2010/wordml" xmlns:w15="http://schemas.microsoft.com/office/word/2012/wordml" xmlns:w16cid="http://schemas.microsoft.com/office/word/2016/wordml/cid" xmlns:w16se="http://schemas.microsoft.com/office/word/2015/wordml/symex" xmlns:wpg="http://schemas.microsoft.com/office/word/2010/wordprocessingGroup" xmlns:wpi="http://schemas.microsoft.com/office/word/2010/wordprocessingInk" xmlns:wne="http://schemas.microsoft.com/office/word/2006/wordml" xmlns:wps="http://schemas.microsoft.com/office/word/2010/wordprocessingShape" mc:Ignorable="w14 w15 w16se w16cid wp14">
   <w:endnote w:type="separator" w:id="-1">
     <w:p>
       <w:pPr>
@@ -3409,7 +4449,7 @@
 </file>
 
 <file path=word/footer1.xml><?xml version="1.0" encoding="utf-8"?>
-<w:ftr xmlns:wpc="http://schemas.microsoft.com/office/word/2010/wordprocessingCanvas" xmlns:cx="http://schemas.microsoft.com/office/drawing/2014/chartex" xmlns:mc="http://schemas.openxmlformats.org/markup-compatibility/2006" xmlns:o="urn:schemas-microsoft-com:office:office" xmlns:r="http://schemas.openxmlformats.org/officeDocument/2006/relationships" xmlns:m="http://schemas.openxmlformats.org/officeDocument/2006/math" xmlns:v="urn:schemas-microsoft-com:vml" xmlns:wp14="http://schemas.microsoft.com/office/word/2010/wordprocessingDrawing" xmlns:wp="http://schemas.openxmlformats.org/drawingml/2006/wordprocessingDrawing" xmlns:w10="urn:schemas-microsoft-com:office:word" xmlns:w="http://schemas.openxmlformats.org/wordprocessingml/2006/main" xmlns:w14="http://schemas.microsoft.com/office/word/2010/wordml" xmlns:w15="http://schemas.microsoft.com/office/word/2012/wordml" xmlns:w16se="http://schemas.microsoft.com/office/word/2015/wordml/symex" xmlns:wpg="http://schemas.microsoft.com/office/word/2010/wordprocessingGroup" xmlns:wpi="http://schemas.microsoft.com/office/word/2010/wordprocessingInk" xmlns:wne="http://schemas.microsoft.com/office/word/2006/wordml" xmlns:wps="http://schemas.microsoft.com/office/word/2010/wordprocessingShape" mc:Ignorable="w14 w15 w16se wp14">
+<w:ftr xmlns:wpc="http://schemas.microsoft.com/office/word/2010/wordprocessingCanvas" xmlns:cx="http://schemas.microsoft.com/office/drawing/2014/chartex" xmlns:cx1="http://schemas.microsoft.com/office/drawing/2015/9/8/chartex" xmlns:cx2="http://schemas.microsoft.com/office/drawing/2015/10/21/chartex" xmlns:cx3="http://schemas.microsoft.com/office/drawing/2016/5/9/chartex" xmlns:cx4="http://schemas.microsoft.com/office/drawing/2016/5/10/chartex" xmlns:cx5="http://schemas.microsoft.com/office/drawing/2016/5/11/chartex" xmlns:cx6="http://schemas.microsoft.com/office/drawing/2016/5/12/chartex" xmlns:cx7="http://schemas.microsoft.com/office/drawing/2016/5/13/chartex" xmlns:cx8="http://schemas.microsoft.com/office/drawing/2016/5/14/chartex" xmlns:mc="http://schemas.openxmlformats.org/markup-compatibility/2006" xmlns:aink="http://schemas.microsoft.com/office/drawing/2016/ink" xmlns:am3d="http://schemas.microsoft.com/office/drawing/2017/model3d" xmlns:o="urn:schemas-microsoft-com:office:office" xmlns:r="http://schemas.openxmlformats.org/officeDocument/2006/relationships" xmlns:m="http://schemas.openxmlformats.org/officeDocument/2006/math" xmlns:v="urn:schemas-microsoft-com:vml" xmlns:wp14="http://schemas.microsoft.com/office/word/2010/wordprocessingDrawing" xmlns:wp="http://schemas.openxmlformats.org/drawingml/2006/wordprocessingDrawing" xmlns:w10="urn:schemas-microsoft-com:office:word" xmlns:w="http://schemas.openxmlformats.org/wordprocessingml/2006/main" xmlns:w14="http://schemas.microsoft.com/office/word/2010/wordml" xmlns:w15="http://schemas.microsoft.com/office/word/2012/wordml" xmlns:w16cid="http://schemas.microsoft.com/office/word/2016/wordml/cid" xmlns:w16se="http://schemas.microsoft.com/office/word/2015/wordml/symex" xmlns:wpg="http://schemas.microsoft.com/office/word/2010/wordprocessingGroup" xmlns:wpi="http://schemas.microsoft.com/office/word/2010/wordprocessingInk" xmlns:wne="http://schemas.microsoft.com/office/word/2006/wordml" xmlns:wps="http://schemas.microsoft.com/office/word/2010/wordprocessingShape" mc:Ignorable="w14 w15 w16se w16cid wp14">
   <w:p>
     <w:pPr>
       <w:pStyle w:val="Footer"/>
@@ -3569,7 +4609,7 @@
 </file>
 
 <file path=word/footnotes.xml><?xml version="1.0" encoding="utf-8"?>
-<w:footnotes xmlns:wpc="http://schemas.microsoft.com/office/word/2010/wordprocessingCanvas" xmlns:cx="http://schemas.microsoft.com/office/drawing/2014/chartex" xmlns:mc="http://schemas.openxmlformats.org/markup-compatibility/2006" xmlns:o="urn:schemas-microsoft-com:office:office" xmlns:r="http://schemas.openxmlformats.org/officeDocument/2006/relationships" xmlns:m="http://schemas.openxmlformats.org/officeDocument/2006/math" xmlns:v="urn:schemas-microsoft-com:vml" xmlns:wp14="http://schemas.microsoft.com/office/word/2010/wordprocessingDrawing" xmlns:wp="http://schemas.openxmlformats.org/drawingml/2006/wordprocessingDrawing" xmlns:w10="urn:schemas-microsoft-com:office:word" xmlns:w="http://schemas.openxmlformats.org/wordprocessingml/2006/main" xmlns:w14="http://schemas.microsoft.com/office/word/2010/wordml" xmlns:w15="http://schemas.microsoft.com/office/word/2012/wordml" xmlns:w16se="http://schemas.microsoft.com/office/word/2015/wordml/symex" xmlns:wpg="http://schemas.microsoft.com/office/word/2010/wordprocessingGroup" xmlns:wpi="http://schemas.microsoft.com/office/word/2010/wordprocessingInk" xmlns:wne="http://schemas.microsoft.com/office/word/2006/wordml" xmlns:wps="http://schemas.microsoft.com/office/word/2010/wordprocessingShape" mc:Ignorable="w14 w15 w16se wp14">
+<w:footnotes xmlns:wpc="http://schemas.microsoft.com/office/word/2010/wordprocessingCanvas" xmlns:cx="http://schemas.microsoft.com/office/drawing/2014/chartex" xmlns:cx1="http://schemas.microsoft.com/office/drawing/2015/9/8/chartex" xmlns:cx2="http://schemas.microsoft.com/office/drawing/2015/10/21/chartex" xmlns:cx3="http://schemas.microsoft.com/office/drawing/2016/5/9/chartex" xmlns:cx4="http://schemas.microsoft.com/office/drawing/2016/5/10/chartex" xmlns:cx5="http://schemas.microsoft.com/office/drawing/2016/5/11/chartex" xmlns:cx6="http://schemas.microsoft.com/office/drawing/2016/5/12/chartex" xmlns:cx7="http://schemas.microsoft.com/office/drawing/2016/5/13/chartex" xmlns:cx8="http://schemas.microsoft.com/office/drawing/2016/5/14/chartex" xmlns:mc="http://schemas.openxmlformats.org/markup-compatibility/2006" xmlns:aink="http://schemas.microsoft.com/office/drawing/2016/ink" xmlns:am3d="http://schemas.microsoft.com/office/drawing/2017/model3d" xmlns:o="urn:schemas-microsoft-com:office:office" xmlns:r="http://schemas.openxmlformats.org/officeDocument/2006/relationships" xmlns:m="http://schemas.openxmlformats.org/officeDocument/2006/math" xmlns:v="urn:schemas-microsoft-com:vml" xmlns:wp14="http://schemas.microsoft.com/office/word/2010/wordprocessingDrawing" xmlns:wp="http://schemas.openxmlformats.org/drawingml/2006/wordprocessingDrawing" xmlns:w10="urn:schemas-microsoft-com:office:word" xmlns:w="http://schemas.openxmlformats.org/wordprocessingml/2006/main" xmlns:w14="http://schemas.microsoft.com/office/word/2010/wordml" xmlns:w15="http://schemas.microsoft.com/office/word/2012/wordml" xmlns:w16cid="http://schemas.microsoft.com/office/word/2016/wordml/cid" xmlns:w16se="http://schemas.microsoft.com/office/word/2015/wordml/symex" xmlns:wpg="http://schemas.microsoft.com/office/word/2010/wordprocessingGroup" xmlns:wpi="http://schemas.microsoft.com/office/word/2010/wordprocessingInk" xmlns:wne="http://schemas.microsoft.com/office/word/2006/wordml" xmlns:wps="http://schemas.microsoft.com/office/word/2010/wordprocessingShape" mc:Ignorable="w14 w15 w16se w16cid wp14">
   <w:footnote w:type="separator" w:id="-1">
     <w:p>
       <w:pPr>
@@ -3594,7 +4634,7 @@
 </file>
 
 <file path=word/header1.xml><?xml version="1.0" encoding="utf-8"?>
-<w:hdr xmlns:wpc="http://schemas.microsoft.com/office/word/2010/wordprocessingCanvas" xmlns:cx="http://schemas.microsoft.com/office/drawing/2014/chartex" xmlns:mc="http://schemas.openxmlformats.org/markup-compatibility/2006" xmlns:o="urn:schemas-microsoft-com:office:office" xmlns:r="http://schemas.openxmlformats.org/officeDocument/2006/relationships" xmlns:m="http://schemas.openxmlformats.org/officeDocument/2006/math" xmlns:v="urn:schemas-microsoft-com:vml" xmlns:wp14="http://schemas.microsoft.com/office/word/2010/wordprocessingDrawing" xmlns:wp="http://schemas.openxmlformats.org/drawingml/2006/wordprocessingDrawing" xmlns:w10="urn:schemas-microsoft-com:office:word" xmlns:w="http://schemas.openxmlformats.org/wordprocessingml/2006/main" xmlns:w14="http://schemas.microsoft.com/office/word/2010/wordml" xmlns:w15="http://schemas.microsoft.com/office/word/2012/wordml" xmlns:w16se="http://schemas.microsoft.com/office/word/2015/wordml/symex" xmlns:wpg="http://schemas.microsoft.com/office/word/2010/wordprocessingGroup" xmlns:wpi="http://schemas.microsoft.com/office/word/2010/wordprocessingInk" xmlns:wne="http://schemas.microsoft.com/office/word/2006/wordml" xmlns:wps="http://schemas.microsoft.com/office/word/2010/wordprocessingShape" mc:Ignorable="w14 w15 w16se wp14">
+<w:hdr xmlns:wpc="http://schemas.microsoft.com/office/word/2010/wordprocessingCanvas" xmlns:cx="http://schemas.microsoft.com/office/drawing/2014/chartex" xmlns:cx1="http://schemas.microsoft.com/office/drawing/2015/9/8/chartex" xmlns:cx2="http://schemas.microsoft.com/office/drawing/2015/10/21/chartex" xmlns:cx3="http://schemas.microsoft.com/office/drawing/2016/5/9/chartex" xmlns:cx4="http://schemas.microsoft.com/office/drawing/2016/5/10/chartex" xmlns:cx5="http://schemas.microsoft.com/office/drawing/2016/5/11/chartex" xmlns:cx6="http://schemas.microsoft.com/office/drawing/2016/5/12/chartex" xmlns:cx7="http://schemas.microsoft.com/office/drawing/2016/5/13/chartex" xmlns:cx8="http://schemas.microsoft.com/office/drawing/2016/5/14/chartex" xmlns:mc="http://schemas.openxmlformats.org/markup-compatibility/2006" xmlns:aink="http://schemas.microsoft.com/office/drawing/2016/ink" xmlns:am3d="http://schemas.microsoft.com/office/drawing/2017/model3d" xmlns:o="urn:schemas-microsoft-com:office:office" xmlns:r="http://schemas.openxmlformats.org/officeDocument/2006/relationships" xmlns:m="http://schemas.openxmlformats.org/officeDocument/2006/math" xmlns:v="urn:schemas-microsoft-com:vml" xmlns:wp14="http://schemas.microsoft.com/office/word/2010/wordprocessingDrawing" xmlns:wp="http://schemas.openxmlformats.org/drawingml/2006/wordprocessingDrawing" xmlns:w10="urn:schemas-microsoft-com:office:word" xmlns:w="http://schemas.openxmlformats.org/wordprocessingml/2006/main" xmlns:w14="http://schemas.microsoft.com/office/word/2010/wordml" xmlns:w15="http://schemas.microsoft.com/office/word/2012/wordml" xmlns:w16cid="http://schemas.microsoft.com/office/word/2016/wordml/cid" xmlns:w16se="http://schemas.microsoft.com/office/word/2015/wordml/symex" xmlns:wpg="http://schemas.microsoft.com/office/word/2010/wordprocessingGroup" xmlns:wpi="http://schemas.microsoft.com/office/word/2010/wordprocessingInk" xmlns:wne="http://schemas.microsoft.com/office/word/2006/wordml" xmlns:wps="http://schemas.microsoft.com/office/word/2010/wordprocessingShape" mc:Ignorable="w14 w15 w16se w16cid wp14">
   <w:p>
     <w:pPr>
       <w:pStyle w:val="Header"/>
@@ -3607,7 +4647,7 @@
 </file>
 
 <file path=word/numbering.xml><?xml version="1.0" encoding="utf-8"?>
-<w:numbering xmlns:wpc="http://schemas.microsoft.com/office/word/2010/wordprocessingCanvas" xmlns:cx="http://schemas.microsoft.com/office/drawing/2014/chartex" xmlns:mc="http://schemas.openxmlformats.org/markup-compatibility/2006" xmlns:o="urn:schemas-microsoft-com:office:office" xmlns:r="http://schemas.openxmlformats.org/officeDocument/2006/relationships" xmlns:m="http://schemas.openxmlformats.org/officeDocument/2006/math" xmlns:v="urn:schemas-microsoft-com:vml" xmlns:wp14="http://schemas.microsoft.com/office/word/2010/wordprocessingDrawing" xmlns:wp="http://schemas.openxmlformats.org/drawingml/2006/wordprocessingDrawing" xmlns:w10="urn:schemas-microsoft-com:office:word" xmlns:w="http://schemas.openxmlformats.org/wordprocessingml/2006/main" xmlns:w14="http://schemas.microsoft.com/office/word/2010/wordml" xmlns:w15="http://schemas.microsoft.com/office/word/2012/wordml" xmlns:w16se="http://schemas.microsoft.com/office/word/2015/wordml/symex" xmlns:wpg="http://schemas.microsoft.com/office/word/2010/wordprocessingGroup" xmlns:wpi="http://schemas.microsoft.com/office/word/2010/wordprocessingInk" xmlns:wne="http://schemas.microsoft.com/office/word/2006/wordml" xmlns:wps="http://schemas.microsoft.com/office/word/2010/wordprocessingShape" mc:Ignorable="w14 w15 w16se wp14">
+<w:numbering xmlns:wpc="http://schemas.microsoft.com/office/word/2010/wordprocessingCanvas" xmlns:cx="http://schemas.microsoft.com/office/drawing/2014/chartex" xmlns:cx1="http://schemas.microsoft.com/office/drawing/2015/9/8/chartex" xmlns:cx2="http://schemas.microsoft.com/office/drawing/2015/10/21/chartex" xmlns:cx3="http://schemas.microsoft.com/office/drawing/2016/5/9/chartex" xmlns:cx4="http://schemas.microsoft.com/office/drawing/2016/5/10/chartex" xmlns:cx5="http://schemas.microsoft.com/office/drawing/2016/5/11/chartex" xmlns:cx6="http://schemas.microsoft.com/office/drawing/2016/5/12/chartex" xmlns:cx7="http://schemas.microsoft.com/office/drawing/2016/5/13/chartex" xmlns:cx8="http://schemas.microsoft.com/office/drawing/2016/5/14/chartex" xmlns:mc="http://schemas.openxmlformats.org/markup-compatibility/2006" xmlns:aink="http://schemas.microsoft.com/office/drawing/2016/ink" xmlns:am3d="http://schemas.microsoft.com/office/drawing/2017/model3d" xmlns:o="urn:schemas-microsoft-com:office:office" xmlns:r="http://schemas.openxmlformats.org/officeDocument/2006/relationships" xmlns:m="http://schemas.openxmlformats.org/officeDocument/2006/math" xmlns:v="urn:schemas-microsoft-com:vml" xmlns:wp14="http://schemas.microsoft.com/office/word/2010/wordprocessingDrawing" xmlns:wp="http://schemas.openxmlformats.org/drawingml/2006/wordprocessingDrawing" xmlns:w10="urn:schemas-microsoft-com:office:word" xmlns:w="http://schemas.openxmlformats.org/wordprocessingml/2006/main" xmlns:w14="http://schemas.microsoft.com/office/word/2010/wordml" xmlns:w15="http://schemas.microsoft.com/office/word/2012/wordml" xmlns:w16cid="http://schemas.microsoft.com/office/word/2016/wordml/cid" xmlns:w16se="http://schemas.microsoft.com/office/word/2015/wordml/symex" xmlns:wpg="http://schemas.microsoft.com/office/word/2010/wordprocessingGroup" xmlns:wpi="http://schemas.microsoft.com/office/word/2010/wordprocessingInk" xmlns:wne="http://schemas.microsoft.com/office/word/2006/wordml" xmlns:wps="http://schemas.microsoft.com/office/word/2010/wordprocessingShape" mc:Ignorable="w14 w15 w16se w16cid wp14">
   <w:abstractNum w:abstractNumId="0" w15:restartNumberingAfterBreak="0">
     <w:nsid w:val="07840AAC"/>
     <w:multiLevelType w:val="hybridMultilevel"/>
@@ -4227,7 +5267,7 @@
 </file>
 
 <file path=word/styles.xml><?xml version="1.0" encoding="utf-8"?>
-<w:styles xmlns:mc="http://schemas.openxmlformats.org/markup-compatibility/2006" xmlns:r="http://schemas.openxmlformats.org/officeDocument/2006/relationships" xmlns:w="http://schemas.openxmlformats.org/wordprocessingml/2006/main" xmlns:w14="http://schemas.microsoft.com/office/word/2010/wordml" xmlns:w15="http://schemas.microsoft.com/office/word/2012/wordml" xmlns:w16se="http://schemas.microsoft.com/office/word/2015/wordml/symex" mc:Ignorable="w14 w15 w16se">
+<w:styles xmlns:mc="http://schemas.openxmlformats.org/markup-compatibility/2006" xmlns:r="http://schemas.openxmlformats.org/officeDocument/2006/relationships" xmlns:w="http://schemas.openxmlformats.org/wordprocessingml/2006/main" xmlns:w14="http://schemas.microsoft.com/office/word/2010/wordml" xmlns:w15="http://schemas.microsoft.com/office/word/2012/wordml" xmlns:w16cid="http://schemas.microsoft.com/office/word/2016/wordml/cid" xmlns:w16se="http://schemas.microsoft.com/office/word/2015/wordml/symex" mc:Ignorable="w14 w15 w16se w16cid">
   <w:docDefaults>
     <w:rPrDefault>
       <w:rPr>
@@ -4243,7 +5283,7 @@
       </w:pPr>
     </w:pPrDefault>
   </w:docDefaults>
-  <w:latentStyles w:defLockedState="0" w:defUIPriority="99" w:defSemiHidden="0" w:defUnhideWhenUsed="0" w:defQFormat="0" w:count="371">
+  <w:latentStyles w:defLockedState="0" w:defUIPriority="99" w:defSemiHidden="0" w:defUnhideWhenUsed="0" w:defQFormat="0" w:count="375">
     <w:lsdException w:name="Normal" w:uiPriority="0" w:qFormat="1"/>
     <w:lsdException w:name="heading 1" w:uiPriority="9" w:qFormat="1"/>
     <w:lsdException w:name="heading 2" w:semiHidden="1" w:uiPriority="9" w:unhideWhenUsed="1" w:qFormat="1"/>
@@ -4615,6 +5655,10 @@
     <w:lsdException w:name="List Table 5 Dark Accent 6" w:uiPriority="50"/>
     <w:lsdException w:name="List Table 6 Colorful Accent 6" w:uiPriority="51"/>
     <w:lsdException w:name="List Table 7 Colorful Accent 6" w:uiPriority="52"/>
+    <w:lsdException w:name="Mention" w:semiHidden="1" w:unhideWhenUsed="1"/>
+    <w:lsdException w:name="Smart Hyperlink" w:semiHidden="1" w:unhideWhenUsed="1"/>
+    <w:lsdException w:name="Hashtag" w:semiHidden="1" w:unhideWhenUsed="1"/>
+    <w:lsdException w:name="Unresolved Mention" w:semiHidden="1" w:unhideWhenUsed="1"/>
   </w:latentStyles>
   <w:style w:type="paragraph" w:default="1" w:styleId="Normal">
     <w:name w:val="Normal"/>
@@ -4943,11 +5987,30 @@
       <w:szCs w:val="18"/>
     </w:rPr>
   </w:style>
+  <w:style w:type="table" w:styleId="TableGrid">
+    <w:name w:val="Table Grid"/>
+    <w:basedOn w:val="TableNormal"/>
+    <w:uiPriority w:val="39"/>
+    <w:rsid w:val="0062493F"/>
+    <w:pPr>
+      <w:spacing w:after="0" w:line="240" w:lineRule="auto"/>
+    </w:pPr>
+    <w:tblPr>
+      <w:tblBorders>
+        <w:top w:val="single" w:sz="4" w:space="0" w:color="auto"/>
+        <w:left w:val="single" w:sz="4" w:space="0" w:color="auto"/>
+        <w:bottom w:val="single" w:sz="4" w:space="0" w:color="auto"/>
+        <w:right w:val="single" w:sz="4" w:space="0" w:color="auto"/>
+        <w:insideH w:val="single" w:sz="4" w:space="0" w:color="auto"/>
+        <w:insideV w:val="single" w:sz="4" w:space="0" w:color="auto"/>
+      </w:tblBorders>
+    </w:tblPr>
+  </w:style>
 </w:styles>
 </file>
 
 <file path=word/glossary/document.xml><?xml version="1.0" encoding="utf-8"?>
-<w:glossaryDocument xmlns:wpc="http://schemas.microsoft.com/office/word/2010/wordprocessingCanvas" xmlns:cx="http://schemas.microsoft.com/office/drawing/2014/chartex" xmlns:mc="http://schemas.openxmlformats.org/markup-compatibility/2006" xmlns:o="urn:schemas-microsoft-com:office:office" xmlns:r="http://schemas.openxmlformats.org/officeDocument/2006/relationships" xmlns:m="http://schemas.openxmlformats.org/officeDocument/2006/math" xmlns:v="urn:schemas-microsoft-com:vml" xmlns:wp14="http://schemas.microsoft.com/office/word/2010/wordprocessingDrawing" xmlns:wp="http://schemas.openxmlformats.org/drawingml/2006/wordprocessingDrawing" xmlns:w10="urn:schemas-microsoft-com:office:word" xmlns:w="http://schemas.openxmlformats.org/wordprocessingml/2006/main" xmlns:w14="http://schemas.microsoft.com/office/word/2010/wordml" xmlns:w15="http://schemas.microsoft.com/office/word/2012/wordml" xmlns:w16se="http://schemas.microsoft.com/office/word/2015/wordml/symex" xmlns:wpg="http://schemas.microsoft.com/office/word/2010/wordprocessingGroup" xmlns:wpi="http://schemas.microsoft.com/office/word/2010/wordprocessingInk" xmlns:wne="http://schemas.microsoft.com/office/word/2006/wordml" xmlns:wps="http://schemas.microsoft.com/office/word/2010/wordprocessingShape" mc:Ignorable="w14 w15 w16se wp14">
+<w:glossaryDocument xmlns:wpc="http://schemas.microsoft.com/office/word/2010/wordprocessingCanvas" xmlns:cx="http://schemas.microsoft.com/office/drawing/2014/chartex" xmlns:cx1="http://schemas.microsoft.com/office/drawing/2015/9/8/chartex" xmlns:cx2="http://schemas.microsoft.com/office/drawing/2015/10/21/chartex" xmlns:cx3="http://schemas.microsoft.com/office/drawing/2016/5/9/chartex" xmlns:cx4="http://schemas.microsoft.com/office/drawing/2016/5/10/chartex" xmlns:cx5="http://schemas.microsoft.com/office/drawing/2016/5/11/chartex" xmlns:cx6="http://schemas.microsoft.com/office/drawing/2016/5/12/chartex" xmlns:cx7="http://schemas.microsoft.com/office/drawing/2016/5/13/chartex" xmlns:cx8="http://schemas.microsoft.com/office/drawing/2016/5/14/chartex" xmlns:mc="http://schemas.openxmlformats.org/markup-compatibility/2006" xmlns:aink="http://schemas.microsoft.com/office/drawing/2016/ink" xmlns:am3d="http://schemas.microsoft.com/office/drawing/2017/model3d" xmlns:o="urn:schemas-microsoft-com:office:office" xmlns:r="http://schemas.openxmlformats.org/officeDocument/2006/relationships" xmlns:m="http://schemas.openxmlformats.org/officeDocument/2006/math" xmlns:v="urn:schemas-microsoft-com:vml" xmlns:wp14="http://schemas.microsoft.com/office/word/2010/wordprocessingDrawing" xmlns:wp="http://schemas.openxmlformats.org/drawingml/2006/wordprocessingDrawing" xmlns:w10="urn:schemas-microsoft-com:office:word" xmlns:w="http://schemas.openxmlformats.org/wordprocessingml/2006/main" xmlns:w14="http://schemas.microsoft.com/office/word/2010/wordml" xmlns:w15="http://schemas.microsoft.com/office/word/2012/wordml" xmlns:w16cid="http://schemas.microsoft.com/office/word/2016/wordml/cid" xmlns:w16se="http://schemas.microsoft.com/office/word/2015/wordml/symex" xmlns:wpg="http://schemas.microsoft.com/office/word/2010/wordprocessingGroup" xmlns:wpi="http://schemas.microsoft.com/office/word/2010/wordprocessingInk" xmlns:wne="http://schemas.microsoft.com/office/word/2006/wordml" xmlns:wps="http://schemas.microsoft.com/office/word/2010/wordprocessingShape" mc:Ignorable="w14 w15 w16se w16cid wp14">
   <w:docParts>
     <w:docPart>
       <w:docPartPr>
@@ -4973,7 +6036,7 @@
             <w:rPr>
               <w:rFonts w:asciiTheme="majorHAnsi" w:eastAsiaTheme="majorEastAsia" w:hAnsiTheme="majorHAnsi" w:cstheme="majorBidi"/>
               <w:caps/>
-              <w:color w:val="5B9BD5" w:themeColor="accent1"/>
+              <w:color w:val="4472C4" w:themeColor="accent1"/>
               <w:sz w:val="80"/>
               <w:szCs w:val="80"/>
             </w:rPr>
@@ -5004,7 +6067,7 @@
           </w:pPr>
           <w:r>
             <w:rPr>
-              <w:color w:val="5B9BD5" w:themeColor="accent1"/>
+              <w:color w:val="4472C4" w:themeColor="accent1"/>
               <w:sz w:val="28"/>
               <w:szCs w:val="28"/>
             </w:rPr>
@@ -5018,7 +6081,7 @@
 </file>
 
 <file path=word/glossary/fontTable.xml><?xml version="1.0" encoding="utf-8"?>
-<w:fonts xmlns:mc="http://schemas.openxmlformats.org/markup-compatibility/2006" xmlns:r="http://schemas.openxmlformats.org/officeDocument/2006/relationships" xmlns:w="http://schemas.openxmlformats.org/wordprocessingml/2006/main" xmlns:w14="http://schemas.microsoft.com/office/word/2010/wordml" xmlns:w15="http://schemas.microsoft.com/office/word/2012/wordml" xmlns:w16se="http://schemas.microsoft.com/office/word/2015/wordml/symex" mc:Ignorable="w14 w15 w16se">
+<w:fonts xmlns:mc="http://schemas.openxmlformats.org/markup-compatibility/2006" xmlns:r="http://schemas.openxmlformats.org/officeDocument/2006/relationships" xmlns:w="http://schemas.openxmlformats.org/wordprocessingml/2006/main" xmlns:w14="http://schemas.microsoft.com/office/word/2010/wordml" xmlns:w15="http://schemas.microsoft.com/office/word/2012/wordml" xmlns:w16cid="http://schemas.microsoft.com/office/word/2016/wordml/cid" xmlns:w16se="http://schemas.microsoft.com/office/word/2015/wordml/symex" mc:Ignorable="w14 w15 w16se w16cid">
   <w:font w:name="Symbol">
     <w:panose1 w:val="05050102010706020507"/>
     <w:charset w:val="02"/>
@@ -5031,7 +6094,7 @@
     <w:charset w:val="00"/>
     <w:family w:val="roman"/>
     <w:pitch w:val="variable"/>
-    <w:sig w:usb0="E0002AFF" w:usb1="C0007843" w:usb2="00000009" w:usb3="00000000" w:csb0="000001FF" w:csb1="00000000"/>
+    <w:sig w:usb0="E0002EFF" w:usb1="C000785B" w:usb2="00000009" w:usb3="00000000" w:csb0="000001FF" w:csb1="00000000"/>
   </w:font>
   <w:font w:name="Courier New">
     <w:panose1 w:val="02070309020205020404"/>
@@ -5052,14 +6115,14 @@
     <w:charset w:val="00"/>
     <w:family w:val="swiss"/>
     <w:pitch w:val="variable"/>
-    <w:sig w:usb0="E00002FF" w:usb1="4000ACFF" w:usb2="00000001" w:usb3="00000000" w:csb0="0000019F" w:csb1="00000000"/>
+    <w:sig w:usb0="E0002AFF" w:usb1="C000247B" w:usb2="00000009" w:usb3="00000000" w:csb0="000001FF" w:csb1="00000000"/>
   </w:font>
   <w:font w:name="Calibri Light">
     <w:panose1 w:val="020F0302020204030204"/>
     <w:charset w:val="00"/>
     <w:family w:val="swiss"/>
     <w:pitch w:val="variable"/>
-    <w:sig w:usb0="A00002EF" w:usb1="4000207B" w:usb2="00000000" w:usb3="00000000" w:csb0="0000009F" w:csb1="00000000"/>
+    <w:sig w:usb0="E0002AFF" w:usb1="C000247B" w:usb2="00000009" w:usb3="00000000" w:csb0="000001FF" w:csb1="00000000"/>
   </w:font>
   <w:font w:name="Tahoma">
     <w:panose1 w:val="020B0604030504040204"/>
@@ -5080,10 +6143,11 @@
     <w:charset w:val="86"/>
     <w:family w:val="swiss"/>
     <w:pitch w:val="variable"/>
-    <w:sig w:usb0="80000287" w:usb1="28CF0010" w:usb2="00000016" w:usb3="00000000" w:csb0="0004001F" w:csb1="00000000"/>
+    <w:sig w:usb0="80000287" w:usb1="2ACF0010" w:usb2="00000016" w:usb3="00000000" w:csb0="0004001F" w:csb1="00000000"/>
   </w:font>
   <w:font w:name="Adobe Caslon Pro Bold">
-    <w:panose1 w:val="0205070206050A020403"/>
+    <w:altName w:val="Palatino Linotype"/>
+    <w:panose1 w:val="00000000000000000000"/>
     <w:charset w:val="00"/>
     <w:family w:val="roman"/>
     <w:notTrueType/>
@@ -5091,7 +6155,8 @@
     <w:sig w:usb0="00000007" w:usb1="00000001" w:usb2="00000000" w:usb3="00000000" w:csb0="00000093" w:csb1="00000000"/>
   </w:font>
   <w:font w:name="Adobe Hebrew">
-    <w:panose1 w:val="02040503050201020203"/>
+    <w:altName w:val="Times New Roman"/>
+    <w:panose1 w:val="00000000000000000000"/>
     <w:charset w:val="00"/>
     <w:family w:val="roman"/>
     <w:notTrueType/>
@@ -5109,7 +6174,7 @@
 </file>
 
 <file path=word/glossary/settings.xml><?xml version="1.0" encoding="utf-8"?>
-<w:settings xmlns:mc="http://schemas.openxmlformats.org/markup-compatibility/2006" xmlns:o="urn:schemas-microsoft-com:office:office" xmlns:r="http://schemas.openxmlformats.org/officeDocument/2006/relationships" xmlns:m="http://schemas.openxmlformats.org/officeDocument/2006/math" xmlns:v="urn:schemas-microsoft-com:vml" xmlns:w10="urn:schemas-microsoft-com:office:word" xmlns:w="http://schemas.openxmlformats.org/wordprocessingml/2006/main" xmlns:w14="http://schemas.microsoft.com/office/word/2010/wordml" xmlns:w15="http://schemas.microsoft.com/office/word/2012/wordml" xmlns:w16se="http://schemas.microsoft.com/office/word/2015/wordml/symex" xmlns:sl="http://schemas.openxmlformats.org/schemaLibrary/2006/main" mc:Ignorable="w14 w15 w16se">
+<w:settings xmlns:mc="http://schemas.openxmlformats.org/markup-compatibility/2006" xmlns:o="urn:schemas-microsoft-com:office:office" xmlns:r="http://schemas.openxmlformats.org/officeDocument/2006/relationships" xmlns:m="http://schemas.openxmlformats.org/officeDocument/2006/math" xmlns:v="urn:schemas-microsoft-com:vml" xmlns:w10="urn:schemas-microsoft-com:office:word" xmlns:w="http://schemas.openxmlformats.org/wordprocessingml/2006/main" xmlns:w14="http://schemas.microsoft.com/office/word/2010/wordml" xmlns:w15="http://schemas.microsoft.com/office/word/2012/wordml" xmlns:w16cid="http://schemas.microsoft.com/office/word/2016/wordml/cid" xmlns:w16se="http://schemas.microsoft.com/office/word/2015/wordml/symex" xmlns:sl="http://schemas.openxmlformats.org/schemaLibrary/2006/main" mc:Ignorable="w14 w15 w16se w16cid">
   <w:view w:val="normal"/>
   <w:defaultTabStop w:val="720"/>
   <w:characterSpacingControl w:val="doNotCompress"/>
@@ -5120,10 +6185,13 @@
     <w:compatSetting w:name="enableOpenTypeFeatures" w:uri="http://schemas.microsoft.com/office/word" w:val="1"/>
     <w:compatSetting w:name="doNotFlipMirrorIndents" w:uri="http://schemas.microsoft.com/office/word" w:val="1"/>
     <w:compatSetting w:name="differentiateMultirowTableHeaders" w:uri="http://schemas.microsoft.com/office/word" w:val="1"/>
+    <w:compatSetting w:name="useWord2013TrackBottomHyphenation" w:uri="http://schemas.microsoft.com/office/word" w:val="1"/>
   </w:compat>
   <w:rsids>
     <w:rsidRoot w:val="00F9750F"/>
     <w:rsid w:val="00282FC6"/>
+    <w:rsid w:val="00E25C88"/>
+    <w:rsid w:val="00E54FDC"/>
     <w:rsid w:val="00F9750F"/>
   </w:rsids>
   <m:mathPr>
@@ -5148,7 +6216,7 @@
 </file>
 
 <file path=word/glossary/styles.xml><?xml version="1.0" encoding="utf-8"?>
-<w:styles xmlns:mc="http://schemas.openxmlformats.org/markup-compatibility/2006" xmlns:r="http://schemas.openxmlformats.org/officeDocument/2006/relationships" xmlns:w="http://schemas.openxmlformats.org/wordprocessingml/2006/main" xmlns:w14="http://schemas.microsoft.com/office/word/2010/wordml" xmlns:w15="http://schemas.microsoft.com/office/word/2012/wordml" xmlns:w16se="http://schemas.microsoft.com/office/word/2015/wordml/symex" mc:Ignorable="w14 w15 w16se">
+<w:styles xmlns:mc="http://schemas.openxmlformats.org/markup-compatibility/2006" xmlns:r="http://schemas.openxmlformats.org/officeDocument/2006/relationships" xmlns:w="http://schemas.openxmlformats.org/wordprocessingml/2006/main" xmlns:w14="http://schemas.microsoft.com/office/word/2010/wordml" xmlns:w15="http://schemas.microsoft.com/office/word/2012/wordml" xmlns:w16cid="http://schemas.microsoft.com/office/word/2016/wordml/cid" xmlns:w16se="http://schemas.microsoft.com/office/word/2015/wordml/symex" mc:Ignorable="w14 w15 w16se w16cid">
   <w:docDefaults>
     <w:rPrDefault>
       <w:rPr>
@@ -5164,7 +6232,7 @@
       </w:pPr>
     </w:pPrDefault>
   </w:docDefaults>
-  <w:latentStyles w:defLockedState="0" w:defUIPriority="99" w:defSemiHidden="0" w:defUnhideWhenUsed="0" w:defQFormat="0" w:count="371">
+  <w:latentStyles w:defLockedState="0" w:defUIPriority="99" w:defSemiHidden="0" w:defUnhideWhenUsed="0" w:defQFormat="0" w:count="375">
     <w:lsdException w:name="Normal" w:uiPriority="0" w:qFormat="1"/>
     <w:lsdException w:name="heading 1" w:uiPriority="9" w:qFormat="1"/>
     <w:lsdException w:name="heading 2" w:semiHidden="1" w:uiPriority="9" w:unhideWhenUsed="1" w:qFormat="1"/>
@@ -5536,6 +6604,10 @@
     <w:lsdException w:name="List Table 5 Dark Accent 6" w:uiPriority="50"/>
     <w:lsdException w:name="List Table 6 Colorful Accent 6" w:uiPriority="51"/>
     <w:lsdException w:name="List Table 7 Colorful Accent 6" w:uiPriority="52"/>
+    <w:lsdException w:name="Mention" w:semiHidden="1" w:unhideWhenUsed="1"/>
+    <w:lsdException w:name="Smart Hyperlink" w:semiHidden="1" w:unhideWhenUsed="1"/>
+    <w:lsdException w:name="Hashtag" w:semiHidden="1" w:unhideWhenUsed="1"/>
+    <w:lsdException w:name="Unresolved Mention" w:semiHidden="1" w:unhideWhenUsed="1"/>
   </w:latentStyles>
   <w:style w:type="paragraph" w:default="1" w:styleId="Normal">
     <w:name w:val="Normal"/>
@@ -5584,7 +6656,7 @@
 </file>
 
 <file path=word/glossary/webSettings.xml><?xml version="1.0" encoding="utf-8"?>
-<w:webSettings xmlns:mc="http://schemas.openxmlformats.org/markup-compatibility/2006" xmlns:r="http://schemas.openxmlformats.org/officeDocument/2006/relationships" xmlns:w="http://schemas.openxmlformats.org/wordprocessingml/2006/main" xmlns:w14="http://schemas.microsoft.com/office/word/2010/wordml" xmlns:w15="http://schemas.microsoft.com/office/word/2012/wordml" xmlns:w16se="http://schemas.microsoft.com/office/word/2015/wordml/symex" mc:Ignorable="w14 w15 w16se">
+<w:webSettings xmlns:mc="http://schemas.openxmlformats.org/markup-compatibility/2006" xmlns:r="http://schemas.openxmlformats.org/officeDocument/2006/relationships" xmlns:w="http://schemas.openxmlformats.org/wordprocessingml/2006/main" xmlns:w14="http://schemas.microsoft.com/office/word/2010/wordml" xmlns:w15="http://schemas.microsoft.com/office/word/2012/wordml" xmlns:w16cid="http://schemas.microsoft.com/office/word/2016/wordml/cid" xmlns:w16se="http://schemas.microsoft.com/office/word/2015/wordml/symex" mc:Ignorable="w14 w15 w16se w16cid">
   <w:optimizeForBrowser/>
   <w:allowPNG/>
 </w:webSettings>
@@ -5875,7 +6947,7 @@
 </file>
 
 <file path=customXml/itemProps2.xml><?xml version="1.0" encoding="utf-8"?>
-<ds:datastoreItem xmlns:ds="http://schemas.openxmlformats.org/officeDocument/2006/customXml" ds:itemID="{B0449C47-6EA0-4244-96FC-0F3349CD52B8}">
+<ds:datastoreItem xmlns:ds="http://schemas.openxmlformats.org/officeDocument/2006/customXml" ds:itemID="{5D52F88E-D95C-41BC-B86E-153FCAF62F9E}">
   <ds:schemaRefs>
     <ds:schemaRef ds:uri="http://schemas.openxmlformats.org/officeDocument/2006/bibliography"/>
   </ds:schemaRefs>

</xml_diff>

<commit_message>
Actual Version 1 update
fixed a lot of errors, improved EPQ, etc. etc.
</commit_message>
<xml_diff>
--- a/Epq Development Diary.docx
+++ b/Epq Development Diary.docx
@@ -165,6 +165,7 @@
             <w:dataBinding w:prefixMappings="xmlns:ns0='http://purl.org/dc/elements/1.1/' xmlns:ns1='http://schemas.openxmlformats.org/package/2006/metadata/core-properties' " w:xpath="/ns1:coreProperties[1]/ns0:subject[1]" w:storeItemID="{6C3C8BC8-F283-45AE-878A-BAB7291924A1}"/>
             <w:text/>
           </w:sdtPr>
+          <w:sdtEndPr/>
           <w:sdtContent>
             <w:p>
               <w:pPr>
@@ -282,6 +283,7 @@
                                     <w:calendar w:val="gregorian"/>
                                   </w:date>
                                 </w:sdtPr>
+                                <w:sdtEndPr/>
                                 <w:sdtContent>
                                   <w:p>
                                     <w:pPr>
@@ -327,6 +329,7 @@
                                     <w:dataBinding w:prefixMappings="xmlns:ns0='http://schemas.openxmlformats.org/officeDocument/2006/extended-properties' " w:xpath="/ns0:Properties[1]/ns0:Company[1]" w:storeItemID="{6668398D-A668-4E3E-A5EB-62B293D839F1}"/>
                                     <w:text/>
                                   </w:sdtPr>
+                                  <w:sdtEndPr/>
                                   <w:sdtContent>
                                     <w:r>
                                       <w:rPr>
@@ -936,29 +939,6 @@
               <w:b/>
               <w:sz w:val="32"/>
             </w:rPr>
-            <w:t>Bugs &amp; Issues</w:t>
-          </w:r>
-        </w:p>
-        <w:p>
-          <w:pPr>
-            <w:pStyle w:val="ListParagraph"/>
-            <w:numPr>
-              <w:ilvl w:val="1"/>
-              <w:numId w:val="6"/>
-            </w:numPr>
-            <w:rPr>
-              <w:rFonts w:ascii="Adobe Hebrew" w:eastAsia="Microsoft YaHei UI Light" w:hAnsi="Adobe Hebrew" w:cs="Adobe Hebrew"/>
-              <w:b/>
-              <w:sz w:val="32"/>
-              <w:u w:val="single"/>
-            </w:rPr>
-          </w:pPr>
-          <w:r>
-            <w:rPr>
-              <w:rFonts w:ascii="Adobe Hebrew" w:eastAsia="Microsoft YaHei UI Light" w:hAnsi="Adobe Hebrew" w:cs="Adobe Hebrew"/>
-              <w:b/>
-              <w:sz w:val="32"/>
-            </w:rPr>
             <w:t>Evaluation</w:t>
           </w:r>
         </w:p>
@@ -1244,22 +1224,54 @@
           <w:rFonts w:ascii="Century" w:hAnsi="Century"/>
           <w:sz w:val="24"/>
         </w:rPr>
-        <w:t>Before the project can even begin, intense research on existing simulations must be done to decide how the program will function and what methods need to be developed in order to meet the finish product, to do this I consulted two main sources; John Conway’s Game of life, and Cary Huang’s Evolution simulator.</w:t>
-      </w:r>
-    </w:p>
-    <w:p>
-      <w:pPr>
-        <w:rPr>
-          <w:rFonts w:ascii="Century" w:hAnsi="Century"/>
-          <w:sz w:val="24"/>
-        </w:rPr>
-      </w:pPr>
-      <w:r>
-        <w:rPr>
-          <w:rFonts w:ascii="Century" w:hAnsi="Century"/>
-          <w:sz w:val="24"/>
-        </w:rPr>
-        <w:t xml:space="preserve">John Conway’s Game of life is an interesting idea. Officially classified as a ‘zero-player’ game it presents a simple simulation of ‘life’ that abide by specific rules to survive. The presentation of Conway’s game of life is a grid, in which each square is able to be given two values; Dead or Alive. After the starting grid has been input, the program will then follow the following </w:t>
+        <w:t xml:space="preserve">Before the project can even begin, intense research on existing simulations must be done to decide how the program will function and what methods need to be developed </w:t>
+      </w:r>
+      <w:proofErr w:type="gramStart"/>
+      <w:r>
+        <w:rPr>
+          <w:rFonts w:ascii="Century" w:hAnsi="Century"/>
+          <w:sz w:val="24"/>
+        </w:rPr>
+        <w:t>in order to</w:t>
+      </w:r>
+      <w:proofErr w:type="gramEnd"/>
+      <w:r>
+        <w:rPr>
+          <w:rFonts w:ascii="Century" w:hAnsi="Century"/>
+          <w:sz w:val="24"/>
+        </w:rPr>
+        <w:t xml:space="preserve"> meet the finish product, to do this I consulted two main sources; John Conway’s Game of life, and Cary Huang’s Evolution simulator.</w:t>
+      </w:r>
+    </w:p>
+    <w:p>
+      <w:pPr>
+        <w:rPr>
+          <w:rFonts w:ascii="Century" w:hAnsi="Century"/>
+          <w:sz w:val="24"/>
+        </w:rPr>
+      </w:pPr>
+      <w:r>
+        <w:rPr>
+          <w:rFonts w:ascii="Century" w:hAnsi="Century"/>
+          <w:sz w:val="24"/>
+        </w:rPr>
+        <w:t xml:space="preserve">John Conway’s Game of life is an interesting idea. Officially classified as a ‘zero-player’ game it presents a simple simulation of ‘life’ that abide by specific rules to survive. The presentation of Conway’s game of life is a grid, in which each square </w:t>
+      </w:r>
+      <w:proofErr w:type="gramStart"/>
+      <w:r>
+        <w:rPr>
+          <w:rFonts w:ascii="Century" w:hAnsi="Century"/>
+          <w:sz w:val="24"/>
+        </w:rPr>
+        <w:t>is able to</w:t>
+      </w:r>
+      <w:proofErr w:type="gramEnd"/>
+      <w:r>
+        <w:rPr>
+          <w:rFonts w:ascii="Century" w:hAnsi="Century"/>
+          <w:sz w:val="24"/>
+        </w:rPr>
+        <w:t xml:space="preserve"> be given two values; Dead or Alive. After the starting grid has been input, the program will then follow the following </w:t>
       </w:r>
       <w:r>
         <w:rPr>
@@ -1554,7 +1566,23 @@
           <w:sz w:val="24"/>
         </w:rPr>
         <w:tab/>
-        <w:t xml:space="preserve">                              it, the fact that all of its cells have two living neighbours means                                that the structure can neither die nor reproduce, and if it isn’t interacted with, it will stay this way eternally.</w:t>
+        <w:t xml:space="preserve">                              it, the fact that </w:t>
+      </w:r>
+      <w:proofErr w:type="gramStart"/>
+      <w:r>
+        <w:rPr>
+          <w:rFonts w:ascii="Century" w:hAnsi="Century"/>
+          <w:sz w:val="24"/>
+        </w:rPr>
+        <w:t>all of</w:t>
+      </w:r>
+      <w:proofErr w:type="gramEnd"/>
+      <w:r>
+        <w:rPr>
+          <w:rFonts w:ascii="Century" w:hAnsi="Century"/>
+          <w:sz w:val="24"/>
+        </w:rPr>
+        <w:t xml:space="preserve"> its cells have two living neighbours means                                that the structure can neither die nor reproduce, and if it isn’t interacted with, it will stay this way eternally.</w:t>
       </w:r>
     </w:p>
     <w:p>
@@ -1749,14 +1777,46 @@
           <w:rFonts w:ascii="Century" w:hAnsi="Century"/>
           <w:sz w:val="24"/>
         </w:rPr>
-        <w:t>Like its distant brother, the block, without outside interaction   a blinker is able to survive forever.</w:t>
-      </w:r>
-      <w:r>
-        <w:rPr>
-          <w:rFonts w:ascii="Century" w:hAnsi="Century"/>
-          <w:sz w:val="24"/>
-        </w:rPr>
-        <w:t xml:space="preserve"> However, unlike the block, the blinker has two main forms which it cycles between each generation, forming a ‘blinking’ line which rapidly switches between lying horizontally and vertically. The reason this occurs is because of the fact that while the centre cell will always have two neighbours, the outside cells only have one neighbour, causing them to die each generation, additionally, the cells north/south or east/west of the centre block will always have three neighbours, prompting them to becoming living and repeat the cycle.</w:t>
+        <w:t xml:space="preserve">Like its distant brother, the block, without outside interaction   a blinker </w:t>
+      </w:r>
+      <w:proofErr w:type="gramStart"/>
+      <w:r>
+        <w:rPr>
+          <w:rFonts w:ascii="Century" w:hAnsi="Century"/>
+          <w:sz w:val="24"/>
+        </w:rPr>
+        <w:t>is able to</w:t>
+      </w:r>
+      <w:proofErr w:type="gramEnd"/>
+      <w:r>
+        <w:rPr>
+          <w:rFonts w:ascii="Century" w:hAnsi="Century"/>
+          <w:sz w:val="24"/>
+        </w:rPr>
+        <w:t xml:space="preserve"> survive forever.</w:t>
+      </w:r>
+      <w:r>
+        <w:rPr>
+          <w:rFonts w:ascii="Century" w:hAnsi="Century"/>
+          <w:sz w:val="24"/>
+        </w:rPr>
+        <w:t xml:space="preserve"> However, unlike the block, the blinker has two main forms which it cycles between each generation, forming a ‘blinking’ line which rapidly switches between lying horizontally and vertically. The reason this occurs is </w:t>
+      </w:r>
+      <w:proofErr w:type="gramStart"/>
+      <w:r>
+        <w:rPr>
+          <w:rFonts w:ascii="Century" w:hAnsi="Century"/>
+          <w:sz w:val="24"/>
+        </w:rPr>
+        <w:t>because of the fact that</w:t>
+      </w:r>
+      <w:proofErr w:type="gramEnd"/>
+      <w:r>
+        <w:rPr>
+          <w:rFonts w:ascii="Century" w:hAnsi="Century"/>
+          <w:sz w:val="24"/>
+        </w:rPr>
+        <w:t xml:space="preserve"> while the centre cell will always have two neighbours, the outside cells only have one neighbour, causing them to die each generation, additionally, the cells north/south or east/west of the centre block will always have three neighbours, prompting them to becoming living and repeat the cycle.</w:t>
       </w:r>
     </w:p>
     <w:p>
@@ -1879,7 +1939,23 @@
           <w:rFonts w:ascii="Century" w:hAnsi="Century"/>
           <w:sz w:val="24"/>
         </w:rPr>
-        <w:t xml:space="preserve"> this occurs because the shape is able to replicate itself over 5 generations with one lower x and y value than previously, essentially meaning the shape has transformed by one x and one y.</w:t>
+        <w:t xml:space="preserve"> this occurs because the shape </w:t>
+      </w:r>
+      <w:proofErr w:type="gramStart"/>
+      <w:r>
+        <w:rPr>
+          <w:rFonts w:ascii="Century" w:hAnsi="Century"/>
+          <w:sz w:val="24"/>
+        </w:rPr>
+        <w:t>is able to</w:t>
+      </w:r>
+      <w:proofErr w:type="gramEnd"/>
+      <w:r>
+        <w:rPr>
+          <w:rFonts w:ascii="Century" w:hAnsi="Century"/>
+          <w:sz w:val="24"/>
+        </w:rPr>
+        <w:t xml:space="preserve"> replicate itself over 5 generations with one lower x and y value than previously, essentially meaning the shape has transformed by one x and one y.</w:t>
       </w:r>
     </w:p>
     <w:p>
@@ -1953,22 +2029,46 @@
           <w:rFonts w:ascii="Century" w:hAnsi="Century"/>
           <w:sz w:val="24"/>
         </w:rPr>
-        <w:t>Allowing a computer to create its own structures based on specific rules is certainly an intriguing idea, but it lacks use. Conway’s ‘life’ serves no purpose other than to survive, meaning it is not a particularly good simulation of real concepts. So what if we were to use concepts discussed in Conway’s model for a more practical model, say a model of evolution?</w:t>
-      </w:r>
-    </w:p>
-    <w:p>
-      <w:pPr>
-        <w:rPr>
-          <w:rFonts w:ascii="Century" w:hAnsi="Century"/>
-          <w:sz w:val="24"/>
-        </w:rPr>
-      </w:pPr>
-      <w:r>
-        <w:rPr>
-          <w:rFonts w:ascii="Century" w:hAnsi="Century"/>
-          <w:sz w:val="24"/>
-        </w:rPr>
-        <w:t>This is where Cary Huang’s Evolution Simulator</w:t>
+        <w:t xml:space="preserve">Allowing a computer to create its own structures based on specific rules is certainly an intriguing idea, but it lacks use. Conway’s ‘life’ serves no purpose other than to survive, meaning it is not a particularly good simulation of real concepts. </w:t>
+      </w:r>
+      <w:proofErr w:type="gramStart"/>
+      <w:r>
+        <w:rPr>
+          <w:rFonts w:ascii="Century" w:hAnsi="Century"/>
+          <w:sz w:val="24"/>
+        </w:rPr>
+        <w:t>So</w:t>
+      </w:r>
+      <w:proofErr w:type="gramEnd"/>
+      <w:r>
+        <w:rPr>
+          <w:rFonts w:ascii="Century" w:hAnsi="Century"/>
+          <w:sz w:val="24"/>
+        </w:rPr>
+        <w:t xml:space="preserve"> what if we were to use concepts discussed in Conway’s model for a more practical model, say a model of evolution?</w:t>
+      </w:r>
+    </w:p>
+    <w:p>
+      <w:pPr>
+        <w:rPr>
+          <w:rFonts w:ascii="Century" w:hAnsi="Century"/>
+          <w:sz w:val="24"/>
+        </w:rPr>
+      </w:pPr>
+      <w:r>
+        <w:rPr>
+          <w:rFonts w:ascii="Century" w:hAnsi="Century"/>
+          <w:sz w:val="24"/>
+        </w:rPr>
+        <w:t xml:space="preserve">This is where Cary Huang’s Evolution </w:t>
+      </w:r>
+      <w:proofErr w:type="gramStart"/>
+      <w:r>
+        <w:rPr>
+          <w:rFonts w:ascii="Century" w:hAnsi="Century"/>
+          <w:sz w:val="24"/>
+        </w:rPr>
+        <w:t>Simulator</w:t>
       </w:r>
       <w:r>
         <w:rPr>
@@ -1976,22 +2076,48 @@
           <w:sz w:val="24"/>
           <w:vertAlign w:val="superscript"/>
         </w:rPr>
-        <w:t>[4]</w:t>
-      </w:r>
-      <w:r>
-        <w:rPr>
-          <w:rFonts w:ascii="Century" w:hAnsi="Century"/>
-          <w:sz w:val="24"/>
-        </w:rPr>
-        <w:t xml:space="preserve"> comes in, in essence it attempts to simulate a population of shapes as they evolve to reach a specific purpose; the ability to travel as far right as possible within fifteen seconds. While Cary goes over his simulator in a lot of detail in his video series on this project</w:t>
-      </w:r>
+        <w:t>[</w:t>
+      </w:r>
+      <w:proofErr w:type="gramEnd"/>
       <w:r>
         <w:rPr>
           <w:rFonts w:ascii="Century" w:hAnsi="Century"/>
           <w:sz w:val="24"/>
           <w:vertAlign w:val="superscript"/>
         </w:rPr>
-        <w:t>[3]</w:t>
+        <w:t>4]</w:t>
+      </w:r>
+      <w:r>
+        <w:rPr>
+          <w:rFonts w:ascii="Century" w:hAnsi="Century"/>
+          <w:sz w:val="24"/>
+        </w:rPr>
+        <w:t xml:space="preserve"> comes in, in essence it attempts to simulate a population of shapes as they evolve to reach a specific purpose; the ability to travel as far right as possible within fifteen seconds. While Cary goes over his simulator in a lot of detail in his video series on this </w:t>
+      </w:r>
+      <w:proofErr w:type="gramStart"/>
+      <w:r>
+        <w:rPr>
+          <w:rFonts w:ascii="Century" w:hAnsi="Century"/>
+          <w:sz w:val="24"/>
+        </w:rPr>
+        <w:t>project</w:t>
+      </w:r>
+      <w:r>
+        <w:rPr>
+          <w:rFonts w:ascii="Century" w:hAnsi="Century"/>
+          <w:sz w:val="24"/>
+          <w:vertAlign w:val="superscript"/>
+        </w:rPr>
+        <w:t>[</w:t>
+      </w:r>
+      <w:proofErr w:type="gramEnd"/>
+      <w:r>
+        <w:rPr>
+          <w:rFonts w:ascii="Century" w:hAnsi="Century"/>
+          <w:sz w:val="24"/>
+          <w:vertAlign w:val="superscript"/>
+        </w:rPr>
+        <w:t>3]</w:t>
       </w:r>
       <w:r>
         <w:rPr>
@@ -2494,7 +2620,39 @@
           <w:rFonts w:ascii="Century" w:hAnsi="Century"/>
           <w:sz w:val="24"/>
         </w:rPr>
-        <w:t xml:space="preserve">The best creature in this generation is able to move almost 11m within that time, signifying a clear progression of the species since its early generations. It should also be noted that the best creature has inherited the triangle shape from its ancestor, which is likely the cause of its ability to move at such fast speeds. The triangle shape is able to move so quickly due to the way its nodes work in conjunction, as the top right node will drag the bottom </w:t>
+        <w:t xml:space="preserve">The best creature in this generation </w:t>
+      </w:r>
+      <w:proofErr w:type="gramStart"/>
+      <w:r>
+        <w:rPr>
+          <w:rFonts w:ascii="Century" w:hAnsi="Century"/>
+          <w:sz w:val="24"/>
+        </w:rPr>
+        <w:t>is able to</w:t>
+      </w:r>
+      <w:proofErr w:type="gramEnd"/>
+      <w:r>
+        <w:rPr>
+          <w:rFonts w:ascii="Century" w:hAnsi="Century"/>
+          <w:sz w:val="24"/>
+        </w:rPr>
+        <w:t xml:space="preserve"> move almost 11m within that time, signifying a clear progression of the species since its early generations. It should also be noted that the best creature has inherited the triangle shape from its ancestor, which is likely the cause of its ability to move at such fast speeds. The triangle shape </w:t>
+      </w:r>
+      <w:proofErr w:type="gramStart"/>
+      <w:r>
+        <w:rPr>
+          <w:rFonts w:ascii="Century" w:hAnsi="Century"/>
+          <w:sz w:val="24"/>
+        </w:rPr>
+        <w:t>is able to</w:t>
+      </w:r>
+      <w:proofErr w:type="gramEnd"/>
+      <w:r>
+        <w:rPr>
+          <w:rFonts w:ascii="Century" w:hAnsi="Century"/>
+          <w:sz w:val="24"/>
+        </w:rPr>
+        <w:t xml:space="preserve"> move so quickly due to the way its nodes work in conjunction, as the top right node will drag the bottom </w:t>
       </w:r>
       <w:r>
         <w:rPr>
@@ -2802,7 +2960,23 @@
           <w:sz w:val="24"/>
         </w:rPr>
         <w:lastRenderedPageBreak/>
-        <w:t>look somewhat similar to the real world, after all topographical maps would still show the distinct shapes of islands and continents among all the sand. If you were to fill in this theoretical world with water, eventually you would reach a point where it once again looked identical to our world, and this was the concept I used when developing the flood method. The flood method would generate a large topographical map, choosing single pixels to represent mountain tops and then slowly filling in its adjacent tiles with slightly lower down pixels. This, in theory, would eventually generate a large map with distinctive island shapes, which could be slowly filled with water (by replacing each pixel with water tiles in order of lowest depth until the water to earth ratio resembled our world) to create a realistic map. This algorithm failed spectacularly, making square shapes and unrealistic cliff faces that split continents in two. While this algorithm had to be completely scrapped, the semi-realistic method of island creation influenced my next (and final) idea greatly.</w:t>
+        <w:t xml:space="preserve">look somewhat </w:t>
+      </w:r>
+      <w:proofErr w:type="gramStart"/>
+      <w:r>
+        <w:rPr>
+          <w:rFonts w:ascii="Century" w:hAnsi="Century"/>
+          <w:sz w:val="24"/>
+        </w:rPr>
+        <w:t>similar to</w:t>
+      </w:r>
+      <w:proofErr w:type="gramEnd"/>
+      <w:r>
+        <w:rPr>
+          <w:rFonts w:ascii="Century" w:hAnsi="Century"/>
+          <w:sz w:val="24"/>
+        </w:rPr>
+        <w:t xml:space="preserve"> the real world, after all topographical maps would still show the distinct shapes of islands and continents among all the sand. If you were to fill in this theoretical world with water, eventually you would reach a point where it once again looked identical to our world, and this was the concept I used when developing the flood method. The flood method would generate a large topographical map, choosing single pixels to represent mountain tops and then slowly filling in its adjacent tiles with slightly lower down pixels. This, in theory, would eventually generate a large map with distinctive island shapes, which could be slowly filled with water (by replacing each pixel with water tiles in order of lowest depth until the water to earth ratio resembled our world) to create a realistic map. This algorithm failed spectacularly, making square shapes and unrealistic cliff faces that split continents in two. While this algorithm had to be completely scrapped, the semi-realistic method of island creation influenced my next (and final) idea greatly.</w:t>
       </w:r>
     </w:p>
     <w:p>
@@ -3067,7 +3241,23 @@
           <w:rFonts w:ascii="Century" w:hAnsi="Century"/>
           <w:sz w:val="24"/>
         </w:rPr>
-        <w:t>After the world was finally done, it needed to be populated by humans. These humans would go about the same process as our real ancestors, forming languages, religions and cultures unique to their environment, but this posed a problem; How would I achieve this? Creating new words for these places, people and ideas isn’t something you can do completely randomly, if these new words were simply generated from a group of letters, the output would be strange incomprehensible phrases. For my program, I wanted to keep the idea of random names, but have them based on real naming conventions, essentially creating words that sound like their real world counterparts.</w:t>
+        <w:t xml:space="preserve">After the world was finally done, it needed to be populated by humans. These humans would go about the same process as our real ancestors, forming languages, religions and cultures unique to their environment, but this posed a problem; How would I achieve this? Creating new words for these places, people and ideas isn’t something you can do completely randomly, if these new words were simply generated from a group of letters, the output would be strange incomprehensible phrases. For my program, I wanted to keep the idea of random names, but have them based on real naming conventions, essentially creating words that sound like their </w:t>
+      </w:r>
+      <w:proofErr w:type="gramStart"/>
+      <w:r>
+        <w:rPr>
+          <w:rFonts w:ascii="Century" w:hAnsi="Century"/>
+          <w:sz w:val="24"/>
+        </w:rPr>
+        <w:t>real world</w:t>
+      </w:r>
+      <w:proofErr w:type="gramEnd"/>
+      <w:r>
+        <w:rPr>
+          <w:rFonts w:ascii="Century" w:hAnsi="Century"/>
+          <w:sz w:val="24"/>
+        </w:rPr>
+        <w:t xml:space="preserve"> counterparts.</w:t>
       </w:r>
     </w:p>
     <w:p>
@@ -3078,6 +3268,266 @@
           <w:vertAlign w:val="superscript"/>
         </w:rPr>
       </w:pPr>
+      <w:r>
+        <w:rPr>
+          <w:noProof/>
+        </w:rPr>
+        <mc:AlternateContent>
+          <mc:Choice Requires="wps">
+            <w:drawing>
+              <wp:anchor distT="0" distB="0" distL="114300" distR="114300" simplePos="0" relativeHeight="251652090" behindDoc="0" locked="0" layoutInCell="1" allowOverlap="1" wp14:anchorId="682257D9" wp14:editId="089104EA">
+                <wp:simplePos x="0" y="0"/>
+                <wp:positionH relativeFrom="column">
+                  <wp:posOffset>4448175</wp:posOffset>
+                </wp:positionH>
+                <wp:positionV relativeFrom="paragraph">
+                  <wp:posOffset>3720465</wp:posOffset>
+                </wp:positionV>
+                <wp:extent cx="1675765" cy="635"/>
+                <wp:effectExtent l="0" t="0" r="0" b="0"/>
+                <wp:wrapSquare wrapText="bothSides"/>
+                <wp:docPr id="27" name="Text Box 27"/>
+                <wp:cNvGraphicFramePr/>
+                <a:graphic xmlns:a="http://schemas.openxmlformats.org/drawingml/2006/main">
+                  <a:graphicData uri="http://schemas.microsoft.com/office/word/2010/wordprocessingShape">
+                    <wps:wsp>
+                      <wps:cNvSpPr txBox="1"/>
+                      <wps:spPr>
+                        <a:xfrm>
+                          <a:off x="0" y="0"/>
+                          <a:ext cx="1675765" cy="635"/>
+                        </a:xfrm>
+                        <a:prstGeom prst="rect">
+                          <a:avLst/>
+                        </a:prstGeom>
+                        <a:solidFill>
+                          <a:prstClr val="white"/>
+                        </a:solidFill>
+                        <a:ln>
+                          <a:noFill/>
+                        </a:ln>
+                      </wps:spPr>
+                      <wps:txbx>
+                        <w:txbxContent>
+                          <w:p>
+                            <w:pPr>
+                              <w:pStyle w:val="Caption"/>
+                            </w:pPr>
+                            <w:r>
+                              <w:rPr>
+                                <w:color w:val="FFFFFF" w:themeColor="background1"/>
+                              </w:rPr>
+                              <w:t xml:space="preserve">Figure </w:t>
+                            </w:r>
+                            <w:r>
+                              <w:rPr>
+                                <w:color w:val="FFFFFF" w:themeColor="background1"/>
+                              </w:rPr>
+                              <w:fldChar w:fldCharType="begin"/>
+                            </w:r>
+                            <w:r>
+                              <w:rPr>
+                                <w:color w:val="FFFFFF" w:themeColor="background1"/>
+                              </w:rPr>
+                              <w:instrText xml:space="preserve"> SEQ Figure \* ARABIC </w:instrText>
+                            </w:r>
+                            <w:r>
+                              <w:rPr>
+                                <w:color w:val="FFFFFF" w:themeColor="background1"/>
+                              </w:rPr>
+                              <w:fldChar w:fldCharType="separate"/>
+                            </w:r>
+                            <w:r>
+                              <w:rPr>
+                                <w:noProof/>
+                                <w:color w:val="FFFFFF" w:themeColor="background1"/>
+                              </w:rPr>
+                              <w:t>1</w:t>
+                            </w:r>
+                            <w:r>
+                              <w:rPr>
+                                <w:color w:val="FFFFFF" w:themeColor="background1"/>
+                              </w:rPr>
+                              <w:fldChar w:fldCharType="end"/>
+                            </w:r>
+                          </w:p>
+                          <w:p>
+                            <w:pPr>
+                              <w:pStyle w:val="Caption"/>
+                              <w:rPr>
+                                <w:rFonts w:ascii="Century" w:hAnsi="Century"/>
+                                <w:noProof/>
+                                <w:sz w:val="24"/>
+                              </w:rPr>
+                            </w:pPr>
+                            <w:r>
+                              <w:t xml:space="preserve"> </w:t>
+                            </w:r>
+                            <w:r>
+                              <w:t>An example of some names generated</w:t>
+                            </w:r>
+                          </w:p>
+                        </w:txbxContent>
+                      </wps:txbx>
+                      <wps:bodyPr rot="0" spcFirstLastPara="0" vertOverflow="overflow" horzOverflow="overflow" vert="horz" wrap="square" lIns="0" tIns="0" rIns="0" bIns="0" numCol="1" spcCol="0" rtlCol="0" fromWordArt="0" anchor="t" anchorCtr="0" forceAA="0" compatLnSpc="1">
+                        <a:prstTxWarp prst="textNoShape">
+                          <a:avLst/>
+                        </a:prstTxWarp>
+                        <a:spAutoFit/>
+                      </wps:bodyPr>
+                    </wps:wsp>
+                  </a:graphicData>
+                </a:graphic>
+              </wp:anchor>
+            </w:drawing>
+          </mc:Choice>
+          <mc:Fallback>
+            <w:pict>
+              <v:shapetype w14:anchorId="682257D9" id="_x0000_t202" coordsize="21600,21600" o:spt="202" path="m,l,21600r21600,l21600,xe">
+                <v:stroke joinstyle="miter"/>
+                <v:path gradientshapeok="t" o:connecttype="rect"/>
+              </v:shapetype>
+              <v:shape id="Text Box 27" o:spid="_x0000_s1028" type="#_x0000_t202" style="position:absolute;margin-left:350.25pt;margin-top:292.95pt;width:131.95pt;height:.05pt;z-index:251652090;visibility:visible;mso-wrap-style:square;mso-wrap-distance-left:9pt;mso-wrap-distance-top:0;mso-wrap-distance-right:9pt;mso-wrap-distance-bottom:0;mso-position-horizontal:absolute;mso-position-horizontal-relative:text;mso-position-vertical:absolute;mso-position-vertical-relative:text;v-text-anchor:top" o:gfxdata="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" stroked="f">
+                <v:textbox style="mso-fit-shape-to-text:t" inset="0,0,0,0">
+                  <w:txbxContent>
+                    <w:p>
+                      <w:pPr>
+                        <w:pStyle w:val="Caption"/>
+                      </w:pPr>
+                      <w:r>
+                        <w:rPr>
+                          <w:color w:val="FFFFFF" w:themeColor="background1"/>
+                        </w:rPr>
+                        <w:t xml:space="preserve">Figure </w:t>
+                      </w:r>
+                      <w:r>
+                        <w:rPr>
+                          <w:color w:val="FFFFFF" w:themeColor="background1"/>
+                        </w:rPr>
+                        <w:fldChar w:fldCharType="begin"/>
+                      </w:r>
+                      <w:r>
+                        <w:rPr>
+                          <w:color w:val="FFFFFF" w:themeColor="background1"/>
+                        </w:rPr>
+                        <w:instrText xml:space="preserve"> SEQ Figure \* ARABIC </w:instrText>
+                      </w:r>
+                      <w:r>
+                        <w:rPr>
+                          <w:color w:val="FFFFFF" w:themeColor="background1"/>
+                        </w:rPr>
+                        <w:fldChar w:fldCharType="separate"/>
+                      </w:r>
+                      <w:r>
+                        <w:rPr>
+                          <w:noProof/>
+                          <w:color w:val="FFFFFF" w:themeColor="background1"/>
+                        </w:rPr>
+                        <w:t>1</w:t>
+                      </w:r>
+                      <w:r>
+                        <w:rPr>
+                          <w:color w:val="FFFFFF" w:themeColor="background1"/>
+                        </w:rPr>
+                        <w:fldChar w:fldCharType="end"/>
+                      </w:r>
+                    </w:p>
+                    <w:p>
+                      <w:pPr>
+                        <w:pStyle w:val="Caption"/>
+                        <w:rPr>
+                          <w:rFonts w:ascii="Century" w:hAnsi="Century"/>
+                          <w:noProof/>
+                          <w:sz w:val="24"/>
+                        </w:rPr>
+                      </w:pPr>
+                      <w:r>
+                        <w:t xml:space="preserve"> </w:t>
+                      </w:r>
+                      <w:r>
+                        <w:t>An example of some names generated</w:t>
+                      </w:r>
+                    </w:p>
+                  </w:txbxContent>
+                </v:textbox>
+                <w10:wrap type="square"/>
+              </v:shape>
+            </w:pict>
+          </mc:Fallback>
+        </mc:AlternateContent>
+      </w:r>
+      <w:r>
+        <w:rPr>
+          <w:rFonts w:ascii="Century" w:hAnsi="Century"/>
+          <w:noProof/>
+          <w:sz w:val="24"/>
+        </w:rPr>
+        <w:drawing>
+          <wp:anchor distT="0" distB="0" distL="114300" distR="114300" simplePos="0" relativeHeight="251683840" behindDoc="0" locked="0" layoutInCell="1" allowOverlap="1">
+            <wp:simplePos x="0" y="0"/>
+            <wp:positionH relativeFrom="column">
+              <wp:posOffset>4457700</wp:posOffset>
+            </wp:positionH>
+            <wp:positionV relativeFrom="paragraph">
+              <wp:posOffset>615315</wp:posOffset>
+            </wp:positionV>
+            <wp:extent cx="1675765" cy="3343275"/>
+            <wp:effectExtent l="0" t="0" r="635" b="9525"/>
+            <wp:wrapSquare wrapText="bothSides"/>
+            <wp:docPr id="26" name="Picture 26"/>
+            <wp:cNvGraphicFramePr>
+              <a:graphicFrameLocks xmlns:a="http://schemas.openxmlformats.org/drawingml/2006/main" noChangeAspect="1"/>
+            </wp:cNvGraphicFramePr>
+            <a:graphic xmlns:a="http://schemas.openxmlformats.org/drawingml/2006/main">
+              <a:graphicData uri="http://schemas.openxmlformats.org/drawingml/2006/picture">
+                <pic:pic xmlns:pic="http://schemas.openxmlformats.org/drawingml/2006/picture">
+                  <pic:nvPicPr>
+                    <pic:cNvPr id="0" name="Picture 1"/>
+                    <pic:cNvPicPr>
+                      <a:picLocks noChangeAspect="1" noChangeArrowheads="1"/>
+                    </pic:cNvPicPr>
+                  </pic:nvPicPr>
+                  <pic:blipFill rotWithShape="1">
+                    <a:blip r:embed="rId21">
+                      <a:extLst>
+                        <a:ext uri="{28A0092B-C50C-407E-A947-70E740481C1C}">
+                          <a14:useLocalDpi xmlns:a14="http://schemas.microsoft.com/office/drawing/2010/main" val="0"/>
+                        </a:ext>
+                      </a:extLst>
+                    </a:blip>
+                    <a:srcRect t="4099"/>
+                    <a:stretch/>
+                  </pic:blipFill>
+                  <pic:spPr bwMode="auto">
+                    <a:xfrm>
+                      <a:off x="0" y="0"/>
+                      <a:ext cx="1675765" cy="3343275"/>
+                    </a:xfrm>
+                    <a:prstGeom prst="rect">
+                      <a:avLst/>
+                    </a:prstGeom>
+                    <a:noFill/>
+                    <a:ln>
+                      <a:noFill/>
+                    </a:ln>
+                    <a:extLst>
+                      <a:ext uri="{53640926-AAD7-44D8-BBD7-CCE9431645EC}">
+                        <a14:shadowObscured xmlns:a14="http://schemas.microsoft.com/office/drawing/2010/main"/>
+                      </a:ext>
+                    </a:extLst>
+                  </pic:spPr>
+                </pic:pic>
+              </a:graphicData>
+            </a:graphic>
+            <wp14:sizeRelH relativeFrom="page">
+              <wp14:pctWidth>0</wp14:pctWidth>
+            </wp14:sizeRelH>
+            <wp14:sizeRelV relativeFrom="page">
+              <wp14:pctHeight>0</wp14:pctHeight>
+            </wp14:sizeRelV>
+          </wp:anchor>
+        </w:drawing>
+      </w:r>
       <w:r>
         <w:rPr>
           <w:rFonts w:ascii="Century" w:hAnsi="Century"/>
@@ -3175,7 +3625,15 @@
           <w:rFonts w:ascii="Century" w:hAnsi="Century"/>
           <w:sz w:val="24"/>
         </w:rPr>
-        <w:t>For the user to be able to use the program, it was essential that a mechanism of storage be developed, as it was unlikely the average user would be interested in watching the simulation run through its entire cycle in a single sitting. Because of the importance of this factor, it was equally important that the method used to store the files was as efficient as possible. I first attempted to make the storage efficient by storing files with a specific syntax the program could interpret; This was as follows:</w:t>
+        <w:t xml:space="preserve">For the user to be able to use the program, it was essential that a mechanism of storage be developed, as it was unlikely the average user would be interested in </w:t>
+      </w:r>
+      <w:r>
+        <w:rPr>
+          <w:rFonts w:ascii="Century" w:hAnsi="Century"/>
+          <w:sz w:val="24"/>
+        </w:rPr>
+        <w:lastRenderedPageBreak/>
+        <w:t>watching the simulation run through its entire cycle in a single sitting. Because of the importance of this factor, it was equally important that the method used to store the files was as efficient as possible. I first attempted to make the storage efficient by storing files with a specific syntax the program could interpret; This was as follows:</w:t>
       </w:r>
     </w:p>
     <w:tbl>
@@ -3206,7 +3664,6 @@
                 <w:rFonts w:ascii="Century" w:hAnsi="Century"/>
                 <w:sz w:val="24"/>
               </w:rPr>
-              <w:lastRenderedPageBreak/>
               <w:t>Name</w:t>
             </w:r>
           </w:p>
@@ -3413,7 +3870,23 @@
                 <w:rFonts w:ascii="Century" w:hAnsi="Century"/>
                 <w:sz w:val="24"/>
               </w:rPr>
-              <w:t>This function allows for multiple sets of data to be stored concerning a particular topic, usually in a separate array.</w:t>
+              <w:t xml:space="preserve">This function allows for multiple sets of data to be stored concerning a </w:t>
+            </w:r>
+            <w:proofErr w:type="gramStart"/>
+            <w:r>
+              <w:rPr>
+                <w:rFonts w:ascii="Century" w:hAnsi="Century"/>
+                <w:sz w:val="24"/>
+              </w:rPr>
+              <w:t>particular topic</w:t>
+            </w:r>
+            <w:proofErr w:type="gramEnd"/>
+            <w:r>
+              <w:rPr>
+                <w:rFonts w:ascii="Century" w:hAnsi="Century"/>
+                <w:sz w:val="24"/>
+              </w:rPr>
+              <w:t>, usually in a separate array.</w:t>
             </w:r>
           </w:p>
         </w:tc>
@@ -3600,7 +4073,7 @@
                                 <w:color w:val="FFFFFF" w:themeColor="background1"/>
                                 <w:sz w:val="2"/>
                               </w:rPr>
-                              <w:t>1</w:t>
+                              <w:t>2</w:t>
                             </w:r>
                             <w:r>
                               <w:rPr>
@@ -3636,7 +4109,7 @@
           </mc:Choice>
           <mc:Fallback>
             <w:pict>
-              <v:shape w14:anchorId="6A4E7F50" id="Text Box 20" o:spid="_x0000_s1028" type="#_x0000_t202" style="position:absolute;margin-left:188.05pt;margin-top:126.75pt;width:290.25pt;height:.05pt;z-index:251678720;visibility:visible;mso-wrap-style:square;mso-wrap-distance-left:9pt;mso-wrap-distance-top:0;mso-wrap-distance-right:9pt;mso-wrap-distance-bottom:0;mso-position-horizontal:absolute;mso-position-horizontal-relative:text;mso-position-vertical:absolute;mso-position-vertical-relative:text;v-text-anchor:top" o:gfxdata="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" stroked="f">
+              <v:shape w14:anchorId="6A4E7F50" id="Text Box 20" o:spid="_x0000_s1029" type="#_x0000_t202" style="position:absolute;margin-left:188.05pt;margin-top:126.75pt;width:290.25pt;height:.05pt;z-index:251678720;visibility:visible;mso-wrap-style:square;mso-wrap-distance-left:9pt;mso-wrap-distance-top:0;mso-wrap-distance-right:9pt;mso-wrap-distance-bottom:0;mso-position-horizontal:absolute;mso-position-horizontal-relative:text;mso-position-vertical:absolute;mso-position-vertical-relative:text;v-text-anchor:top" o:gfxdata="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" stroked="f">
                 <v:textbox style="mso-fit-shape-to-text:t" inset="0,0,0,0">
                   <w:txbxContent>
                     <w:p>
@@ -3681,7 +4154,7 @@
                           <w:color w:val="FFFFFF" w:themeColor="background1"/>
                           <w:sz w:val="2"/>
                         </w:rPr>
-                        <w:t>1</w:t>
+                        <w:t>2</w:t>
                       </w:r>
                       <w:r>
                         <w:rPr>
@@ -3738,7 +4211,7 @@
                     <pic:cNvPicPr/>
                   </pic:nvPicPr>
                   <pic:blipFill rotWithShape="1">
-                    <a:blip r:embed="rId21">
+                    <a:blip r:embed="rId22">
                       <a:extLst>
                         <a:ext uri="{28A0092B-C50C-407E-A947-70E740481C1C}">
                           <a14:useLocalDpi xmlns:a14="http://schemas.microsoft.com/office/drawing/2010/main" val="0"/>
@@ -3933,7 +4406,15 @@
                 <w:rFonts w:ascii="Century" w:hAnsi="Century"/>
                 <w:sz w:val="24"/>
               </w:rPr>
-              <w:t>Signifies the beginning of a blank space (or rather, ocean), any numbers that come after it will be interpreted as the amount of ocean tiles to add.</w:t>
+              <w:t xml:space="preserve">Signifies the beginning of a blank space (or rather, ocean), any numbers that come after </w:t>
+            </w:r>
+            <w:r>
+              <w:rPr>
+                <w:rFonts w:ascii="Century" w:hAnsi="Century"/>
+                <w:sz w:val="24"/>
+              </w:rPr>
+              <w:lastRenderedPageBreak/>
+              <w:t>it will be interpreted as the amount of ocean tiles to add.</w:t>
             </w:r>
           </w:p>
         </w:tc>
@@ -3953,6 +4434,7 @@
                 <w:rFonts w:ascii="Century" w:hAnsi="Century"/>
                 <w:sz w:val="24"/>
               </w:rPr>
+              <w:lastRenderedPageBreak/>
               <w:t>w</w:t>
             </w:r>
           </w:p>
@@ -4011,15 +4493,7 @@
                 <w:rFonts w:ascii="Century" w:hAnsi="Century"/>
                 <w:sz w:val="24"/>
               </w:rPr>
-              <w:t xml:space="preserve"> it and the </w:t>
-            </w:r>
-            <w:r>
-              <w:rPr>
-                <w:rFonts w:ascii="Century" w:hAnsi="Century"/>
-                <w:sz w:val="24"/>
-              </w:rPr>
-              <w:lastRenderedPageBreak/>
-              <w:t>start as the amount of ocean tiles to place.</w:t>
+              <w:t xml:space="preserve"> it and the start as the amount of ocean tiles to place.</w:t>
             </w:r>
           </w:p>
         </w:tc>
@@ -4039,7 +4513,6 @@
                 <w:rFonts w:ascii="Century" w:hAnsi="Century"/>
                 <w:sz w:val="24"/>
               </w:rPr>
-              <w:lastRenderedPageBreak/>
               <w:t>m</w:t>
             </w:r>
           </w:p>
@@ -4160,7 +4633,23 @@
                 <w:rFonts w:ascii="Century" w:hAnsi="Century"/>
                 <w:sz w:val="24"/>
               </w:rPr>
-              <w:t>If placed within a w m, this will skip to the next line, essentially signifying that there is no more land tiles to be placed on this row.</w:t>
+              <w:t xml:space="preserve">If placed within a w m, this will skip to the next line, essentially signifying that there </w:t>
+            </w:r>
+            <w:proofErr w:type="gramStart"/>
+            <w:r>
+              <w:rPr>
+                <w:rFonts w:ascii="Century" w:hAnsi="Century"/>
+                <w:sz w:val="24"/>
+              </w:rPr>
+              <w:t>is</w:t>
+            </w:r>
+            <w:proofErr w:type="gramEnd"/>
+            <w:r>
+              <w:rPr>
+                <w:rFonts w:ascii="Century" w:hAnsi="Century"/>
+                <w:sz w:val="24"/>
+              </w:rPr>
+              <w:t xml:space="preserve"> no more land tiles to be placed on this row.</w:t>
             </w:r>
           </w:p>
         </w:tc>
@@ -4427,6 +4916,7 @@
           <w:rFonts w:ascii="Century" w:hAnsi="Century"/>
           <w:sz w:val="24"/>
         </w:rPr>
+        <w:lastRenderedPageBreak/>
         <w:t xml:space="preserve"> </w:t>
       </w:r>
       <m:oMath>
@@ -4549,7 +5039,6 @@
           <w:sz w:val="24"/>
           <w:u w:val="single"/>
         </w:rPr>
-        <w:lastRenderedPageBreak/>
         <w:t>Science</w:t>
       </w:r>
     </w:p>
@@ -4582,12 +5071,37 @@
           <w:sz w:val="24"/>
         </w:rPr>
       </w:pPr>
-      <w:r>
-        <w:rPr>
-          <w:rFonts w:ascii="Century" w:hAnsi="Century"/>
-          <w:sz w:val="24"/>
-        </w:rPr>
-        <w:t>In order to do this, I developed a system by which each kingdom has a “Science Level” on a scale of 0 to 255. Kingdoms or above are able to improve their science by randomly being selected by an algorithm, this science can then spread to neighbouring kingdoms (or above). For each 50 levels of science, a new technology becomes available to the countries – these are as follows:</w:t>
+      <w:proofErr w:type="gramStart"/>
+      <w:r>
+        <w:rPr>
+          <w:rFonts w:ascii="Century" w:hAnsi="Century"/>
+          <w:sz w:val="24"/>
+        </w:rPr>
+        <w:t>In order to</w:t>
+      </w:r>
+      <w:proofErr w:type="gramEnd"/>
+      <w:r>
+        <w:rPr>
+          <w:rFonts w:ascii="Century" w:hAnsi="Century"/>
+          <w:sz w:val="24"/>
+        </w:rPr>
+        <w:t xml:space="preserve"> do this, I developed a system by which each kingdom has a “Science Level” on a scale of 0 to 255. Kingdoms or above </w:t>
+      </w:r>
+      <w:proofErr w:type="gramStart"/>
+      <w:r>
+        <w:rPr>
+          <w:rFonts w:ascii="Century" w:hAnsi="Century"/>
+          <w:sz w:val="24"/>
+        </w:rPr>
+        <w:t>are able to</w:t>
+      </w:r>
+      <w:proofErr w:type="gramEnd"/>
+      <w:r>
+        <w:rPr>
+          <w:rFonts w:ascii="Century" w:hAnsi="Century"/>
+          <w:sz w:val="24"/>
+        </w:rPr>
+        <w:t xml:space="preserve"> improve their science by randomly being selected by an algorithm, this science can then spread to neighbouring kingdoms (or above). For each 50 levels of science, a new technology becomes available to the countries – these are as follows:</w:t>
       </w:r>
     </w:p>
     <w:p>
@@ -4650,7 +5164,7 @@
                     <pic:cNvPicPr/>
                   </pic:nvPicPr>
                   <pic:blipFill rotWithShape="1">
-                    <a:blip r:embed="rId22">
+                    <a:blip r:embed="rId23">
                       <a:extLst>
                         <a:ext uri="{28A0092B-C50C-407E-A947-70E740481C1C}">
                           <a14:useLocalDpi xmlns:a14="http://schemas.microsoft.com/office/drawing/2010/main" val="0"/>
@@ -4792,7 +5306,7 @@
                     <pic:cNvPicPr/>
                   </pic:nvPicPr>
                   <pic:blipFill rotWithShape="1">
-                    <a:blip r:embed="rId23">
+                    <a:blip r:embed="rId24">
                       <a:extLst>
                         <a:ext uri="{28A0092B-C50C-407E-A947-70E740481C1C}">
                           <a14:useLocalDpi xmlns:a14="http://schemas.microsoft.com/office/drawing/2010/main" val="0"/>
@@ -4905,7 +5419,7 @@
                                 <w:noProof/>
                                 <w:color w:val="FFFFFF" w:themeColor="background1"/>
                               </w:rPr>
-                              <w:t>2</w:t>
+                              <w:t>3</w:t>
                             </w:r>
                             <w:r>
                               <w:rPr>
@@ -4944,7 +5458,7 @@
           </mc:Choice>
           <mc:Fallback>
             <w:pict>
-              <v:shape w14:anchorId="5213513D" id="Text Box 16" o:spid="_x0000_s1029" type="#_x0000_t202" style="position:absolute;margin-left:338.05pt;margin-top:22pt;width:102pt;height:.05pt;z-index:251655165;visibility:visible;mso-wrap-style:square;mso-wrap-distance-left:9pt;mso-wrap-distance-top:0;mso-wrap-distance-right:9pt;mso-wrap-distance-bottom:0;mso-position-horizontal:absolute;mso-position-horizontal-relative:text;mso-position-vertical:absolute;mso-position-vertical-relative:text;v-text-anchor:top" o:gfxdata="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" stroked="f">
+              <v:shape w14:anchorId="5213513D" id="Text Box 16" o:spid="_x0000_s1030" type="#_x0000_t202" style="position:absolute;margin-left:338.05pt;margin-top:22pt;width:102pt;height:.05pt;z-index:251655165;visibility:visible;mso-wrap-style:square;mso-wrap-distance-left:9pt;mso-wrap-distance-top:0;mso-wrap-distance-right:9pt;mso-wrap-distance-bottom:0;mso-position-horizontal:absolute;mso-position-horizontal-relative:text;mso-position-vertical:absolute;mso-position-vertical-relative:text;v-text-anchor:top" o:gfxdata="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" stroked="f">
                 <v:textbox style="mso-fit-shape-to-text:t" inset="0,0,0,0">
                   <w:txbxContent>
                     <w:p>
@@ -4980,7 +5494,7 @@
                           <w:noProof/>
                           <w:color w:val="FFFFFF" w:themeColor="background1"/>
                         </w:rPr>
-                        <w:t>2</w:t>
+                        <w:t>3</w:t>
                       </w:r>
                       <w:r>
                         <w:rPr>
@@ -5125,7 +5639,7 @@
                                 <w:noProof/>
                                 <w:color w:val="FFFFFF" w:themeColor="background1"/>
                               </w:rPr>
-                              <w:t>3</w:t>
+                              <w:t>4</w:t>
                             </w:r>
                             <w:r>
                               <w:rPr>
@@ -5167,7 +5681,7 @@
           </mc:Choice>
           <mc:Fallback>
             <w:pict>
-              <v:shape w14:anchorId="277C6533" id="Text Box 22" o:spid="_x0000_s1030" type="#_x0000_t202" style="position:absolute;margin-left:205.5pt;margin-top:11.7pt;width:218.25pt;height:63.75pt;z-index:251654140;visibility:visible;mso-wrap-style:square;mso-height-percent:0;mso-wrap-distance-left:9pt;mso-wrap-distance-top:0;mso-wrap-distance-right:9pt;mso-wrap-distance-bottom:0;mso-position-horizontal:absolute;mso-position-horizontal-relative:text;mso-position-vertical:absolute;mso-position-vertical-relative:text;mso-height-percent:0;mso-height-relative:margin;v-text-anchor:top" o:gfxdata="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" stroked="f">
+              <v:shape w14:anchorId="277C6533" id="Text Box 22" o:spid="_x0000_s1031" type="#_x0000_t202" style="position:absolute;margin-left:205.5pt;margin-top:11.7pt;width:218.25pt;height:63.75pt;z-index:251654140;visibility:visible;mso-wrap-style:square;mso-height-percent:0;mso-wrap-distance-left:9pt;mso-wrap-distance-top:0;mso-wrap-distance-right:9pt;mso-wrap-distance-bottom:0;mso-position-horizontal:absolute;mso-position-horizontal-relative:text;mso-position-vertical:absolute;mso-position-vertical-relative:text;mso-height-percent:0;mso-height-relative:margin;v-text-anchor:top" o:gfxdata="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" stroked="f">
                 <v:textbox inset="0,0,0,0">
                   <w:txbxContent>
                     <w:p>
@@ -5203,7 +5717,7 @@
                           <w:noProof/>
                           <w:color w:val="FFFFFF" w:themeColor="background1"/>
                         </w:rPr>
-                        <w:t>3</w:t>
+                        <w:t>4</w:t>
                       </w:r>
                       <w:r>
                         <w:rPr>
@@ -5294,8 +5808,6 @@
           <w:u w:val="single"/>
         </w:rPr>
       </w:pPr>
-      <w:bookmarkStart w:id="3" w:name="_GoBack"/>
-      <w:bookmarkEnd w:id="3"/>
     </w:p>
     <w:p>
       <w:pPr>
@@ -5313,7 +5825,6 @@
           <w:sz w:val="24"/>
           <w:u w:val="single"/>
         </w:rPr>
-        <w:lastRenderedPageBreak/>
         <w:t>Religion</w:t>
       </w:r>
     </w:p>
@@ -5352,7 +5863,7 @@
                     <pic:cNvPicPr/>
                   </pic:nvPicPr>
                   <pic:blipFill rotWithShape="1">
-                    <a:blip r:embed="rId24">
+                    <a:blip r:embed="rId25">
                       <a:extLst>
                         <a:ext uri="{28A0092B-C50C-407E-A947-70E740481C1C}">
                           <a14:useLocalDpi xmlns:a14="http://schemas.microsoft.com/office/drawing/2010/main" val="0"/>
@@ -5497,7 +6008,7 @@
                                 <w:noProof/>
                                 <w:color w:val="FFFFFF" w:themeColor="background1"/>
                               </w:rPr>
-                              <w:t>4</w:t>
+                              <w:t>5</w:t>
                             </w:r>
                             <w:r>
                               <w:rPr>
@@ -5541,7 +6052,7 @@
           </mc:Choice>
           <mc:Fallback>
             <w:pict>
-              <v:shape w14:anchorId="287D7BEA" id="Text Box 24" o:spid="_x0000_s1031" type="#_x0000_t202" style="position:absolute;margin-left:248.25pt;margin-top:.55pt;width:217.7pt;height:.05pt;z-index:251653115;visibility:visible;mso-wrap-style:square;mso-wrap-distance-left:9pt;mso-wrap-distance-top:0;mso-wrap-distance-right:9pt;mso-wrap-distance-bottom:0;mso-position-horizontal:absolute;mso-position-horizontal-relative:text;mso-position-vertical:absolute;mso-position-vertical-relative:text;v-text-anchor:top" o:gfxdata="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" stroked="f">
+              <v:shape w14:anchorId="287D7BEA" id="Text Box 24" o:spid="_x0000_s1032" type="#_x0000_t202" style="position:absolute;margin-left:248.25pt;margin-top:.55pt;width:217.7pt;height:.05pt;z-index:251653115;visibility:visible;mso-wrap-style:square;mso-wrap-distance-left:9pt;mso-wrap-distance-top:0;mso-wrap-distance-right:9pt;mso-wrap-distance-bottom:0;mso-position-horizontal:absolute;mso-position-horizontal-relative:text;mso-position-vertical:absolute;mso-position-vertical-relative:text;v-text-anchor:top" o:gfxdata="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" stroked="f">
                 <v:textbox style="mso-fit-shape-to-text:t" inset="0,0,0,0">
                   <w:txbxContent>
                     <w:p>
@@ -5580,7 +6091,7 @@
                           <w:noProof/>
                           <w:color w:val="FFFFFF" w:themeColor="background1"/>
                         </w:rPr>
-                        <w:t>4</w:t>
+                        <w:t>5</w:t>
                       </w:r>
                       <w:r>
                         <w:rPr>
@@ -5663,6 +6174,7 @@
           <w:sz w:val="24"/>
           <w:u w:val="single"/>
         </w:rPr>
+        <w:lastRenderedPageBreak/>
         <w:t>Rulers &amp; Politi</w:t>
       </w:r>
       <w:r>
@@ -5674,16 +6186,6 @@
         </w:rPr>
         <w:t>cs</w:t>
       </w:r>
-    </w:p>
-    <w:p>
-      <w:pPr>
-        <w:rPr>
-          <w:rFonts w:ascii="Century" w:hAnsi="Century"/>
-          <w:i/>
-          <w:sz w:val="24"/>
-          <w:u w:val="single"/>
-        </w:rPr>
-      </w:pPr>
       <w:r>
         <w:rPr>
           <w:noProof/>
@@ -5692,10 +6194,10 @@
           <wp:anchor distT="0" distB="0" distL="114300" distR="114300" simplePos="0" relativeHeight="251682816" behindDoc="0" locked="0" layoutInCell="1" allowOverlap="1" wp14:anchorId="007774F4">
             <wp:simplePos x="0" y="0"/>
             <wp:positionH relativeFrom="margin">
-              <wp:align>right</wp:align>
+              <wp:posOffset>4159885</wp:posOffset>
             </wp:positionH>
             <wp:positionV relativeFrom="paragraph">
-              <wp:posOffset>10795</wp:posOffset>
+              <wp:posOffset>0</wp:posOffset>
             </wp:positionV>
             <wp:extent cx="2162175" cy="3609340"/>
             <wp:effectExtent l="0" t="0" r="9525" b="0"/>
@@ -5712,7 +6214,7 @@
                     <pic:cNvPicPr/>
                   </pic:nvPicPr>
                   <pic:blipFill rotWithShape="1">
-                    <a:blip r:embed="rId25">
+                    <a:blip r:embed="rId26">
                       <a:extLst>
                         <a:ext uri="{28A0092B-C50C-407E-A947-70E740481C1C}">
                           <a14:useLocalDpi xmlns:a14="http://schemas.microsoft.com/office/drawing/2010/main" val="0"/>
@@ -5754,6 +6256,25 @@
       <w:r>
         <w:rPr>
           <w:rFonts w:ascii="Century" w:hAnsi="Century"/>
+          <w:i/>
+          <w:sz w:val="24"/>
+          <w:u w:val="single"/>
+        </w:rPr>
+        <w:t xml:space="preserve"> </w:t>
+      </w:r>
+    </w:p>
+    <w:p>
+      <w:pPr>
+        <w:rPr>
+          <w:rFonts w:ascii="Century" w:hAnsi="Century"/>
+          <w:i/>
+          <w:sz w:val="24"/>
+          <w:u w:val="single"/>
+        </w:rPr>
+      </w:pPr>
+      <w:r>
+        <w:rPr>
+          <w:rFonts w:ascii="Century" w:hAnsi="Century"/>
           <w:sz w:val="24"/>
         </w:rPr>
         <w:t>Countri</w:t>
@@ -5799,77 +6320,86 @@
           <w:rFonts w:ascii="Century" w:hAnsi="Century"/>
           <w:sz w:val="24"/>
         </w:rPr>
-        <w:t xml:space="preserve"> while having an </w:t>
-      </w:r>
-      <w:r>
-        <w:rPr>
-          <w:rFonts w:ascii="Century" w:hAnsi="Century"/>
-          <w:sz w:val="24"/>
+        <w:t xml:space="preserve"> while having an official religion) </w:t>
+      </w:r>
+      <w:r>
+        <w:rPr>
+          <w:rFonts w:ascii="Century" w:hAnsi="Century"/>
+          <w:sz w:val="24"/>
+        </w:rPr>
+        <w:t>with less spiritual leaders will be less religion focused, and (provided they are less spiritual than a certain value) will form republics, in which the ruler of the country is elected by the people. More spiritual countries may form sultanates, in which the country is ruled by a divine leader, chosen by their respective god to lead the people into victory. If a nation is to have a moderate spirituality, favouring neither side specifically, they will become a mere ‘kingdom’.</w:t>
+      </w:r>
+    </w:p>
+    <w:p>
+      <w:pPr>
+        <w:rPr>
+          <w:rFonts w:ascii="Century" w:hAnsi="Century"/>
+          <w:sz w:val="24"/>
+        </w:rPr>
+      </w:pPr>
+      <w:r>
+        <w:rPr>
+          <w:rFonts w:ascii="Century" w:hAnsi="Century"/>
+          <w:sz w:val="24"/>
+        </w:rPr>
+        <w:t xml:space="preserve">If a country has reached a stage where it has successfully sieged an enemy kingdoms capital, it will become an empire, which (like its predecessor) has two alternative ideologies. Nations with lower ethics (meaning left leaning, not that the country is less ethical) may form democracies, which allow the voting in of new rulers every four years, allowing for quick changes of policy depending on the needs of the people. Countries with exceedingly high ethics (right wing) will form dictatorships, which serve to meet the needs of the ruler, rather than the people it consists of. Countries with a more moderate ethics will </w:t>
+      </w:r>
+      <w:r>
+        <w:rPr>
+          <w:rFonts w:ascii="Century" w:hAnsi="Century"/>
+          <w:sz w:val="24"/>
+        </w:rPr>
+        <w:t>form simple ‘empires’.</w:t>
+      </w:r>
+    </w:p>
+    <w:p>
+      <w:pPr>
+        <w:rPr>
+          <w:rFonts w:ascii="Century" w:hAnsi="Century"/>
+          <w:sz w:val="24"/>
+        </w:rPr>
+      </w:pPr>
+      <w:r>
+        <w:rPr>
+          <w:rFonts w:ascii="Century" w:hAnsi="Century"/>
+          <w:sz w:val="24"/>
+        </w:rPr>
+        <w:t>When a ruler dies, changes may be made to their nation, successors have a chance of slightly altering the ethics and spirituality of a country to fit their ideas, which can lead to the reformation of the country into a new type of government. In rare cases, a country without elections (not republic or democratic) may have their ruler die without an heir, which will cause the successor to have completely random spirituality and ethics, as well as a unique dynasty.</w:t>
+      </w:r>
+    </w:p>
+    <w:p>
+      <w:pPr>
+        <w:rPr>
+          <w:rFonts w:ascii="Century" w:hAnsi="Century"/>
+          <w:sz w:val="24"/>
+        </w:rPr>
+      </w:pPr>
+    </w:p>
+    <w:p>
+      <w:pPr>
+        <w:rPr>
+          <w:rFonts w:ascii="Century" w:hAnsi="Century"/>
+          <w:sz w:val="24"/>
+        </w:rPr>
+      </w:pPr>
+    </w:p>
+    <w:p>
+      <w:pPr>
+        <w:rPr>
+          <w:rFonts w:ascii="Century" w:hAnsi="Century"/>
+          <w:i/>
+          <w:sz w:val="24"/>
+          <w:u w:val="single"/>
+        </w:rPr>
+      </w:pPr>
+      <w:r>
+        <w:rPr>
+          <w:rFonts w:ascii="Century" w:hAnsi="Century"/>
+          <w:i/>
+          <w:sz w:val="24"/>
+          <w:u w:val="single"/>
         </w:rPr>
         <w:lastRenderedPageBreak/>
-        <w:t xml:space="preserve">official religion) </w:t>
-      </w:r>
-      <w:r>
-        <w:rPr>
-          <w:rFonts w:ascii="Century" w:hAnsi="Century"/>
-          <w:sz w:val="24"/>
-        </w:rPr>
-        <w:t>with less spiritual leaders will be less religion focused, and (provided they are less spiritual than a certain value) will form republics, in which the ruler of the country is elected by the people. More spiritual countries may form sultanates, in which the country is ruled by a divine leader, chosen by their respective god to lead the people into victory. If a nation is to have a moderate spirituality, favouring neither side specifically, they will become a mere ‘kingdom’.</w:t>
-      </w:r>
-    </w:p>
-    <w:p>
-      <w:pPr>
-        <w:rPr>
-          <w:rFonts w:ascii="Century" w:hAnsi="Century"/>
-          <w:sz w:val="24"/>
-        </w:rPr>
-      </w:pPr>
-      <w:r>
-        <w:rPr>
-          <w:rFonts w:ascii="Century" w:hAnsi="Century"/>
-          <w:sz w:val="24"/>
-        </w:rPr>
-        <w:t xml:space="preserve">If a country has reached a stage where it has successfully sieged an enemy kingdoms capital, it will become an empire, which (like its predecessor) has two alternative ideologies. Nations with lower ethics (meaning left leaning, not that the country is less ethical) may form democracies, which allow the voting in of new rulers every four years, allowing for quick changes of policy depending on the needs of the people. Countries with exceedingly high ethics (right wing) will form dictatorships, which serve to meet the needs of the ruler, rather than the people it consists of. Countries with a more moderate ethics will </w:t>
-      </w:r>
-      <w:r>
-        <w:rPr>
-          <w:rFonts w:ascii="Century" w:hAnsi="Century"/>
-          <w:sz w:val="24"/>
-        </w:rPr>
-        <w:t>form simple ‘empires’.</w:t>
-      </w:r>
-    </w:p>
-    <w:p>
-      <w:pPr>
-        <w:rPr>
-          <w:rFonts w:ascii="Century" w:hAnsi="Century"/>
-          <w:sz w:val="24"/>
-        </w:rPr>
-      </w:pPr>
-      <w:r>
-        <w:rPr>
-          <w:rFonts w:ascii="Century" w:hAnsi="Century"/>
-          <w:sz w:val="24"/>
-        </w:rPr>
-        <w:t>When a ruler dies, changes may be made to their nation, successors have a chance of slightly altering the ethics and spirituality of a country to fit their ideas, which can lead to the reformation of the country into a new type of government. In rare cases, a country without elections (not republic or democratic) may have their ruler die without an heir, which will cause the successor to have completely random spirituality and ethics, as well as a unique dynasty.</w:t>
-      </w:r>
-    </w:p>
-    <w:p>
-      <w:pPr>
-        <w:rPr>
-          <w:rFonts w:ascii="Century" w:hAnsi="Century"/>
-          <w:i/>
-          <w:sz w:val="24"/>
-          <w:u w:val="single"/>
-        </w:rPr>
-      </w:pPr>
-      <w:r>
-        <w:rPr>
-          <w:rFonts w:ascii="Century" w:hAnsi="Century"/>
-          <w:i/>
-          <w:sz w:val="24"/>
-          <w:u w:val="single"/>
-        </w:rPr>
         <w:t xml:space="preserve">War </w:t>
       </w:r>
       <w:r>
@@ -6361,8 +6891,23 @@
           <w:rFonts w:ascii="Century" w:hAnsi="Century"/>
           <w:sz w:val="24"/>
         </w:rPr>
-        <w:lastRenderedPageBreak/>
-        <w:t xml:space="preserve">Using this formula, all provinces in the world would be given a value roughly between 0 and 100, this value would be updated each month, and would be imperative to the AIs decision for war, as the AI will take into account the estimated value of a province in order to prioritise the most valuable land they can take. </w:t>
+        <w:t xml:space="preserve">Using this formula, all provinces in the world would be given a value roughly between 0 and 100, this value would be updated each month, and would be imperative to the AIs decision for war, as the AI will </w:t>
+      </w:r>
+      <w:proofErr w:type="gramStart"/>
+      <w:r>
+        <w:rPr>
+          <w:rFonts w:ascii="Century" w:hAnsi="Century"/>
+          <w:sz w:val="24"/>
+        </w:rPr>
+        <w:t>take into account</w:t>
+      </w:r>
+      <w:proofErr w:type="gramEnd"/>
+      <w:r>
+        <w:rPr>
+          <w:rFonts w:ascii="Century" w:hAnsi="Century"/>
+          <w:sz w:val="24"/>
+        </w:rPr>
+        <w:t xml:space="preserve"> the estimated value of a province in order to prioritise the most valuable land they can take. </w:t>
       </w:r>
     </w:p>
     <w:p>
@@ -6560,6 +7105,7 @@
         <w:rPr>
           <w:noProof/>
         </w:rPr>
+        <w:lastRenderedPageBreak/>
         <mc:AlternateContent>
           <mc:Choice Requires="wps">
             <w:drawing>
@@ -6633,7 +7179,7 @@
                                 <w:noProof/>
                                 <w:color w:val="FFFFFF" w:themeColor="background1"/>
                               </w:rPr>
-                              <w:t>5</w:t>
+                              <w:t>6</w:t>
                             </w:r>
                             <w:r>
                               <w:rPr>
@@ -6655,6 +7201,12 @@
                             <w:r>
                               <w:t xml:space="preserve"> A continent after 300 years of war</w:t>
                             </w:r>
+                            <w:r>
+                              <w:t xml:space="preserve"> (before the patch that </w:t>
+                            </w:r>
+                            <w:r>
+                              <w:t>changed the colouring for chieftains)</w:t>
+                            </w:r>
                           </w:p>
                         </w:txbxContent>
                       </wps:txbx>
@@ -6672,7 +7224,7 @@
           </mc:Choice>
           <mc:Fallback>
             <w:pict>
-              <v:shape w14:anchorId="4F2387DC" id="Text Box 18" o:spid="_x0000_s1032" type="#_x0000_t202" style="position:absolute;margin-left:282.75pt;margin-top:196.35pt;width:160.5pt;height:.05pt;z-index:251656190;visibility:visible;mso-wrap-style:square;mso-wrap-distance-left:9pt;mso-wrap-distance-top:0;mso-wrap-distance-right:9pt;mso-wrap-distance-bottom:0;mso-position-horizontal:absolute;mso-position-horizontal-relative:text;mso-position-vertical:absolute;mso-position-vertical-relative:text;v-text-anchor:top" o:gfxdata="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" stroked="f">
+              <v:shape w14:anchorId="4F2387DC" id="Text Box 18" o:spid="_x0000_s1033" type="#_x0000_t202" style="position:absolute;margin-left:282.75pt;margin-top:196.35pt;width:160.5pt;height:.05pt;z-index:251656190;visibility:visible;mso-wrap-style:square;mso-wrap-distance-left:9pt;mso-wrap-distance-top:0;mso-wrap-distance-right:9pt;mso-wrap-distance-bottom:0;mso-position-horizontal:absolute;mso-position-horizontal-relative:text;mso-position-vertical:absolute;mso-position-vertical-relative:text;v-text-anchor:top" o:gfxdata="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" stroked="f">
                 <v:textbox style="mso-fit-shape-to-text:t" inset="0,0,0,0">
                   <w:txbxContent>
                     <w:p>
@@ -6711,7 +7263,7 @@
                           <w:noProof/>
                           <w:color w:val="FFFFFF" w:themeColor="background1"/>
                         </w:rPr>
-                        <w:t>5</w:t>
+                        <w:t>6</w:t>
                       </w:r>
                       <w:r>
                         <w:rPr>
@@ -6732,6 +7284,12 @@
                       </w:pPr>
                       <w:r>
                         <w:t xml:space="preserve"> A continent after 300 years of war</w:t>
+                      </w:r>
+                      <w:r>
+                        <w:t xml:space="preserve"> (before the patch that </w:t>
+                      </w:r>
+                      <w:r>
+                        <w:t>changed the colouring for chieftains)</w:t>
                       </w:r>
                     </w:p>
                   </w:txbxContent>
@@ -6770,7 +7328,7 @@
                     <pic:cNvPicPr/>
                   </pic:nvPicPr>
                   <pic:blipFill rotWithShape="1">
-                    <a:blip r:embed="rId26">
+                    <a:blip r:embed="rId27">
                       <a:extLst>
                         <a:ext uri="{28A0092B-C50C-407E-A947-70E740481C1C}">
                           <a14:useLocalDpi xmlns:a14="http://schemas.microsoft.com/office/drawing/2010/main" val="0"/>
@@ -6886,7 +7444,7 @@
                                 <w:noProof/>
                                 <w:color w:val="FFFFFF" w:themeColor="background1"/>
                               </w:rPr>
-                              <w:t>6</w:t>
+                              <w:t>7</w:t>
                             </w:r>
                             <w:r>
                               <w:rPr>
@@ -6928,7 +7486,7 @@
           </mc:Choice>
           <mc:Fallback>
             <w:pict>
-              <v:shape w14:anchorId="71E00B90" id="Text Box 19" o:spid="_x0000_s1033" type="#_x0000_t202" style="position:absolute;margin-left:185.05pt;margin-top:58.4pt;width:236.25pt;height:36.75pt;z-index:251657215;visibility:visible;mso-wrap-style:square;mso-width-percent:0;mso-height-percent:0;mso-wrap-distance-left:9pt;mso-wrap-distance-top:0;mso-wrap-distance-right:9pt;mso-wrap-distance-bottom:0;mso-position-horizontal:right;mso-position-horizontal-relative:margin;mso-position-vertical:absolute;mso-position-vertical-relative:text;mso-width-percent:0;mso-height-percent:0;mso-width-relative:margin;mso-height-relative:margin;v-text-anchor:top" o:gfxdata="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" stroked="f">
+              <v:shape w14:anchorId="71E00B90" id="Text Box 19" o:spid="_x0000_s1034" type="#_x0000_t202" style="position:absolute;margin-left:185.05pt;margin-top:58.4pt;width:236.25pt;height:36.75pt;z-index:251657215;visibility:visible;mso-wrap-style:square;mso-width-percent:0;mso-height-percent:0;mso-wrap-distance-left:9pt;mso-wrap-distance-top:0;mso-wrap-distance-right:9pt;mso-wrap-distance-bottom:0;mso-position-horizontal:right;mso-position-horizontal-relative:margin;mso-position-vertical:absolute;mso-position-vertical-relative:text;mso-width-percent:0;mso-height-percent:0;mso-width-relative:margin;mso-height-relative:margin;v-text-anchor:top" o:gfxdata="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" stroked="f">
                 <v:textbox inset="0,0,0,0">
                   <w:txbxContent>
                     <w:p>
@@ -6967,7 +7525,7 @@
                           <w:noProof/>
                           <w:color w:val="FFFFFF" w:themeColor="background1"/>
                         </w:rPr>
-                        <w:t>6</w:t>
+                        <w:t>7</w:t>
                       </w:r>
                       <w:r>
                         <w:rPr>
@@ -7023,7 +7581,7 @@
                     <pic:cNvPicPr/>
                   </pic:nvPicPr>
                   <pic:blipFill rotWithShape="1">
-                    <a:blip r:embed="rId27">
+                    <a:blip r:embed="rId28">
                       <a:extLst>
                         <a:ext uri="{28A0092B-C50C-407E-A947-70E740481C1C}">
                           <a14:useLocalDpi xmlns:a14="http://schemas.microsoft.com/office/drawing/2010/main" val="0"/>
@@ -7103,49 +7661,762 @@
         <w:pStyle w:val="Head"/>
       </w:pPr>
       <w:r>
-        <w:t>Bugs &amp; Issues</w:t>
+        <w:t>Evaluation</w:t>
       </w:r>
     </w:p>
     <w:p>
       <w:pPr>
         <w:pStyle w:val="Head"/>
-      </w:pPr>
+        <w:rPr>
+          <w:rFonts w:ascii="Century" w:hAnsi="Century" w:cstheme="minorBidi"/>
+          <w:i w:val="0"/>
+          <w:sz w:val="24"/>
+          <w:u w:val="none"/>
+        </w:rPr>
+      </w:pPr>
+      <w:r>
+        <w:rPr>
+          <w:noProof/>
+        </w:rPr>
+        <w:drawing>
+          <wp:anchor distT="0" distB="0" distL="114300" distR="114300" simplePos="0" relativeHeight="251684864" behindDoc="0" locked="0" layoutInCell="1" allowOverlap="1" wp14:anchorId="3237D901">
+            <wp:simplePos x="0" y="0"/>
+            <wp:positionH relativeFrom="column">
+              <wp:posOffset>2068195</wp:posOffset>
+            </wp:positionH>
+            <wp:positionV relativeFrom="paragraph">
+              <wp:posOffset>109220</wp:posOffset>
+            </wp:positionV>
+            <wp:extent cx="4184650" cy="2123440"/>
+            <wp:effectExtent l="0" t="0" r="6350" b="0"/>
+            <wp:wrapSquare wrapText="bothSides"/>
+            <wp:docPr id="28" name="Picture 28"/>
+            <wp:cNvGraphicFramePr>
+              <a:graphicFrameLocks xmlns:a="http://schemas.openxmlformats.org/drawingml/2006/main" noChangeAspect="1"/>
+            </wp:cNvGraphicFramePr>
+            <a:graphic xmlns:a="http://schemas.openxmlformats.org/drawingml/2006/main">
+              <a:graphicData uri="http://schemas.openxmlformats.org/drawingml/2006/picture">
+                <pic:pic xmlns:pic="http://schemas.openxmlformats.org/drawingml/2006/picture">
+                  <pic:nvPicPr>
+                    <pic:cNvPr id="1" name=""/>
+                    <pic:cNvPicPr/>
+                  </pic:nvPicPr>
+                  <pic:blipFill rotWithShape="1">
+                    <a:blip r:embed="rId29" cstate="print">
+                      <a:extLst>
+                        <a:ext uri="{28A0092B-C50C-407E-A947-70E740481C1C}">
+                          <a14:useLocalDpi xmlns:a14="http://schemas.microsoft.com/office/drawing/2010/main" val="0"/>
+                        </a:ext>
+                      </a:extLst>
+                    </a:blip>
+                    <a:srcRect l="-166" t="3842" r="288" b="6009"/>
+                    <a:stretch/>
+                  </pic:blipFill>
+                  <pic:spPr bwMode="auto">
+                    <a:xfrm>
+                      <a:off x="0" y="0"/>
+                      <a:ext cx="4184650" cy="2123440"/>
+                    </a:xfrm>
+                    <a:prstGeom prst="rect">
+                      <a:avLst/>
+                    </a:prstGeom>
+                    <a:ln>
+                      <a:noFill/>
+                    </a:ln>
+                    <a:extLst>
+                      <a:ext uri="{53640926-AAD7-44D8-BBD7-CCE9431645EC}">
+                        <a14:shadowObscured xmlns:a14="http://schemas.microsoft.com/office/drawing/2010/main"/>
+                      </a:ext>
+                    </a:extLst>
+                  </pic:spPr>
+                </pic:pic>
+              </a:graphicData>
+            </a:graphic>
+            <wp14:sizeRelH relativeFrom="page">
+              <wp14:pctWidth>0</wp14:pctWidth>
+            </wp14:sizeRelH>
+            <wp14:sizeRelV relativeFrom="page">
+              <wp14:pctHeight>0</wp14:pctHeight>
+            </wp14:sizeRelV>
+          </wp:anchor>
+        </w:drawing>
+      </w:r>
+      <w:r>
+        <w:rPr>
+          <w:noProof/>
+        </w:rPr>
+        <mc:AlternateContent>
+          <mc:Choice Requires="wps">
+            <w:drawing>
+              <wp:anchor distT="0" distB="0" distL="114300" distR="114300" simplePos="0" relativeHeight="251651065" behindDoc="0" locked="0" layoutInCell="1" allowOverlap="1" wp14:anchorId="1776AD9F" wp14:editId="3EEF6C60">
+                <wp:simplePos x="0" y="0"/>
+                <wp:positionH relativeFrom="column">
+                  <wp:posOffset>2115820</wp:posOffset>
+                </wp:positionH>
+                <wp:positionV relativeFrom="paragraph">
+                  <wp:posOffset>1994535</wp:posOffset>
+                </wp:positionV>
+                <wp:extent cx="4184650" cy="635"/>
+                <wp:effectExtent l="0" t="0" r="0" b="0"/>
+                <wp:wrapSquare wrapText="bothSides"/>
+                <wp:docPr id="29" name="Text Box 29"/>
+                <wp:cNvGraphicFramePr/>
+                <a:graphic xmlns:a="http://schemas.openxmlformats.org/drawingml/2006/main">
+                  <a:graphicData uri="http://schemas.microsoft.com/office/word/2010/wordprocessingShape">
+                    <wps:wsp>
+                      <wps:cNvSpPr txBox="1"/>
+                      <wps:spPr>
+                        <a:xfrm>
+                          <a:off x="0" y="0"/>
+                          <a:ext cx="4184650" cy="635"/>
+                        </a:xfrm>
+                        <a:prstGeom prst="rect">
+                          <a:avLst/>
+                        </a:prstGeom>
+                        <a:solidFill>
+                          <a:prstClr val="white"/>
+                        </a:solidFill>
+                        <a:ln>
+                          <a:noFill/>
+                        </a:ln>
+                      </wps:spPr>
+                      <wps:txbx>
+                        <w:txbxContent>
+                          <w:p>
+                            <w:pPr>
+                              <w:pStyle w:val="Caption"/>
+                            </w:pPr>
+                            <w:r>
+                              <w:rPr>
+                                <w:color w:val="FFFFFF" w:themeColor="background1"/>
+                              </w:rPr>
+                              <w:t xml:space="preserve">Figure </w:t>
+                            </w:r>
+                            <w:r>
+                              <w:rPr>
+                                <w:color w:val="FFFFFF" w:themeColor="background1"/>
+                              </w:rPr>
+                              <w:fldChar w:fldCharType="begin"/>
+                            </w:r>
+                            <w:r>
+                              <w:rPr>
+                                <w:color w:val="FFFFFF" w:themeColor="background1"/>
+                              </w:rPr>
+                              <w:instrText xml:space="preserve"> SEQ Figure \* ARABIC </w:instrText>
+                            </w:r>
+                            <w:r>
+                              <w:rPr>
+                                <w:color w:val="FFFFFF" w:themeColor="background1"/>
+                              </w:rPr>
+                              <w:fldChar w:fldCharType="separate"/>
+                            </w:r>
+                            <w:r>
+                              <w:rPr>
+                                <w:noProof/>
+                                <w:color w:val="FFFFFF" w:themeColor="background1"/>
+                              </w:rPr>
+                              <w:t>8</w:t>
+                            </w:r>
+                            <w:r>
+                              <w:rPr>
+                                <w:color w:val="FFFFFF" w:themeColor="background1"/>
+                              </w:rPr>
+                              <w:fldChar w:fldCharType="end"/>
+                            </w:r>
+                          </w:p>
+                          <w:p>
+                            <w:pPr>
+                              <w:pStyle w:val="Caption"/>
+                              <w:rPr>
+                                <w:rFonts w:ascii="Tahoma" w:hAnsi="Tahoma" w:cs="Tahoma"/>
+                                <w:noProof/>
+                                <w:sz w:val="32"/>
+                                <w:u w:val="single"/>
+                              </w:rPr>
+                            </w:pPr>
+                            <w:r>
+                              <w:t xml:space="preserve"> A late development image of the map, notice the shading on chieftains and name tags for kingdoms</w:t>
+                            </w:r>
+                          </w:p>
+                        </w:txbxContent>
+                      </wps:txbx>
+                      <wps:bodyPr rot="0" spcFirstLastPara="0" vertOverflow="overflow" horzOverflow="overflow" vert="horz" wrap="square" lIns="0" tIns="0" rIns="0" bIns="0" numCol="1" spcCol="0" rtlCol="0" fromWordArt="0" anchor="t" anchorCtr="0" forceAA="0" compatLnSpc="1">
+                        <a:prstTxWarp prst="textNoShape">
+                          <a:avLst/>
+                        </a:prstTxWarp>
+                        <a:spAutoFit/>
+                      </wps:bodyPr>
+                    </wps:wsp>
+                  </a:graphicData>
+                </a:graphic>
+              </wp:anchor>
+            </w:drawing>
+          </mc:Choice>
+          <mc:Fallback>
+            <w:pict>
+              <v:shape w14:anchorId="1776AD9F" id="Text Box 29" o:spid="_x0000_s1035" type="#_x0000_t202" style="position:absolute;margin-left:166.6pt;margin-top:157.05pt;width:329.5pt;height:.05pt;z-index:251651065;visibility:visible;mso-wrap-style:square;mso-wrap-distance-left:9pt;mso-wrap-distance-top:0;mso-wrap-distance-right:9pt;mso-wrap-distance-bottom:0;mso-position-horizontal:absolute;mso-position-horizontal-relative:text;mso-position-vertical:absolute;mso-position-vertical-relative:text;v-text-anchor:top" o:gfxdata="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" stroked="f">
+                <v:textbox style="mso-fit-shape-to-text:t" inset="0,0,0,0">
+                  <w:txbxContent>
+                    <w:p>
+                      <w:pPr>
+                        <w:pStyle w:val="Caption"/>
+                      </w:pPr>
+                      <w:r>
+                        <w:rPr>
+                          <w:color w:val="FFFFFF" w:themeColor="background1"/>
+                        </w:rPr>
+                        <w:t xml:space="preserve">Figure </w:t>
+                      </w:r>
+                      <w:r>
+                        <w:rPr>
+                          <w:color w:val="FFFFFF" w:themeColor="background1"/>
+                        </w:rPr>
+                        <w:fldChar w:fldCharType="begin"/>
+                      </w:r>
+                      <w:r>
+                        <w:rPr>
+                          <w:color w:val="FFFFFF" w:themeColor="background1"/>
+                        </w:rPr>
+                        <w:instrText xml:space="preserve"> SEQ Figure \* ARABIC </w:instrText>
+                      </w:r>
+                      <w:r>
+                        <w:rPr>
+                          <w:color w:val="FFFFFF" w:themeColor="background1"/>
+                        </w:rPr>
+                        <w:fldChar w:fldCharType="separate"/>
+                      </w:r>
+                      <w:r>
+                        <w:rPr>
+                          <w:noProof/>
+                          <w:color w:val="FFFFFF" w:themeColor="background1"/>
+                        </w:rPr>
+                        <w:t>8</w:t>
+                      </w:r>
+                      <w:r>
+                        <w:rPr>
+                          <w:color w:val="FFFFFF" w:themeColor="background1"/>
+                        </w:rPr>
+                        <w:fldChar w:fldCharType="end"/>
+                      </w:r>
+                    </w:p>
+                    <w:p>
+                      <w:pPr>
+                        <w:pStyle w:val="Caption"/>
+                        <w:rPr>
+                          <w:rFonts w:ascii="Tahoma" w:hAnsi="Tahoma" w:cs="Tahoma"/>
+                          <w:noProof/>
+                          <w:sz w:val="32"/>
+                          <w:u w:val="single"/>
+                        </w:rPr>
+                      </w:pPr>
+                      <w:r>
+                        <w:t xml:space="preserve"> A late development image of the map, notice the shading on chieftains and name tags for kingdoms</w:t>
+                      </w:r>
+                    </w:p>
+                  </w:txbxContent>
+                </v:textbox>
+                <w10:wrap type="square"/>
+              </v:shape>
+            </w:pict>
+          </mc:Fallback>
+        </mc:AlternateContent>
+      </w:r>
+      <w:r>
+        <w:rPr>
+          <w:rFonts w:ascii="Century" w:hAnsi="Century" w:cstheme="minorBidi"/>
+          <w:i w:val="0"/>
+          <w:sz w:val="24"/>
+          <w:u w:val="none"/>
+        </w:rPr>
+        <w:t>Development ended on the project early in March, as all the intended features had been completed, and there were no outstanding bugs that could be found.</w:t>
+      </w:r>
+      <w:r>
+        <w:rPr>
+          <w:rFonts w:ascii="Century" w:hAnsi="Century" w:cstheme="minorBidi"/>
+          <w:i w:val="0"/>
+          <w:sz w:val="24"/>
+          <w:u w:val="none"/>
+        </w:rPr>
+        <w:t xml:space="preserve"> This left time to reflect on my completed project, and overall, I found myself feeling happy with the program, but unsatisfied with its lack of quality on release. Many modern development cycles can take upwards of a year to complete the most basic prototype of a system, and that would be with the assistance of a team of developers, designers and artists. As I had significantly reduced time and resources, the project was unable to reach the quality found in professionally made programs, which had been a goal of mine. Additionally, while there were no unfixed bugs identified during testing, there was a significant amount of flaws with the program, namely the time and processing power it takes to run the program, this was due to a difficult issue concerning the time taken to place pixels on the screen, which, despite my best attempts, I could not solve, late into development I chose to replace the twelve months per year system with a seasonal system, which allowed me to reduce the overall runtime significantly.</w:t>
+      </w:r>
     </w:p>
     <w:p>
       <w:pPr>
         <w:pStyle w:val="Head"/>
-      </w:pPr>
-      <w:r>
+        <w:rPr>
+          <w:rFonts w:ascii="Century" w:hAnsi="Century" w:cstheme="minorBidi"/>
+          <w:i w:val="0"/>
+          <w:sz w:val="24"/>
+          <w:u w:val="none"/>
+        </w:rPr>
+      </w:pPr>
+      <w:r>
+        <w:rPr>
+          <w:rFonts w:ascii="Century" w:hAnsi="Century" w:cstheme="minorBidi"/>
+          <w:i w:val="0"/>
+          <w:sz w:val="24"/>
+          <w:u w:val="none"/>
+        </w:rPr>
+        <w:t xml:space="preserve">However, it cannot be said that I was completely disappointed in the finished product; The program was able to simulate </w:t>
+      </w:r>
+      <w:r>
+        <w:rPr>
+          <w:rFonts w:ascii="Century" w:hAnsi="Century" w:cstheme="minorBidi"/>
+          <w:i w:val="0"/>
+          <w:sz w:val="24"/>
+          <w:u w:val="none"/>
+        </w:rPr>
+        <w:t xml:space="preserve">a worlds history in </w:t>
+      </w:r>
+      <w:proofErr w:type="spellStart"/>
+      <w:proofErr w:type="gramStart"/>
+      <w:r>
+        <w:rPr>
+          <w:rFonts w:ascii="Century" w:hAnsi="Century" w:cstheme="minorBidi"/>
+          <w:i w:val="0"/>
+          <w:sz w:val="24"/>
+          <w:u w:val="none"/>
+        </w:rPr>
+        <w:t>a</w:t>
+      </w:r>
+      <w:proofErr w:type="spellEnd"/>
+      <w:proofErr w:type="gramEnd"/>
+      <w:r>
+        <w:rPr>
+          <w:rFonts w:ascii="Century" w:hAnsi="Century" w:cstheme="minorBidi"/>
+          <w:i w:val="0"/>
+          <w:sz w:val="24"/>
+          <w:u w:val="none"/>
+        </w:rPr>
+        <w:t xml:space="preserve"> </w:t>
+      </w:r>
+      <w:r>
+        <w:rPr>
+          <w:rFonts w:ascii="Century" w:hAnsi="Century" w:cstheme="minorBidi"/>
+          <w:i w:val="0"/>
+          <w:sz w:val="24"/>
+          <w:u w:val="none"/>
+        </w:rPr>
+        <w:t>accurate</w:t>
+      </w:r>
+      <w:r>
+        <w:rPr>
+          <w:rFonts w:ascii="Century" w:hAnsi="Century" w:cstheme="minorBidi"/>
+          <w:i w:val="0"/>
+          <w:sz w:val="24"/>
+          <w:u w:val="none"/>
+        </w:rPr>
+        <w:t xml:space="preserve"> way, </w:t>
+      </w:r>
+      <w:r>
+        <w:rPr>
+          <w:rFonts w:ascii="Century" w:hAnsi="Century" w:cstheme="minorBidi"/>
+          <w:i w:val="0"/>
+          <w:sz w:val="24"/>
+          <w:u w:val="none"/>
+        </w:rPr>
         <w:lastRenderedPageBreak/>
-        <w:t>Evaluation</w:t>
-      </w:r>
-    </w:p>
-    <w:p>
-      <w:pPr>
-        <w:rPr>
-          <w:rFonts w:ascii="Tahoma" w:hAnsi="Tahoma" w:cs="Tahoma"/>
-          <w:i/>
-          <w:sz w:val="32"/>
-          <w:u w:val="single"/>
-        </w:rPr>
-      </w:pPr>
-    </w:p>
-    <w:p>
-      <w:pPr>
-        <w:rPr>
-          <w:rFonts w:ascii="Tahoma" w:hAnsi="Tahoma" w:cs="Tahoma"/>
-          <w:i/>
-          <w:sz w:val="32"/>
-          <w:u w:val="single"/>
-        </w:rPr>
-      </w:pPr>
-      <w:r>
-        <w:rPr>
-          <w:rFonts w:ascii="Tahoma" w:hAnsi="Tahoma" w:cs="Tahoma"/>
-          <w:i/>
-          <w:sz w:val="32"/>
-          <w:u w:val="single"/>
-        </w:rPr>
+        <w:t xml:space="preserve">with nations spreading their borders in ways that simulate intelligence, and would mirror the kind of border expansion that can be seen in history. </w:t>
+      </w:r>
+      <w:r>
+        <w:rPr>
+          <w:noProof/>
+        </w:rPr>
+        <w:drawing>
+          <wp:anchor distT="0" distB="0" distL="114300" distR="114300" simplePos="0" relativeHeight="251685888" behindDoc="0" locked="0" layoutInCell="1" allowOverlap="1" wp14:anchorId="1838AA88">
+            <wp:simplePos x="0" y="0"/>
+            <wp:positionH relativeFrom="column">
+              <wp:posOffset>2295525</wp:posOffset>
+            </wp:positionH>
+            <wp:positionV relativeFrom="paragraph">
+              <wp:posOffset>457200</wp:posOffset>
+            </wp:positionV>
+            <wp:extent cx="3981450" cy="2848610"/>
+            <wp:effectExtent l="0" t="0" r="0" b="8890"/>
+            <wp:wrapSquare wrapText="bothSides"/>
+            <wp:docPr id="31" name="Picture 31"/>
+            <wp:cNvGraphicFramePr>
+              <a:graphicFrameLocks xmlns:a="http://schemas.openxmlformats.org/drawingml/2006/main" noChangeAspect="1"/>
+            </wp:cNvGraphicFramePr>
+            <a:graphic xmlns:a="http://schemas.openxmlformats.org/drawingml/2006/main">
+              <a:graphicData uri="http://schemas.openxmlformats.org/drawingml/2006/picture">
+                <pic:pic xmlns:pic="http://schemas.openxmlformats.org/drawingml/2006/picture">
+                  <pic:nvPicPr>
+                    <pic:cNvPr id="1" name=""/>
+                    <pic:cNvPicPr/>
+                  </pic:nvPicPr>
+                  <pic:blipFill rotWithShape="1">
+                    <a:blip r:embed="rId30">
+                      <a:extLst>
+                        <a:ext uri="{28A0092B-C50C-407E-A947-70E740481C1C}">
+                          <a14:useLocalDpi xmlns:a14="http://schemas.microsoft.com/office/drawing/2010/main" val="0"/>
+                        </a:ext>
+                      </a:extLst>
+                    </a:blip>
+                    <a:srcRect l="17615" t="10739" r="28041" b="20099"/>
+                    <a:stretch/>
+                  </pic:blipFill>
+                  <pic:spPr bwMode="auto">
+                    <a:xfrm>
+                      <a:off x="0" y="0"/>
+                      <a:ext cx="3981450" cy="2848610"/>
+                    </a:xfrm>
+                    <a:prstGeom prst="rect">
+                      <a:avLst/>
+                    </a:prstGeom>
+                    <a:ln>
+                      <a:noFill/>
+                    </a:ln>
+                    <a:extLst>
+                      <a:ext uri="{53640926-AAD7-44D8-BBD7-CCE9431645EC}">
+                        <a14:shadowObscured xmlns:a14="http://schemas.microsoft.com/office/drawing/2010/main"/>
+                      </a:ext>
+                    </a:extLst>
+                  </pic:spPr>
+                </pic:pic>
+              </a:graphicData>
+            </a:graphic>
+            <wp14:sizeRelH relativeFrom="page">
+              <wp14:pctWidth>0</wp14:pctWidth>
+            </wp14:sizeRelH>
+            <wp14:sizeRelV relativeFrom="page">
+              <wp14:pctHeight>0</wp14:pctHeight>
+            </wp14:sizeRelV>
+          </wp:anchor>
+        </w:drawing>
+      </w:r>
+      <w:r>
+        <w:rPr>
+          <w:rFonts w:ascii="Century" w:hAnsi="Century" w:cstheme="minorBidi"/>
+          <w:i w:val="0"/>
+          <w:sz w:val="24"/>
+          <w:u w:val="none"/>
+        </w:rPr>
+        <w:t xml:space="preserve">Additionally, developing the program and fixing its issues taught me significant amounts about programming (specifically the language c#), mathematics (Harmonic series and efficiency calculations) and human history (I used a website called </w:t>
+      </w:r>
+      <w:proofErr w:type="spellStart"/>
+      <w:r>
+        <w:rPr>
+          <w:rFonts w:ascii="Century" w:hAnsi="Century" w:cstheme="minorBidi"/>
+          <w:i w:val="0"/>
+          <w:sz w:val="24"/>
+          <w:u w:val="none"/>
+        </w:rPr>
+        <w:t>Geacron</w:t>
+      </w:r>
+      <w:proofErr w:type="spellEnd"/>
+      <w:r>
+        <w:rPr>
+          <w:rFonts w:ascii="Century" w:hAnsi="Century" w:cstheme="minorBidi"/>
+          <w:i w:val="0"/>
+          <w:sz w:val="24"/>
+          <w:u w:val="none"/>
+          <w:vertAlign w:val="superscript"/>
+        </w:rPr>
+        <w:t>[6]</w:t>
+      </w:r>
+      <w:r>
+        <w:rPr>
+          <w:rFonts w:ascii="Century" w:hAnsi="Century" w:cstheme="minorBidi"/>
+          <w:i w:val="0"/>
+          <w:sz w:val="24"/>
+          <w:u w:val="none"/>
+        </w:rPr>
+        <w:t xml:space="preserve">, which provided a map of human civilization throughout history, which I frequently used as a comparison for </w:t>
+      </w:r>
+      <w:r>
+        <w:rPr>
+          <w:noProof/>
+        </w:rPr>
+        <mc:AlternateContent>
+          <mc:Choice Requires="wps">
+            <w:drawing>
+              <wp:anchor distT="0" distB="0" distL="114300" distR="114300" simplePos="0" relativeHeight="251650040" behindDoc="0" locked="0" layoutInCell="1" allowOverlap="1" wp14:anchorId="4373E864" wp14:editId="50A71447">
+                <wp:simplePos x="0" y="0"/>
+                <wp:positionH relativeFrom="column">
+                  <wp:posOffset>2324100</wp:posOffset>
+                </wp:positionH>
+                <wp:positionV relativeFrom="paragraph">
+                  <wp:posOffset>3124835</wp:posOffset>
+                </wp:positionV>
+                <wp:extent cx="3981450" cy="635"/>
+                <wp:effectExtent l="0" t="0" r="0" b="0"/>
+                <wp:wrapSquare wrapText="bothSides"/>
+                <wp:docPr id="448" name="Text Box 448"/>
+                <wp:cNvGraphicFramePr/>
+                <a:graphic xmlns:a="http://schemas.openxmlformats.org/drawingml/2006/main">
+                  <a:graphicData uri="http://schemas.microsoft.com/office/word/2010/wordprocessingShape">
+                    <wps:wsp>
+                      <wps:cNvSpPr txBox="1"/>
+                      <wps:spPr>
+                        <a:xfrm>
+                          <a:off x="0" y="0"/>
+                          <a:ext cx="3981450" cy="635"/>
+                        </a:xfrm>
+                        <a:prstGeom prst="rect">
+                          <a:avLst/>
+                        </a:prstGeom>
+                        <a:solidFill>
+                          <a:prstClr val="white"/>
+                        </a:solidFill>
+                        <a:ln>
+                          <a:noFill/>
+                        </a:ln>
+                      </wps:spPr>
+                      <wps:txbx>
+                        <w:txbxContent>
+                          <w:p>
+                            <w:pPr>
+                              <w:pStyle w:val="Caption"/>
+                              <w:rPr>
+                                <w:color w:val="FFFFFF" w:themeColor="background1"/>
+                              </w:rPr>
+                            </w:pPr>
+                            <w:r>
+                              <w:rPr>
+                                <w:color w:val="FFFFFF" w:themeColor="background1"/>
+                              </w:rPr>
+                              <w:t xml:space="preserve">Figure </w:t>
+                            </w:r>
+                            <w:r>
+                              <w:rPr>
+                                <w:color w:val="FFFFFF" w:themeColor="background1"/>
+                              </w:rPr>
+                              <w:fldChar w:fldCharType="begin"/>
+                            </w:r>
+                            <w:r>
+                              <w:rPr>
+                                <w:color w:val="FFFFFF" w:themeColor="background1"/>
+                              </w:rPr>
+                              <w:instrText xml:space="preserve"> SEQ Figure \* ARABIC </w:instrText>
+                            </w:r>
+                            <w:r>
+                              <w:rPr>
+                                <w:color w:val="FFFFFF" w:themeColor="background1"/>
+                              </w:rPr>
+                              <w:fldChar w:fldCharType="separate"/>
+                            </w:r>
+                            <w:r>
+                              <w:rPr>
+                                <w:noProof/>
+                                <w:color w:val="FFFFFF" w:themeColor="background1"/>
+                              </w:rPr>
+                              <w:t>9</w:t>
+                            </w:r>
+                            <w:r>
+                              <w:rPr>
+                                <w:color w:val="FFFFFF" w:themeColor="background1"/>
+                              </w:rPr>
+                              <w:fldChar w:fldCharType="end"/>
+                            </w:r>
+                            <w:r>
+                              <w:rPr>
+                                <w:color w:val="FFFFFF" w:themeColor="background1"/>
+                              </w:rPr>
+                              <w:t xml:space="preserve"> </w:t>
+                            </w:r>
+                          </w:p>
+                          <w:p>
+                            <w:pPr>
+                              <w:pStyle w:val="Caption"/>
+                              <w:rPr>
+                                <w:rFonts w:ascii="Century" w:hAnsi="Century"/>
+                                <w:sz w:val="24"/>
+                              </w:rPr>
+                            </w:pPr>
+                            <w:r>
+                              <w:t xml:space="preserve">A </w:t>
+                            </w:r>
+                            <w:proofErr w:type="spellStart"/>
+                            <w:r>
+                              <w:t>Geacron</w:t>
+                            </w:r>
+                            <w:proofErr w:type="spellEnd"/>
+                            <w:r>
+                              <w:t xml:space="preserve"> map of the world in 1168, which closely resembles the type of map generated by my program</w:t>
+                            </w:r>
+                          </w:p>
+                        </w:txbxContent>
+                      </wps:txbx>
+                      <wps:bodyPr rot="0" spcFirstLastPara="0" vertOverflow="overflow" horzOverflow="overflow" vert="horz" wrap="square" lIns="0" tIns="0" rIns="0" bIns="0" numCol="1" spcCol="0" rtlCol="0" fromWordArt="0" anchor="t" anchorCtr="0" forceAA="0" compatLnSpc="1">
+                        <a:prstTxWarp prst="textNoShape">
+                          <a:avLst/>
+                        </a:prstTxWarp>
+                        <a:spAutoFit/>
+                      </wps:bodyPr>
+                    </wps:wsp>
+                  </a:graphicData>
+                </a:graphic>
+              </wp:anchor>
+            </w:drawing>
+          </mc:Choice>
+          <mc:Fallback>
+            <w:pict>
+              <v:shape w14:anchorId="4373E864" id="Text Box 448" o:spid="_x0000_s1036" type="#_x0000_t202" style="position:absolute;margin-left:183pt;margin-top:246.05pt;width:313.5pt;height:.05pt;z-index:251650040;visibility:visible;mso-wrap-style:square;mso-wrap-distance-left:9pt;mso-wrap-distance-top:0;mso-wrap-distance-right:9pt;mso-wrap-distance-bottom:0;mso-position-horizontal:absolute;mso-position-horizontal-relative:text;mso-position-vertical:absolute;mso-position-vertical-relative:text;v-text-anchor:top" o:gfxdata="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" stroked="f">
+                <v:textbox style="mso-fit-shape-to-text:t" inset="0,0,0,0">
+                  <w:txbxContent>
+                    <w:p>
+                      <w:pPr>
+                        <w:pStyle w:val="Caption"/>
+                        <w:rPr>
+                          <w:color w:val="FFFFFF" w:themeColor="background1"/>
+                        </w:rPr>
+                      </w:pPr>
+                      <w:r>
+                        <w:rPr>
+                          <w:color w:val="FFFFFF" w:themeColor="background1"/>
+                        </w:rPr>
+                        <w:t xml:space="preserve">Figure </w:t>
+                      </w:r>
+                      <w:r>
+                        <w:rPr>
+                          <w:color w:val="FFFFFF" w:themeColor="background1"/>
+                        </w:rPr>
+                        <w:fldChar w:fldCharType="begin"/>
+                      </w:r>
+                      <w:r>
+                        <w:rPr>
+                          <w:color w:val="FFFFFF" w:themeColor="background1"/>
+                        </w:rPr>
+                        <w:instrText xml:space="preserve"> SEQ Figure \* ARABIC </w:instrText>
+                      </w:r>
+                      <w:r>
+                        <w:rPr>
+                          <w:color w:val="FFFFFF" w:themeColor="background1"/>
+                        </w:rPr>
+                        <w:fldChar w:fldCharType="separate"/>
+                      </w:r>
+                      <w:r>
+                        <w:rPr>
+                          <w:noProof/>
+                          <w:color w:val="FFFFFF" w:themeColor="background1"/>
+                        </w:rPr>
+                        <w:t>9</w:t>
+                      </w:r>
+                      <w:r>
+                        <w:rPr>
+                          <w:color w:val="FFFFFF" w:themeColor="background1"/>
+                        </w:rPr>
+                        <w:fldChar w:fldCharType="end"/>
+                      </w:r>
+                      <w:r>
+                        <w:rPr>
+                          <w:color w:val="FFFFFF" w:themeColor="background1"/>
+                        </w:rPr>
+                        <w:t xml:space="preserve"> </w:t>
+                      </w:r>
+                    </w:p>
+                    <w:p>
+                      <w:pPr>
+                        <w:pStyle w:val="Caption"/>
+                        <w:rPr>
+                          <w:rFonts w:ascii="Century" w:hAnsi="Century"/>
+                          <w:sz w:val="24"/>
+                        </w:rPr>
+                      </w:pPr>
+                      <w:r>
+                        <w:t xml:space="preserve">A </w:t>
+                      </w:r>
+                      <w:proofErr w:type="spellStart"/>
+                      <w:r>
+                        <w:t>Geacron</w:t>
+                      </w:r>
+                      <w:proofErr w:type="spellEnd"/>
+                      <w:r>
+                        <w:t xml:space="preserve"> map of the world in 1168, which closely resembles the type of map generated by my program</w:t>
+                      </w:r>
+                    </w:p>
+                  </w:txbxContent>
+                </v:textbox>
+                <w10:wrap type="square"/>
+              </v:shape>
+            </w:pict>
+          </mc:Fallback>
+        </mc:AlternateContent>
+      </w:r>
+      <w:r>
+        <w:rPr>
+          <w:rFonts w:ascii="Century" w:hAnsi="Century" w:cstheme="minorBidi"/>
+          <w:i w:val="0"/>
+          <w:sz w:val="24"/>
+          <w:u w:val="none"/>
+        </w:rPr>
+        <w:t>countries that had developed in my simulation)</w:t>
+      </w:r>
+      <w:r>
+        <w:rPr>
+          <w:rFonts w:ascii="Century" w:hAnsi="Century" w:cstheme="minorBidi"/>
+          <w:i w:val="0"/>
+          <w:sz w:val="24"/>
+          <w:u w:val="none"/>
+        </w:rPr>
+        <w:t xml:space="preserve">. </w:t>
+      </w:r>
+    </w:p>
+    <w:p>
+      <w:pPr>
+        <w:pStyle w:val="Head"/>
+        <w:rPr>
+          <w:noProof/>
+        </w:rPr>
+      </w:pPr>
+    </w:p>
+    <w:p>
+      <w:pPr>
+        <w:pStyle w:val="Head"/>
+        <w:rPr>
+          <w:rFonts w:ascii="Century" w:hAnsi="Century" w:cstheme="minorBidi"/>
+          <w:i w:val="0"/>
+          <w:sz w:val="24"/>
+          <w:u w:val="none"/>
+        </w:rPr>
+      </w:pPr>
+      <w:r>
+        <w:rPr>
+          <w:rFonts w:ascii="Century" w:hAnsi="Century" w:cstheme="minorBidi"/>
+          <w:i w:val="0"/>
+          <w:sz w:val="24"/>
+          <w:u w:val="none"/>
+        </w:rPr>
+        <w:t>Overal</w:t>
+      </w:r>
+      <w:r>
+        <w:rPr>
+          <w:rFonts w:ascii="Century" w:hAnsi="Century" w:cstheme="minorBidi"/>
+          <w:i w:val="0"/>
+          <w:sz w:val="24"/>
+          <w:u w:val="none"/>
+        </w:rPr>
+        <w:t>l, I was pleased with the finished product, but felt there could have been many improvements, had there been more time and resources available during development (as well as if I had started the project with the amount of skill I had during the end of the project, as I had learned a significant amount of things that could have improved development)</w:t>
+      </w:r>
+      <w:r>
+        <w:rPr>
+          <w:rFonts w:ascii="Century" w:hAnsi="Century" w:cstheme="minorBidi"/>
+          <w:i w:val="0"/>
+          <w:sz w:val="24"/>
+          <w:u w:val="none"/>
+        </w:rPr>
+        <w:t>. Thank you for reading this document detailing my progress during development.</w:t>
+      </w:r>
+      <w:bookmarkStart w:id="3" w:name="_GoBack"/>
+      <w:bookmarkEnd w:id="3"/>
+    </w:p>
+    <w:p>
+      <w:pPr>
+        <w:pStyle w:val="Head"/>
+        <w:rPr>
+          <w:rFonts w:ascii="Century" w:hAnsi="Century" w:cstheme="minorBidi"/>
+          <w:i w:val="0"/>
+          <w:sz w:val="24"/>
+          <w:u w:val="none"/>
+        </w:rPr>
+      </w:pPr>
+    </w:p>
+    <w:p>
+      <w:pPr>
+        <w:pStyle w:val="Head"/>
+      </w:pPr>
+      <w:r>
         <w:t>Sources</w:t>
       </w:r>
     </w:p>
@@ -7164,7 +8435,7 @@
         </w:rPr>
         <w:t xml:space="preserve">[1] </w:t>
       </w:r>
-      <w:hyperlink r:id="rId28" w:anchor="Rules" w:history="1">
+      <w:hyperlink r:id="rId31" w:anchor="Rules" w:history="1">
         <w:r>
           <w:rPr>
             <w:rStyle w:val="Hyperlink"/>
@@ -7213,7 +8484,7 @@
           <w:sz w:val="18"/>
         </w:rPr>
       </w:pPr>
-      <w:hyperlink r:id="rId29" w:history="1">
+      <w:hyperlink r:id="rId32" w:history="1">
         <w:r>
           <w:rPr>
             <w:rStyle w:val="Hyperlink"/>
@@ -7232,7 +8503,7 @@
           <w:sz w:val="18"/>
         </w:rPr>
       </w:pPr>
-      <w:hyperlink r:id="rId30" w:history="1">
+      <w:hyperlink r:id="rId33" w:history="1">
         <w:r>
           <w:rPr>
             <w:rStyle w:val="Hyperlink"/>
@@ -7267,7 +8538,7 @@
           <w:sz w:val="18"/>
         </w:rPr>
       </w:pPr>
-      <w:hyperlink r:id="rId31" w:history="1">
+      <w:hyperlink r:id="rId34" w:history="1">
         <w:r>
           <w:rPr>
             <w:rStyle w:val="Hyperlink"/>
@@ -7302,7 +8573,7 @@
           <w:sz w:val="18"/>
         </w:rPr>
       </w:pPr>
-      <w:hyperlink r:id="rId32" w:history="1">
+      <w:hyperlink r:id="rId35" w:history="1">
         <w:r>
           <w:rPr>
             <w:rStyle w:val="Hyperlink"/>
@@ -7353,70 +8624,31 @@
           <w:sz w:val="18"/>
         </w:rPr>
       </w:pPr>
-      <w:r>
-        <w:rPr>
-          <w:rFonts w:ascii="Century" w:hAnsi="Century"/>
-          <w:sz w:val="18"/>
-        </w:rPr>
-        <w:t>https://en.wikipedia.org/wiki/Markov_chain</w:t>
-      </w:r>
-    </w:p>
-    <w:p>
-      <w:pPr>
-        <w:spacing w:after="20"/>
-        <w:rPr>
-          <w:rFonts w:ascii="Century" w:hAnsi="Century"/>
-          <w:sz w:val="18"/>
-        </w:rPr>
-      </w:pPr>
-    </w:p>
-    <w:p>
-      <w:pPr>
-        <w:spacing w:after="20"/>
-        <w:rPr>
-          <w:rFonts w:ascii="Century" w:hAnsi="Century"/>
-          <w:sz w:val="18"/>
-        </w:rPr>
-      </w:pPr>
-      <w:r>
-        <w:rPr>
-          <w:rFonts w:ascii="Century" w:hAnsi="Century"/>
-          <w:sz w:val="18"/>
-        </w:rPr>
-        <w:t xml:space="preserve">The Full program can be downloaded from: </w:t>
-      </w:r>
-    </w:p>
-    <w:p>
-      <w:pPr>
-        <w:spacing w:after="20"/>
-        <w:rPr>
-          <w:rFonts w:ascii="Century" w:hAnsi="Century"/>
-          <w:sz w:val="18"/>
-        </w:rPr>
-      </w:pPr>
-      <w:hyperlink r:id="rId33" w:history="1">
+      <w:hyperlink r:id="rId36" w:history="1">
         <w:r>
           <w:rPr>
             <w:rStyle w:val="Hyperlink"/>
             <w:rFonts w:ascii="Century" w:hAnsi="Century"/>
             <w:sz w:val="18"/>
           </w:rPr>
-          <w:t>https://github.com/JaVonox/Iron_Age</w:t>
+          <w:t>https://en.wikipedia.org/wiki/Markov_chain</w:t>
         </w:r>
       </w:hyperlink>
-      <w:r>
+    </w:p>
+    <w:p>
+      <w:pPr>
+        <w:spacing w:after="20"/>
         <w:rPr>
           <w:rFonts w:ascii="Century" w:hAnsi="Century"/>
           <w:sz w:val="18"/>
         </w:rPr>
-        <w:t xml:space="preserve"> - To run the program navigate to the save directory + </w:t>
-      </w:r>
+      </w:pPr>
       <w:r>
         <w:rPr>
           <w:rFonts w:ascii="Century" w:hAnsi="Century"/>
           <w:sz w:val="18"/>
         </w:rPr>
-        <w:t>\</w:t>
+        <w:t xml:space="preserve">[6] </w:t>
       </w:r>
       <w:proofErr w:type="spellStart"/>
       <w:r>
@@ -7424,7 +8656,7 @@
           <w:rFonts w:ascii="Century" w:hAnsi="Century"/>
           <w:sz w:val="18"/>
         </w:rPr>
-        <w:t>EmpireSim</w:t>
+        <w:t>Geacron</w:t>
       </w:r>
       <w:proofErr w:type="spellEnd"/>
       <w:r>
@@ -7432,19 +8664,105 @@
           <w:rFonts w:ascii="Century" w:hAnsi="Century"/>
           <w:sz w:val="18"/>
         </w:rPr>
-        <w:t>\Exp2\bin\Debug</w:t>
-      </w:r>
-      <w:r>
+        <w:t>:</w:t>
+      </w:r>
+    </w:p>
+    <w:p>
+      <w:pPr>
+        <w:spacing w:after="20"/>
         <w:rPr>
           <w:rFonts w:ascii="Century" w:hAnsi="Century"/>
           <w:sz w:val="18"/>
         </w:rPr>
-        <w:t xml:space="preserve"> and run Exp2.exe</w:t>
+      </w:pPr>
+      <w:hyperlink r:id="rId37" w:history="1">
+        <w:r>
+          <w:rPr>
+            <w:rStyle w:val="Hyperlink"/>
+            <w:rFonts w:ascii="Century" w:hAnsi="Century"/>
+            <w:sz w:val="18"/>
+          </w:rPr>
+          <w:t>http://geacron.com/home-en/</w:t>
+        </w:r>
+      </w:hyperlink>
+    </w:p>
+    <w:p>
+      <w:pPr>
+        <w:spacing w:after="20"/>
+        <w:rPr>
+          <w:rFonts w:ascii="Century" w:hAnsi="Century"/>
+          <w:sz w:val="18"/>
+        </w:rPr>
+      </w:pPr>
+    </w:p>
+    <w:p>
+      <w:pPr>
+        <w:spacing w:after="20"/>
+        <w:rPr>
+          <w:rFonts w:ascii="Century" w:hAnsi="Century"/>
+          <w:sz w:val="18"/>
+        </w:rPr>
+      </w:pPr>
+    </w:p>
+    <w:p>
+      <w:pPr>
+        <w:spacing w:after="20"/>
+        <w:rPr>
+          <w:rFonts w:ascii="Century" w:hAnsi="Century"/>
+          <w:sz w:val="18"/>
+        </w:rPr>
+      </w:pPr>
+      <w:r>
+        <w:rPr>
+          <w:rFonts w:ascii="Century" w:hAnsi="Century"/>
+          <w:sz w:val="18"/>
+        </w:rPr>
+        <w:t xml:space="preserve">The Full program can be downloaded from: </w:t>
+      </w:r>
+    </w:p>
+    <w:p>
+      <w:pPr>
+        <w:spacing w:after="20"/>
+        <w:rPr>
+          <w:rFonts w:ascii="Century" w:hAnsi="Century"/>
+          <w:sz w:val="18"/>
+        </w:rPr>
+      </w:pPr>
+      <w:hyperlink r:id="rId38" w:history="1">
+        <w:r>
+          <w:rPr>
+            <w:rStyle w:val="Hyperlink"/>
+            <w:rFonts w:ascii="Century" w:hAnsi="Century"/>
+            <w:sz w:val="18"/>
+          </w:rPr>
+          <w:t>https://github.com/JaVonox/Iron_Age/releases/</w:t>
+        </w:r>
+      </w:hyperlink>
+      <w:r>
+        <w:rPr>
+          <w:rFonts w:ascii="Century" w:hAnsi="Century"/>
+          <w:sz w:val="18"/>
+        </w:rPr>
+        <w:t xml:space="preserve"> </w:t>
+      </w:r>
+      <w:r>
+        <w:rPr>
+          <w:rFonts w:ascii="Century" w:hAnsi="Century"/>
+          <w:sz w:val="18"/>
+        </w:rPr>
+        <w:t>- To r</w:t>
+      </w:r>
+      <w:r>
+        <w:rPr>
+          <w:rFonts w:ascii="Century" w:hAnsi="Century"/>
+          <w:sz w:val="18"/>
+        </w:rPr>
+        <w:t>un the program access the exe file which is within the FILE &gt; EXECUTABLE directory. Instructions are included in the README</w:t>
       </w:r>
     </w:p>
     <w:sectPr>
-      <w:headerReference w:type="default" r:id="rId34"/>
-      <w:footerReference w:type="default" r:id="rId35"/>
+      <w:headerReference w:type="default" r:id="rId39"/>
+      <w:footerReference w:type="default" r:id="rId40"/>
       <w:pgSz w:w="11906" w:h="16838"/>
       <w:pgMar w:top="1440" w:right="1440" w:bottom="1440" w:left="1440" w:header="708" w:footer="708" w:gutter="0"/>
       <w:pgNumType w:start="0"/>
@@ -7625,7 +8943,7 @@
         <w:sz w:val="20"/>
         <w:szCs w:val="20"/>
       </w:rPr>
-      <w:t>13</w:t>
+      <w:t>16</w:t>
     </w:r>
     <w:r>
       <w:rPr>
@@ -9372,6 +10690,7 @@
     <w:rsid w:val="003057B7"/>
     <w:rsid w:val="0051320F"/>
     <w:rsid w:val="005149E1"/>
+    <w:rsid w:val="0090166D"/>
     <w:rsid w:val="00AB54E6"/>
     <w:rsid w:val="00DE3746"/>
     <w:rsid w:val="00E25C88"/>
@@ -10150,7 +11469,7 @@
 </file>
 
 <file path=customXml/itemProps2.xml><?xml version="1.0" encoding="utf-8"?>
-<ds:datastoreItem xmlns:ds="http://schemas.openxmlformats.org/officeDocument/2006/customXml" ds:itemID="{7ED478CC-7010-4BA1-A0D7-638980553F95}">
+<ds:datastoreItem xmlns:ds="http://schemas.openxmlformats.org/officeDocument/2006/customXml" ds:itemID="{A889043C-031E-42A3-96E3-728316BED8D7}">
   <ds:schemaRefs>
     <ds:schemaRef ds:uri="http://schemas.openxmlformats.org/officeDocument/2006/bibliography"/>
   </ds:schemaRefs>

</xml_diff>

<commit_message>
Another fix - hopefully the last one
</commit_message>
<xml_diff>
--- a/Epq Development Diary.docx
+++ b/Epq Development Diary.docx
@@ -1292,55 +1292,7 @@
           <w:rFonts w:ascii="Century" w:hAnsi="Century"/>
           <w:sz w:val="24"/>
         </w:rPr>
-        <w:t xml:space="preserve">I'm aiming for a visual representation of the world, in map form, as might be seen from space. A simulation that is </w:t>
-      </w:r>
-      <w:proofErr w:type="spellStart"/>
-      <w:r>
-        <w:rPr>
-          <w:rFonts w:ascii="Century" w:hAnsi="Century"/>
-          <w:sz w:val="24"/>
-        </w:rPr>
-        <w:t>self generating</w:t>
-      </w:r>
-      <w:proofErr w:type="spellEnd"/>
-      <w:r>
-        <w:rPr>
-          <w:rFonts w:ascii="Century" w:hAnsi="Century"/>
-          <w:sz w:val="24"/>
-        </w:rPr>
-        <w:t xml:space="preserve"> and provides a realistic world is very ambitious. Mimicking reality is notoriously challenging. </w:t>
-      </w:r>
-      <w:proofErr w:type="gramStart"/>
-      <w:r>
-        <w:rPr>
-          <w:rFonts w:ascii="Century" w:hAnsi="Century"/>
-          <w:sz w:val="24"/>
-        </w:rPr>
-        <w:t>Additionally</w:t>
-      </w:r>
-      <w:proofErr w:type="gramEnd"/>
-      <w:r>
-        <w:rPr>
-          <w:rFonts w:ascii="Century" w:hAnsi="Century"/>
-          <w:sz w:val="24"/>
-        </w:rPr>
-        <w:t xml:space="preserve"> I am aiming for the program to be reliable and stable i.e. not to crash and to have a professional user interface. The user interface should be </w:t>
-      </w:r>
-      <w:proofErr w:type="gramStart"/>
-      <w:r>
-        <w:rPr>
-          <w:rFonts w:ascii="Century" w:hAnsi="Century"/>
-          <w:sz w:val="24"/>
-        </w:rPr>
-        <w:t>intuitive</w:t>
-      </w:r>
-      <w:proofErr w:type="gramEnd"/>
-      <w:r>
-        <w:rPr>
-          <w:rFonts w:ascii="Century" w:hAnsi="Century"/>
-          <w:sz w:val="24"/>
-        </w:rPr>
-        <w:t xml:space="preserve"> so the user can easily interact with the simulation. I want to provide a simulation of world history where the borders of countries change over time as countries fight for land and dominance.</w:t>
+        <w:t>I'm aiming for a visual representation of the world, in map form, as might be seen from space. A simulation that is self generating and provides a realistic world is very ambitious. Mimicking reality is notoriously challenging. Additionally I am aiming for the program to be reliable and stable i.e. not to crash and to have a professional user interface. The user interface should be intuitive so the user can easily interact with the simulation. I want to provide a simulation of world history where the borders of countries change over time as countries fight for land and dominance.</w:t>
       </w:r>
     </w:p>
     <w:p>
@@ -1776,25 +1728,7 @@
                 <w:kern w:val="0"/>
                 <w:sz w:val="24"/>
               </w:rPr>
-              <w:t xml:space="preserve">I had already worked out what resources I wanted to simulate and store for each </w:t>
-            </w:r>
-            <w:proofErr w:type="gramStart"/>
-            <w:r>
-              <w:rPr>
-                <w:rFonts w:ascii="Century" w:eastAsiaTheme="minorHAnsi" w:hAnsi="Century" w:cstheme="minorBidi"/>
-                <w:kern w:val="0"/>
-                <w:sz w:val="24"/>
-              </w:rPr>
-              <w:t>country</w:t>
-            </w:r>
-            <w:proofErr w:type="gramEnd"/>
-            <w:r>
-              <w:rPr>
-                <w:rFonts w:ascii="Century" w:eastAsiaTheme="minorHAnsi" w:hAnsi="Century" w:cstheme="minorBidi"/>
-                <w:kern w:val="0"/>
-                <w:sz w:val="24"/>
-              </w:rPr>
-              <w:t xml:space="preserve"> so this was further work on </w:t>
+              <w:t xml:space="preserve">I had already worked out what resources I wanted to simulate and store for each country so this was further work on </w:t>
             </w:r>
             <w:r>
               <w:rPr>
@@ -2020,25 +1954,7 @@
                 <w:kern w:val="0"/>
                 <w:sz w:val="24"/>
               </w:rPr>
-              <w:t xml:space="preserve">Develop simulation, create functions (ocean generation, tile generation, science generation, manpower </w:t>
-            </w:r>
-            <w:proofErr w:type="gramStart"/>
-            <w:r>
-              <w:rPr>
-                <w:rFonts w:ascii="Century" w:eastAsiaTheme="minorHAnsi" w:hAnsi="Century" w:cstheme="minorBidi"/>
-                <w:kern w:val="0"/>
-                <w:sz w:val="24"/>
-              </w:rPr>
-              <w:t>generation,  bronze</w:t>
-            </w:r>
-            <w:proofErr w:type="gramEnd"/>
-            <w:r>
-              <w:rPr>
-                <w:rFonts w:ascii="Century" w:eastAsiaTheme="minorHAnsi" w:hAnsi="Century" w:cstheme="minorBidi"/>
-                <w:kern w:val="0"/>
-                <w:sz w:val="24"/>
-              </w:rPr>
-              <w:t>, iron, steel, gunpowder, oil, religion generation, theology, happiness score generation, manpower score generation)</w:t>
+              <w:t>Develop simulation, create functions (ocean generation, tile generation, science generation, manpower generation,  bronze, iron, steel, gunpowder, oil, religion generation, theology, happiness score generation, manpower score generation)</w:t>
             </w:r>
           </w:p>
         </w:tc>
@@ -2202,25 +2118,7 @@
                 <w:kern w:val="0"/>
                 <w:sz w:val="24"/>
               </w:rPr>
-              <w:t xml:space="preserve"> based on </w:t>
-            </w:r>
-            <w:proofErr w:type="gramStart"/>
-            <w:r>
-              <w:rPr>
-                <w:rFonts w:ascii="Century" w:eastAsiaTheme="minorHAnsi" w:hAnsi="Century" w:cstheme="minorBidi"/>
-                <w:kern w:val="0"/>
-                <w:sz w:val="24"/>
-              </w:rPr>
-              <w:t>friends</w:t>
-            </w:r>
-            <w:proofErr w:type="gramEnd"/>
-            <w:r>
-              <w:rPr>
-                <w:rFonts w:ascii="Century" w:eastAsiaTheme="minorHAnsi" w:hAnsi="Century" w:cstheme="minorBidi"/>
-                <w:kern w:val="0"/>
-                <w:sz w:val="24"/>
-              </w:rPr>
-              <w:t xml:space="preserve"> feedback.</w:t>
+              <w:t xml:space="preserve"> based on friends feedback.</w:t>
             </w:r>
           </w:p>
         </w:tc>
@@ -2331,43 +2229,7 @@
                 <w:kern w:val="0"/>
                 <w:sz w:val="24"/>
               </w:rPr>
-              <w:t xml:space="preserve">Tried the simulation on friends and </w:t>
-            </w:r>
-            <w:proofErr w:type="gramStart"/>
-            <w:r>
-              <w:rPr>
-                <w:rFonts w:ascii="Century" w:eastAsiaTheme="minorHAnsi" w:hAnsi="Century" w:cstheme="minorBidi"/>
-                <w:kern w:val="0"/>
-                <w:sz w:val="24"/>
-              </w:rPr>
-              <w:t>families</w:t>
-            </w:r>
-            <w:proofErr w:type="gramEnd"/>
-            <w:r>
-              <w:rPr>
-                <w:rFonts w:ascii="Century" w:eastAsiaTheme="minorHAnsi" w:hAnsi="Century" w:cstheme="minorBidi"/>
-                <w:kern w:val="0"/>
-                <w:sz w:val="24"/>
-              </w:rPr>
-              <w:t xml:space="preserve"> computers and laptops to check if it installed OK.  One laptop caused a </w:t>
-            </w:r>
-            <w:proofErr w:type="gramStart"/>
-            <w:r>
-              <w:rPr>
-                <w:rFonts w:ascii="Century" w:eastAsiaTheme="minorHAnsi" w:hAnsi="Century" w:cstheme="minorBidi"/>
-                <w:kern w:val="0"/>
-                <w:sz w:val="24"/>
-              </w:rPr>
-              <w:t>problem</w:t>
-            </w:r>
-            <w:proofErr w:type="gramEnd"/>
-            <w:r>
-              <w:rPr>
-                <w:rFonts w:ascii="Century" w:eastAsiaTheme="minorHAnsi" w:hAnsi="Century" w:cstheme="minorBidi"/>
-                <w:kern w:val="0"/>
-                <w:sz w:val="24"/>
-              </w:rPr>
-              <w:t xml:space="preserve"> but this was </w:t>
+              <w:t xml:space="preserve">Tried the simulation on friends and families computers and laptops to check if it installed OK.  One laptop caused a problem but this was </w:t>
             </w:r>
             <w:r>
               <w:rPr>
@@ -2450,25 +2312,7 @@
                 <w:kern w:val="0"/>
                 <w:sz w:val="24"/>
               </w:rPr>
-              <w:t xml:space="preserve">Test simulation following feedback, create installation </w:t>
-            </w:r>
-            <w:proofErr w:type="gramStart"/>
-            <w:r>
-              <w:rPr>
-                <w:rFonts w:ascii="Century" w:eastAsiaTheme="minorHAnsi" w:hAnsi="Century" w:cstheme="minorBidi"/>
-                <w:kern w:val="0"/>
-                <w:sz w:val="24"/>
-              </w:rPr>
-              <w:t>package,  test</w:t>
-            </w:r>
-            <w:proofErr w:type="gramEnd"/>
-            <w:r>
-              <w:rPr>
-                <w:rFonts w:ascii="Century" w:eastAsiaTheme="minorHAnsi" w:hAnsi="Century" w:cstheme="minorBidi"/>
-                <w:kern w:val="0"/>
-                <w:sz w:val="24"/>
-              </w:rPr>
-              <w:t xml:space="preserve"> installation again.  </w:t>
+              <w:t xml:space="preserve">Test simulation following feedback, create installation package,  test installation again.  </w:t>
             </w:r>
           </w:p>
         </w:tc>
@@ -2609,23 +2453,13 @@
                 <w:sz w:val="24"/>
               </w:rPr>
             </w:pPr>
-            <w:proofErr w:type="gramStart"/>
             <w:r>
               <w:rPr>
                 <w:rFonts w:ascii="Century" w:eastAsiaTheme="minorHAnsi" w:hAnsi="Century" w:cstheme="minorBidi"/>
                 <w:kern w:val="0"/>
                 <w:sz w:val="24"/>
               </w:rPr>
-              <w:t>Writing</w:t>
-            </w:r>
-            <w:proofErr w:type="gramEnd"/>
-            <w:r>
-              <w:rPr>
-                <w:rFonts w:ascii="Century" w:eastAsiaTheme="minorHAnsi" w:hAnsi="Century" w:cstheme="minorBidi"/>
-                <w:kern w:val="0"/>
-                <w:sz w:val="24"/>
-              </w:rPr>
-              <w:t xml:space="preserve"> the report up in full.  Didn't leave enough time for presentation creation so had to work long hours.</w:t>
+              <w:t>Writing the report up in full.  Didn't leave enough time for presentation creation so had to work long hours.</w:t>
             </w:r>
           </w:p>
         </w:tc>
@@ -2666,54 +2500,22 @@
           <w:rFonts w:ascii="Century" w:hAnsi="Century"/>
           <w:sz w:val="24"/>
         </w:rPr>
-        <w:t xml:space="preserve">Before the project can even begin, intense research on existing simulations must be done to decide how the program will function and what methods need to be developed </w:t>
-      </w:r>
-      <w:proofErr w:type="gramStart"/>
-      <w:r>
-        <w:rPr>
-          <w:rFonts w:ascii="Century" w:hAnsi="Century"/>
-          <w:sz w:val="24"/>
-        </w:rPr>
-        <w:t>in order to</w:t>
-      </w:r>
-      <w:proofErr w:type="gramEnd"/>
-      <w:r>
-        <w:rPr>
-          <w:rFonts w:ascii="Century" w:hAnsi="Century"/>
-          <w:sz w:val="24"/>
-        </w:rPr>
-        <w:t xml:space="preserve"> meet the finish product, to do this I consulted two main sources; John Conway’s Game of life, and Cary Huang’s Evolution simulator.</w:t>
-      </w:r>
-    </w:p>
-    <w:p>
-      <w:pPr>
-        <w:rPr>
-          <w:rFonts w:ascii="Century" w:hAnsi="Century"/>
-          <w:sz w:val="24"/>
-        </w:rPr>
-      </w:pPr>
-      <w:r>
-        <w:rPr>
-          <w:rFonts w:ascii="Century" w:hAnsi="Century"/>
-          <w:sz w:val="24"/>
-        </w:rPr>
-        <w:t xml:space="preserve">John Conway’s Game of life is an interesting idea. Officially classified as a ‘zero-player’ game it presents a simple simulation of ‘life’ that abide by specific rules to survive. The presentation of Conway’s game of life is a grid, in which each square </w:t>
-      </w:r>
-      <w:proofErr w:type="gramStart"/>
-      <w:r>
-        <w:rPr>
-          <w:rFonts w:ascii="Century" w:hAnsi="Century"/>
-          <w:sz w:val="24"/>
-        </w:rPr>
-        <w:t>is able to</w:t>
-      </w:r>
-      <w:proofErr w:type="gramEnd"/>
-      <w:r>
-        <w:rPr>
-          <w:rFonts w:ascii="Century" w:hAnsi="Century"/>
-          <w:sz w:val="24"/>
-        </w:rPr>
-        <w:t xml:space="preserve"> be given two values; Dead or Alive. After the starting grid has been input, the program will then follow the following </w:t>
+        <w:t>Before the project can even begin, intense research on existing simulations must be done to decide how the program will function and what methods need to be developed in order to meet the finish product, to do this I consulted two main sources; John Conway’s Game of life, and Cary Huang’s Evolution simulator.</w:t>
+      </w:r>
+    </w:p>
+    <w:p>
+      <w:pPr>
+        <w:rPr>
+          <w:rFonts w:ascii="Century" w:hAnsi="Century"/>
+          <w:sz w:val="24"/>
+        </w:rPr>
+      </w:pPr>
+      <w:r>
+        <w:rPr>
+          <w:rFonts w:ascii="Century" w:hAnsi="Century"/>
+          <w:sz w:val="24"/>
+        </w:rPr>
+        <w:t xml:space="preserve">John Conway’s Game of life is an interesting idea. Officially classified as a ‘zero-player’ game it presents a simple simulation of ‘life’ that abide by specific rules to survive. The presentation of Conway’s game of life is a grid, in which each square is able to be given two values; Dead or Alive. After the starting grid has been input, the program will then follow the following </w:t>
       </w:r>
       <w:r>
         <w:rPr>
@@ -3008,23 +2810,7 @@
           <w:sz w:val="24"/>
         </w:rPr>
         <w:tab/>
-        <w:t xml:space="preserve">                              it, the fact that </w:t>
-      </w:r>
-      <w:proofErr w:type="gramStart"/>
-      <w:r>
-        <w:rPr>
-          <w:rFonts w:ascii="Century" w:hAnsi="Century"/>
-          <w:sz w:val="24"/>
-        </w:rPr>
-        <w:t>all of</w:t>
-      </w:r>
-      <w:proofErr w:type="gramEnd"/>
-      <w:r>
-        <w:rPr>
-          <w:rFonts w:ascii="Century" w:hAnsi="Century"/>
-          <w:sz w:val="24"/>
-        </w:rPr>
-        <w:t xml:space="preserve"> its cells have two living neighbours means                                that the structure can neither die nor reproduce, and if it isn’t interacted with, it will stay this way eternally.</w:t>
+        <w:t xml:space="preserve">                              it, the fact that all of its cells have two living neighbours means                                that the structure can neither die nor reproduce, and if it isn’t interacted with, it will stay this way eternally.</w:t>
       </w:r>
     </w:p>
     <w:p>
@@ -3219,46 +3005,14 @@
           <w:rFonts w:ascii="Century" w:hAnsi="Century"/>
           <w:sz w:val="24"/>
         </w:rPr>
-        <w:t xml:space="preserve">Like its distant brother, the block, without outside interaction   a blinker </w:t>
-      </w:r>
-      <w:proofErr w:type="gramStart"/>
-      <w:r>
-        <w:rPr>
-          <w:rFonts w:ascii="Century" w:hAnsi="Century"/>
-          <w:sz w:val="24"/>
-        </w:rPr>
-        <w:t>is able to</w:t>
-      </w:r>
-      <w:proofErr w:type="gramEnd"/>
-      <w:r>
-        <w:rPr>
-          <w:rFonts w:ascii="Century" w:hAnsi="Century"/>
-          <w:sz w:val="24"/>
-        </w:rPr>
-        <w:t xml:space="preserve"> survive forever.</w:t>
-      </w:r>
-      <w:r>
-        <w:rPr>
-          <w:rFonts w:ascii="Century" w:hAnsi="Century"/>
-          <w:sz w:val="24"/>
-        </w:rPr>
-        <w:t xml:space="preserve"> However, unlike the block, the blinker has two main forms which it cycles between each generation, forming a ‘blinking’ line which rapidly switches between lying horizontally and vertically. The reason this occurs is </w:t>
-      </w:r>
-      <w:proofErr w:type="gramStart"/>
-      <w:r>
-        <w:rPr>
-          <w:rFonts w:ascii="Century" w:hAnsi="Century"/>
-          <w:sz w:val="24"/>
-        </w:rPr>
-        <w:t>because of the fact that</w:t>
-      </w:r>
-      <w:proofErr w:type="gramEnd"/>
-      <w:r>
-        <w:rPr>
-          <w:rFonts w:ascii="Century" w:hAnsi="Century"/>
-          <w:sz w:val="24"/>
-        </w:rPr>
-        <w:t xml:space="preserve"> while the centre cell will always have two neighbours, the outside cells only have one neighbour, causing them to die each generation, additionally, the cells north/south or east/west of the centre block will always have three neighbours, prompting them to becoming living and repeat the cycle.</w:t>
+        <w:t>Like its distant brother, the block, without outside interaction   a blinker is able to survive forever.</w:t>
+      </w:r>
+      <w:r>
+        <w:rPr>
+          <w:rFonts w:ascii="Century" w:hAnsi="Century"/>
+          <w:sz w:val="24"/>
+        </w:rPr>
+        <w:t xml:space="preserve"> However, unlike the block, the blinker has two main forms which it cycles between each generation, forming a ‘blinking’ line which rapidly switches between lying horizontally and vertically. The reason this occurs is because of the fact that while the centre cell will always have two neighbours, the outside cells only have one neighbour, causing them to die each generation, additionally, the cells north/south or east/west of the centre block will always have three neighbours, prompting them to becoming living and repeat the cycle.</w:t>
       </w:r>
     </w:p>
     <w:p>
@@ -3381,23 +3135,7 @@
           <w:rFonts w:ascii="Century" w:hAnsi="Century"/>
           <w:sz w:val="24"/>
         </w:rPr>
-        <w:t xml:space="preserve"> this occurs because the shape </w:t>
-      </w:r>
-      <w:proofErr w:type="gramStart"/>
-      <w:r>
-        <w:rPr>
-          <w:rFonts w:ascii="Century" w:hAnsi="Century"/>
-          <w:sz w:val="24"/>
-        </w:rPr>
-        <w:t>is able to</w:t>
-      </w:r>
-      <w:proofErr w:type="gramEnd"/>
-      <w:r>
-        <w:rPr>
-          <w:rFonts w:ascii="Century" w:hAnsi="Century"/>
-          <w:sz w:val="24"/>
-        </w:rPr>
-        <w:t xml:space="preserve"> replicate itself over 5 generations with one lower x and y value than previously, essentially meaning the shape has transformed by one x and one y.</w:t>
+        <w:t xml:space="preserve"> this occurs because the shape is able to replicate itself over 5 generations with one lower x and y value than previously, essentially meaning the shape has transformed by one x and one y.</w:t>
       </w:r>
     </w:p>
     <w:p>
@@ -3478,46 +3216,22 @@
           <w:rFonts w:ascii="Century" w:hAnsi="Century"/>
           <w:sz w:val="24"/>
         </w:rPr>
-        <w:t xml:space="preserve">Allowing a computer to create its own structures based on specific rules is certainly an intriguing idea, but it lacks use. Conway’s ‘life’ serves no purpose other than to survive, meaning it is not a particularly good simulation of real concepts. </w:t>
-      </w:r>
-      <w:proofErr w:type="gramStart"/>
-      <w:r>
-        <w:rPr>
-          <w:rFonts w:ascii="Century" w:hAnsi="Century"/>
-          <w:sz w:val="24"/>
-        </w:rPr>
-        <w:t>So</w:t>
-      </w:r>
-      <w:proofErr w:type="gramEnd"/>
-      <w:r>
-        <w:rPr>
-          <w:rFonts w:ascii="Century" w:hAnsi="Century"/>
-          <w:sz w:val="24"/>
-        </w:rPr>
-        <w:t xml:space="preserve"> what if we were to use concepts discussed in Conway’s model for a more practical model, say a model of evolution?</w:t>
-      </w:r>
-    </w:p>
-    <w:p>
-      <w:pPr>
-        <w:rPr>
-          <w:rFonts w:ascii="Century" w:hAnsi="Century"/>
-          <w:sz w:val="24"/>
-        </w:rPr>
-      </w:pPr>
-      <w:r>
-        <w:rPr>
-          <w:rFonts w:ascii="Century" w:hAnsi="Century"/>
-          <w:sz w:val="24"/>
-        </w:rPr>
-        <w:t xml:space="preserve">This is where Cary Huang’s Evolution </w:t>
-      </w:r>
-      <w:proofErr w:type="gramStart"/>
-      <w:r>
-        <w:rPr>
-          <w:rFonts w:ascii="Century" w:hAnsi="Century"/>
-          <w:sz w:val="24"/>
-        </w:rPr>
-        <w:t>Simulator</w:t>
+        <w:t>Allowing a computer to create its own structures based on specific rules is certainly an intriguing idea, but it lacks use. Conway’s ‘life’ serves no purpose other than to survive, meaning it is not a particularly good simulation of real concepts. So what if we were to use concepts discussed in Conway’s model for a more practical model, say a model of evolution?</w:t>
+      </w:r>
+    </w:p>
+    <w:p>
+      <w:pPr>
+        <w:rPr>
+          <w:rFonts w:ascii="Century" w:hAnsi="Century"/>
+          <w:sz w:val="24"/>
+        </w:rPr>
+      </w:pPr>
+      <w:r>
+        <w:rPr>
+          <w:rFonts w:ascii="Century" w:hAnsi="Century"/>
+          <w:sz w:val="24"/>
+        </w:rPr>
+        <w:t>This is where Cary Huang’s Evolution Simulator</w:t>
       </w:r>
       <w:r>
         <w:rPr>
@@ -3525,48 +3239,22 @@
           <w:sz w:val="24"/>
           <w:vertAlign w:val="superscript"/>
         </w:rPr>
-        <w:t>[</w:t>
-      </w:r>
-      <w:proofErr w:type="gramEnd"/>
+        <w:t>[4]</w:t>
+      </w:r>
+      <w:r>
+        <w:rPr>
+          <w:rFonts w:ascii="Century" w:hAnsi="Century"/>
+          <w:sz w:val="24"/>
+        </w:rPr>
+        <w:t xml:space="preserve"> comes in, in essence it attempts to simulate a population of shapes as they evolve to reach a specific purpose; the ability to travel as far right as possible within fifteen seconds. While Cary goes over his simulator in a lot of detail in his video series on this project</w:t>
+      </w:r>
       <w:r>
         <w:rPr>
           <w:rFonts w:ascii="Century" w:hAnsi="Century"/>
           <w:sz w:val="24"/>
           <w:vertAlign w:val="superscript"/>
         </w:rPr>
-        <w:t>4]</w:t>
-      </w:r>
-      <w:r>
-        <w:rPr>
-          <w:rFonts w:ascii="Century" w:hAnsi="Century"/>
-          <w:sz w:val="24"/>
-        </w:rPr>
-        <w:t xml:space="preserve"> comes in, in essence it attempts to simulate a population of shapes as they evolve to reach a specific purpose; the ability to travel as far right as possible within fifteen seconds. While Cary goes over his simulator in a lot of detail in his video series on this </w:t>
-      </w:r>
-      <w:proofErr w:type="gramStart"/>
-      <w:r>
-        <w:rPr>
-          <w:rFonts w:ascii="Century" w:hAnsi="Century"/>
-          <w:sz w:val="24"/>
-        </w:rPr>
-        <w:t>project</w:t>
-      </w:r>
-      <w:r>
-        <w:rPr>
-          <w:rFonts w:ascii="Century" w:hAnsi="Century"/>
-          <w:sz w:val="24"/>
-          <w:vertAlign w:val="superscript"/>
-        </w:rPr>
-        <w:t>[</w:t>
-      </w:r>
-      <w:proofErr w:type="gramEnd"/>
-      <w:r>
-        <w:rPr>
-          <w:rFonts w:ascii="Century" w:hAnsi="Century"/>
-          <w:sz w:val="24"/>
-          <w:vertAlign w:val="superscript"/>
-        </w:rPr>
-        <w:t>3]</w:t>
+        <w:t>[3]</w:t>
       </w:r>
       <w:r>
         <w:rPr>
@@ -4076,39 +3764,7 @@
           <w:rFonts w:ascii="Century" w:hAnsi="Century"/>
           <w:sz w:val="24"/>
         </w:rPr>
-        <w:t xml:space="preserve">The best creature in this generation </w:t>
-      </w:r>
-      <w:proofErr w:type="gramStart"/>
-      <w:r>
-        <w:rPr>
-          <w:rFonts w:ascii="Century" w:hAnsi="Century"/>
-          <w:sz w:val="24"/>
-        </w:rPr>
-        <w:t>is able to</w:t>
-      </w:r>
-      <w:proofErr w:type="gramEnd"/>
-      <w:r>
-        <w:rPr>
-          <w:rFonts w:ascii="Century" w:hAnsi="Century"/>
-          <w:sz w:val="24"/>
-        </w:rPr>
-        <w:t xml:space="preserve"> move almost 11m within that time, signifying a clear progression of the species since its early generations. It should also be noted that the best creature has inherited the triangle shape from its ancestor, which is likely the cause of its ability to move at such fast speeds. The triangle shape </w:t>
-      </w:r>
-      <w:proofErr w:type="gramStart"/>
-      <w:r>
-        <w:rPr>
-          <w:rFonts w:ascii="Century" w:hAnsi="Century"/>
-          <w:sz w:val="24"/>
-        </w:rPr>
-        <w:t>is able to</w:t>
-      </w:r>
-      <w:proofErr w:type="gramEnd"/>
-      <w:r>
-        <w:rPr>
-          <w:rFonts w:ascii="Century" w:hAnsi="Century"/>
-          <w:sz w:val="24"/>
-        </w:rPr>
-        <w:t xml:space="preserve"> move so quickly due to the way its nodes work in conjunction, as the top right node will drag the bottom </w:t>
+        <w:t xml:space="preserve">The best creature in this generation is able to move almost 11m within that time, signifying a clear progression of the species since its early generations. It should also be noted that the best creature has inherited the triangle shape from its ancestor, which is likely the cause of its ability to move at such fast speeds. The triangle shape is able to move so quickly due to the way its nodes work in conjunction, as the top right node will drag the bottom </w:t>
       </w:r>
       <w:r>
         <w:rPr>
@@ -4424,23 +4080,7 @@
           <w:rFonts w:ascii="Century" w:hAnsi="Century"/>
           <w:sz w:val="24"/>
         </w:rPr>
-        <w:t xml:space="preserve"> desert of mountains and hills, this new world would obviously look somewhat </w:t>
-      </w:r>
-      <w:proofErr w:type="gramStart"/>
-      <w:r>
-        <w:rPr>
-          <w:rFonts w:ascii="Century" w:hAnsi="Century"/>
-          <w:sz w:val="24"/>
-        </w:rPr>
-        <w:t>similar to</w:t>
-      </w:r>
-      <w:proofErr w:type="gramEnd"/>
-      <w:r>
-        <w:rPr>
-          <w:rFonts w:ascii="Century" w:hAnsi="Century"/>
-          <w:sz w:val="24"/>
-        </w:rPr>
-        <w:t xml:space="preserve"> the real world, after all topographical maps would still show the distinct shapes of islands and continents among all the sand. If you were to fill in this theoretical world with water, eventually you would reach a point where it once again looked identical to our world, and this was the concept I used when developing the flood method. The flood method would generate a large topographical map, choosing single pixels to represent mountain tops and then slowly filling in its adjacent tiles with slightly lower down pixels. This, in theory, would eventually generate a large map with distinctive island shapes, which could be slowly filled with water (by replacing each pixel with water tiles in order of lowest depth until the water to earth ratio resembled our world) to create a realistic map. This algorithm failed spectacularly, making square shapes and unrealistic cliff faces that split continents in two. While this algorithm had to be completely scrapped, the semi-realistic method of island creation influenced my next (and final) idea greatly.</w:t>
+        <w:t xml:space="preserve"> desert of mountains and hills, this new world would obviously look somewhat similar to the real world, after all topographical maps would still show the distinct shapes of islands and continents among all the sand. If you were to fill in this theoretical world with water, eventually you would reach a point where it once again looked identical to our world, and this was the concept I used when developing the flood method. The flood method would generate a large topographical map, choosing single pixels to represent mountain tops and then slowly filling in its adjacent tiles with slightly lower down pixels. This, in theory, would eventually generate a large map with distinctive island shapes, which could be slowly filled with water (by replacing each pixel with water tiles in order of lowest depth until the water to earth ratio resembled our world) to create a realistic map. This algorithm failed spectacularly, making square shapes and unrealistic cliff faces that split continents in two. While this algorithm had to be completely scrapped, the semi-realistic method of island creation influenced my next (and final) idea greatly.</w:t>
       </w:r>
     </w:p>
     <w:p>
@@ -4714,23 +4354,7 @@
           <w:rFonts w:ascii="Century" w:hAnsi="Century"/>
           <w:sz w:val="24"/>
         </w:rPr>
-        <w:t xml:space="preserve">After the world was finally done, it needed to be populated by humans. These humans would go about the same process as our real ancestors, forming languages, religions and cultures unique to their environment, but this posed a problem; How would I achieve this? Creating new words for these places, people and ideas isn’t something you can do completely randomly, if these new words were simply generated from a group of letters, the output would be strange incomprehensible phrases. For my program, I wanted to keep the idea of random names, but have them based on real naming conventions, essentially creating words that sound like their </w:t>
-      </w:r>
-      <w:proofErr w:type="gramStart"/>
-      <w:r>
-        <w:rPr>
-          <w:rFonts w:ascii="Century" w:hAnsi="Century"/>
-          <w:sz w:val="24"/>
-        </w:rPr>
-        <w:t>real world</w:t>
-      </w:r>
-      <w:proofErr w:type="gramEnd"/>
-      <w:r>
-        <w:rPr>
-          <w:rFonts w:ascii="Century" w:hAnsi="Century"/>
-          <w:sz w:val="24"/>
-        </w:rPr>
-        <w:t xml:space="preserve"> counterparts.</w:t>
+        <w:t>After the world was finally done, it needed to be populated by humans. These humans would go about the same process as our real ancestors, forming languages, religions and cultures unique to their environment, but this posed a problem; How would I achieve this? Creating new words for these places, people and ideas isn’t something you can do completely randomly, if these new words were simply generated from a group of letters, the output would be strange incomprehensible phrases. For my program, I wanted to keep the idea of random names, but have them based on real naming conventions, essentially creating words that sound like their real world counterparts.</w:t>
       </w:r>
     </w:p>
     <w:p>
@@ -5338,23 +4962,7 @@
                 <w:rFonts w:ascii="Century" w:hAnsi="Century"/>
                 <w:sz w:val="24"/>
               </w:rPr>
-              <w:t xml:space="preserve">This function allows for multiple sets of data to be stored concerning a </w:t>
-            </w:r>
-            <w:proofErr w:type="gramStart"/>
-            <w:r>
-              <w:rPr>
-                <w:rFonts w:ascii="Century" w:hAnsi="Century"/>
-                <w:sz w:val="24"/>
-              </w:rPr>
-              <w:t>particular topic</w:t>
-            </w:r>
-            <w:proofErr w:type="gramEnd"/>
-            <w:r>
-              <w:rPr>
-                <w:rFonts w:ascii="Century" w:hAnsi="Century"/>
-                <w:sz w:val="24"/>
-              </w:rPr>
-              <w:t>, usually in a separate array.</w:t>
+              <w:t>This function allows for multiple sets of data to be stored concerning a particular topic, usually in a separate array.</w:t>
             </w:r>
           </w:p>
         </w:tc>
@@ -5945,23 +5553,7 @@
                 <w:rFonts w:ascii="Century" w:hAnsi="Century"/>
                 <w:sz w:val="24"/>
               </w:rPr>
-              <w:t xml:space="preserve">Ends the ocean count and stores any number </w:t>
-            </w:r>
-            <w:proofErr w:type="spellStart"/>
-            <w:r>
-              <w:rPr>
-                <w:rFonts w:ascii="Century" w:hAnsi="Century"/>
-                <w:sz w:val="24"/>
-              </w:rPr>
-              <w:t>inbetween</w:t>
-            </w:r>
-            <w:proofErr w:type="spellEnd"/>
-            <w:r>
-              <w:rPr>
-                <w:rFonts w:ascii="Century" w:hAnsi="Century"/>
-                <w:sz w:val="24"/>
-              </w:rPr>
-              <w:t xml:space="preserve"> it and the start as the amount of ocean tiles to place.</w:t>
+              <w:t>Ends the ocean count and stores any number inbetween it and the start as the amount of ocean tiles to place.</w:t>
             </w:r>
           </w:p>
         </w:tc>
@@ -6023,23 +5615,7 @@
                 <w:rFonts w:ascii="Century" w:hAnsi="Century"/>
                 <w:sz w:val="24"/>
               </w:rPr>
-              <w:t xml:space="preserve">Numbers inside these symbols will be interpreted as a tile, and a singular land tile will be placed of the id </w:t>
-            </w:r>
-            <w:proofErr w:type="spellStart"/>
-            <w:r>
-              <w:rPr>
-                <w:rFonts w:ascii="Century" w:hAnsi="Century"/>
-                <w:sz w:val="24"/>
-              </w:rPr>
-              <w:t>inbetween</w:t>
-            </w:r>
-            <w:proofErr w:type="spellEnd"/>
-            <w:r>
-              <w:rPr>
-                <w:rFonts w:ascii="Century" w:hAnsi="Century"/>
-                <w:sz w:val="24"/>
-              </w:rPr>
-              <w:t xml:space="preserve"> them.</w:t>
+              <w:t>Numbers inside these symbols will be interpreted as a tile, and a singular land tile will be placed of the id inbetween them.</w:t>
             </w:r>
           </w:p>
         </w:tc>
@@ -6101,23 +5677,7 @@
                 <w:rFonts w:ascii="Century" w:hAnsi="Century"/>
                 <w:sz w:val="24"/>
               </w:rPr>
-              <w:t xml:space="preserve">If placed within a w m, this will skip to the next line, essentially signifying that there </w:t>
-            </w:r>
-            <w:proofErr w:type="gramStart"/>
-            <w:r>
-              <w:rPr>
-                <w:rFonts w:ascii="Century" w:hAnsi="Century"/>
-                <w:sz w:val="24"/>
-              </w:rPr>
-              <w:t>is</w:t>
-            </w:r>
-            <w:proofErr w:type="gramEnd"/>
-            <w:r>
-              <w:rPr>
-                <w:rFonts w:ascii="Century" w:hAnsi="Century"/>
-                <w:sz w:val="24"/>
-              </w:rPr>
-              <w:t xml:space="preserve"> no more land tiles to be placed on this row.</w:t>
+              <w:t>If placed within a w m, this will skip to the next line, essentially signifying that there is no more land tiles to be placed on this row.</w:t>
             </w:r>
           </w:p>
         </w:tc>
@@ -6339,23 +5899,7 @@
           <w:rFonts w:ascii="Century" w:hAnsi="Century"/>
           <w:sz w:val="24"/>
         </w:rPr>
-        <w:t xml:space="preserve"> and has no science – 30 if the country is not the capital and has </w:t>
-      </w:r>
-      <w:proofErr w:type="spellStart"/>
-      <w:r>
-        <w:rPr>
-          <w:rFonts w:ascii="Century" w:hAnsi="Century"/>
-          <w:sz w:val="24"/>
-        </w:rPr>
-        <w:t>atleast</w:t>
-      </w:r>
-      <w:proofErr w:type="spellEnd"/>
-      <w:r>
-        <w:rPr>
-          <w:rFonts w:ascii="Century" w:hAnsi="Century"/>
-          <w:sz w:val="24"/>
-        </w:rPr>
-        <w:t xml:space="preserve"> one science level.</w:t>
+        <w:t xml:space="preserve"> and has no science – 30 if the country is not the capital and has atleast one science level.</w:t>
       </w:r>
     </w:p>
     <w:p>
@@ -6539,37 +6083,12 @@
           <w:sz w:val="24"/>
         </w:rPr>
       </w:pPr>
-      <w:proofErr w:type="gramStart"/>
-      <w:r>
-        <w:rPr>
-          <w:rFonts w:ascii="Century" w:hAnsi="Century"/>
-          <w:sz w:val="24"/>
-        </w:rPr>
-        <w:t>In order to</w:t>
-      </w:r>
-      <w:proofErr w:type="gramEnd"/>
-      <w:r>
-        <w:rPr>
-          <w:rFonts w:ascii="Century" w:hAnsi="Century"/>
-          <w:sz w:val="24"/>
-        </w:rPr>
-        <w:t xml:space="preserve"> do this, I developed a system by which each kingdom has a “Science Level” on a scale of 0 to 255. Kingdoms or above </w:t>
-      </w:r>
-      <w:proofErr w:type="gramStart"/>
-      <w:r>
-        <w:rPr>
-          <w:rFonts w:ascii="Century" w:hAnsi="Century"/>
-          <w:sz w:val="24"/>
-        </w:rPr>
-        <w:t>are able to</w:t>
-      </w:r>
-      <w:proofErr w:type="gramEnd"/>
-      <w:r>
-        <w:rPr>
-          <w:rFonts w:ascii="Century" w:hAnsi="Century"/>
-          <w:sz w:val="24"/>
-        </w:rPr>
-        <w:t xml:space="preserve"> improve their science by randomly being selected by an algorithm, this science can then spread to neighbouring kingdoms (or above). For each 50 levels of science, a new technology becomes available to the countries – these are as follows:</w:t>
+      <w:r>
+        <w:rPr>
+          <w:rFonts w:ascii="Century" w:hAnsi="Century"/>
+          <w:sz w:val="24"/>
+        </w:rPr>
+        <w:t>In order to do this, I developed a system by which each kingdom has a “Science Level” on a scale of 0 to 255. Kingdoms or above are able to improve their science by randomly being selected by an algorithm, this science can then spread to neighbouring kingdoms (or above). For each 50 levels of science, a new technology becomes available to the countries – these are as follows:</w:t>
       </w:r>
     </w:p>
     <w:p>
@@ -6606,73 +6125,6 @@
       </w:pPr>
       <w:r>
         <w:rPr>
-          <w:noProof/>
-        </w:rPr>
-        <w:drawing>
-          <wp:anchor distT="0" distB="0" distL="114300" distR="114300" simplePos="0" relativeHeight="251679744" behindDoc="0" locked="0" layoutInCell="1" allowOverlap="1" wp14:anchorId="754D880B">
-            <wp:simplePos x="0" y="0"/>
-            <wp:positionH relativeFrom="margin">
-              <wp:posOffset>4293235</wp:posOffset>
-            </wp:positionH>
-            <wp:positionV relativeFrom="paragraph">
-              <wp:posOffset>85090</wp:posOffset>
-            </wp:positionV>
-            <wp:extent cx="1295400" cy="1346200"/>
-            <wp:effectExtent l="0" t="0" r="0" b="6350"/>
-            <wp:wrapSquare wrapText="bothSides"/>
-            <wp:docPr id="15" name="Picture 15"/>
-            <wp:cNvGraphicFramePr>
-              <a:graphicFrameLocks xmlns:a="http://schemas.openxmlformats.org/drawingml/2006/main" noChangeAspect="1"/>
-            </wp:cNvGraphicFramePr>
-            <a:graphic xmlns:a="http://schemas.openxmlformats.org/drawingml/2006/main">
-              <a:graphicData uri="http://schemas.openxmlformats.org/drawingml/2006/picture">
-                <pic:pic xmlns:pic="http://schemas.openxmlformats.org/drawingml/2006/picture">
-                  <pic:nvPicPr>
-                    <pic:cNvPr id="1" name=""/>
-                    <pic:cNvPicPr/>
-                  </pic:nvPicPr>
-                  <pic:blipFill rotWithShape="1">
-                    <a:blip r:embed="rId23">
-                      <a:extLst>
-                        <a:ext uri="{28A0092B-C50C-407E-A947-70E740481C1C}">
-                          <a14:useLocalDpi xmlns:a14="http://schemas.microsoft.com/office/drawing/2010/main" val="0"/>
-                        </a:ext>
-                      </a:extLst>
-                    </a:blip>
-                    <a:srcRect l="9805" t="30739" r="81720" b="53596"/>
-                    <a:stretch/>
-                  </pic:blipFill>
-                  <pic:spPr bwMode="auto">
-                    <a:xfrm>
-                      <a:off x="0" y="0"/>
-                      <a:ext cx="1295400" cy="1346200"/>
-                    </a:xfrm>
-                    <a:prstGeom prst="rect">
-                      <a:avLst/>
-                    </a:prstGeom>
-                    <a:ln>
-                      <a:noFill/>
-                    </a:ln>
-                    <a:extLst>
-                      <a:ext uri="{53640926-AAD7-44D8-BBD7-CCE9431645EC}">
-                        <a14:shadowObscured xmlns:a14="http://schemas.microsoft.com/office/drawing/2010/main"/>
-                      </a:ext>
-                    </a:extLst>
-                  </pic:spPr>
-                </pic:pic>
-              </a:graphicData>
-            </a:graphic>
-            <wp14:sizeRelH relativeFrom="page">
-              <wp14:pctWidth>0</wp14:pctWidth>
-            </wp14:sizeRelH>
-            <wp14:sizeRelV relativeFrom="page">
-              <wp14:pctHeight>0</wp14:pctHeight>
-            </wp14:sizeRelV>
-          </wp:anchor>
-        </w:drawing>
-      </w:r>
-      <w:r>
-        <w:rPr>
           <w:rFonts w:ascii="Century" w:hAnsi="Century"/>
           <w:sz w:val="24"/>
         </w:rPr>
@@ -6751,83 +6203,16 @@
           <w:noProof/>
         </w:rPr>
         <w:lastRenderedPageBreak/>
-        <w:drawing>
-          <wp:anchor distT="0" distB="0" distL="114300" distR="114300" simplePos="0" relativeHeight="251680768" behindDoc="0" locked="0" layoutInCell="1" allowOverlap="1" wp14:anchorId="07F356AF">
-            <wp:simplePos x="0" y="0"/>
-            <wp:positionH relativeFrom="column">
-              <wp:posOffset>2619375</wp:posOffset>
-            </wp:positionH>
-            <wp:positionV relativeFrom="paragraph">
-              <wp:posOffset>1238250</wp:posOffset>
-            </wp:positionV>
-            <wp:extent cx="2771775" cy="2115820"/>
-            <wp:effectExtent l="0" t="0" r="9525" b="0"/>
-            <wp:wrapSquare wrapText="bothSides"/>
-            <wp:docPr id="21" name="Picture 21"/>
-            <wp:cNvGraphicFramePr>
-              <a:graphicFrameLocks xmlns:a="http://schemas.openxmlformats.org/drawingml/2006/main" noChangeAspect="1"/>
-            </wp:cNvGraphicFramePr>
-            <a:graphic xmlns:a="http://schemas.openxmlformats.org/drawingml/2006/main">
-              <a:graphicData uri="http://schemas.openxmlformats.org/drawingml/2006/picture">
-                <pic:pic xmlns:pic="http://schemas.openxmlformats.org/drawingml/2006/picture">
-                  <pic:nvPicPr>
-                    <pic:cNvPr id="1" name=""/>
-                    <pic:cNvPicPr/>
-                  </pic:nvPicPr>
-                  <pic:blipFill rotWithShape="1">
-                    <a:blip r:embed="rId24">
-                      <a:extLst>
-                        <a:ext uri="{28A0092B-C50C-407E-A947-70E740481C1C}">
-                          <a14:useLocalDpi xmlns:a14="http://schemas.microsoft.com/office/drawing/2010/main" val="0"/>
-                        </a:ext>
-                      </a:extLst>
-                    </a:blip>
-                    <a:srcRect l="8475" t="4138" r="57124" b="49163"/>
-                    <a:stretch/>
-                  </pic:blipFill>
-                  <pic:spPr bwMode="auto">
-                    <a:xfrm>
-                      <a:off x="0" y="0"/>
-                      <a:ext cx="2771775" cy="2115820"/>
-                    </a:xfrm>
-                    <a:prstGeom prst="rect">
-                      <a:avLst/>
-                    </a:prstGeom>
-                    <a:ln>
-                      <a:noFill/>
-                    </a:ln>
-                    <a:extLst>
-                      <a:ext uri="{53640926-AAD7-44D8-BBD7-CCE9431645EC}">
-                        <a14:shadowObscured xmlns:a14="http://schemas.microsoft.com/office/drawing/2010/main"/>
-                      </a:ext>
-                    </a:extLst>
-                  </pic:spPr>
-                </pic:pic>
-              </a:graphicData>
-            </a:graphic>
-            <wp14:sizeRelH relativeFrom="page">
-              <wp14:pctWidth>0</wp14:pctWidth>
-            </wp14:sizeRelH>
-            <wp14:sizeRelV relativeFrom="page">
-              <wp14:pctHeight>0</wp14:pctHeight>
-            </wp14:sizeRelV>
-          </wp:anchor>
-        </w:drawing>
-      </w:r>
-      <w:r>
-        <w:rPr>
-          <w:noProof/>
-        </w:rPr>
         <mc:AlternateContent>
           <mc:Choice Requires="wps">
             <w:drawing>
               <wp:anchor distT="0" distB="0" distL="114300" distR="114300" simplePos="0" relativeHeight="251655165" behindDoc="0" locked="0" layoutInCell="1" allowOverlap="1" wp14:anchorId="5213513D" wp14:editId="4A206800">
                 <wp:simplePos x="0" y="0"/>
                 <wp:positionH relativeFrom="column">
-                  <wp:posOffset>4293235</wp:posOffset>
+                  <wp:posOffset>-429516</wp:posOffset>
                 </wp:positionH>
                 <wp:positionV relativeFrom="paragraph">
-                  <wp:posOffset>279400</wp:posOffset>
+                  <wp:posOffset>1111543</wp:posOffset>
                 </wp:positionV>
                 <wp:extent cx="1295400" cy="635"/>
                 <wp:effectExtent l="0" t="0" r="0" b="0"/>
@@ -6927,7 +6312,7 @@
           </mc:Choice>
           <mc:Fallback>
             <w:pict>
-              <v:shape w14:anchorId="5213513D" id="Text Box 16" o:spid="_x0000_s1030" type="#_x0000_t202" style="position:absolute;margin-left:338.05pt;margin-top:22pt;width:102pt;height:.05pt;z-index:251655165;visibility:visible;mso-wrap-style:square;mso-wrap-distance-left:9pt;mso-wrap-distance-top:0;mso-wrap-distance-right:9pt;mso-wrap-distance-bottom:0;mso-position-horizontal:absolute;mso-position-horizontal-relative:text;mso-position-vertical:absolute;mso-position-vertical-relative:text;v-text-anchor:top" o:gfxdata="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" stroked="f">
+              <v:shape w14:anchorId="5213513D" id="Text Box 16" o:spid="_x0000_s1030" type="#_x0000_t202" style="position:absolute;margin-left:-33.8pt;margin-top:87.5pt;width:102pt;height:.05pt;z-index:251655165;visibility:visible;mso-wrap-style:square;mso-wrap-distance-left:9pt;mso-wrap-distance-top:0;mso-wrap-distance-right:9pt;mso-wrap-distance-bottom:0;mso-position-horizontal:absolute;mso-position-horizontal-relative:text;mso-position-vertical:absolute;mso-position-vertical-relative:text;v-text-anchor:top" o:gfxdata="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" stroked="f">
                 <v:textbox style="mso-fit-shape-to-text:t" inset="0,0,0,0">
                   <w:txbxContent>
                     <w:p>
@@ -6996,6 +6381,140 @@
       </w:r>
       <w:r>
         <w:rPr>
+          <w:noProof/>
+        </w:rPr>
+        <w:drawing>
+          <wp:anchor distT="0" distB="0" distL="114300" distR="114300" simplePos="0" relativeHeight="251679744" behindDoc="0" locked="0" layoutInCell="1" allowOverlap="1" wp14:anchorId="754D880B">
+            <wp:simplePos x="0" y="0"/>
+            <wp:positionH relativeFrom="margin">
+              <wp:posOffset>-428891</wp:posOffset>
+            </wp:positionH>
+            <wp:positionV relativeFrom="paragraph">
+              <wp:posOffset>180</wp:posOffset>
+            </wp:positionV>
+            <wp:extent cx="1295400" cy="1346200"/>
+            <wp:effectExtent l="0" t="0" r="0" b="6350"/>
+            <wp:wrapSquare wrapText="bothSides"/>
+            <wp:docPr id="15" name="Picture 15"/>
+            <wp:cNvGraphicFramePr>
+              <a:graphicFrameLocks xmlns:a="http://schemas.openxmlformats.org/drawingml/2006/main" noChangeAspect="1"/>
+            </wp:cNvGraphicFramePr>
+            <a:graphic xmlns:a="http://schemas.openxmlformats.org/drawingml/2006/main">
+              <a:graphicData uri="http://schemas.openxmlformats.org/drawingml/2006/picture">
+                <pic:pic xmlns:pic="http://schemas.openxmlformats.org/drawingml/2006/picture">
+                  <pic:nvPicPr>
+                    <pic:cNvPr id="1" name=""/>
+                    <pic:cNvPicPr/>
+                  </pic:nvPicPr>
+                  <pic:blipFill rotWithShape="1">
+                    <a:blip r:embed="rId23">
+                      <a:extLst>
+                        <a:ext uri="{28A0092B-C50C-407E-A947-70E740481C1C}">
+                          <a14:useLocalDpi xmlns:a14="http://schemas.microsoft.com/office/drawing/2010/main" val="0"/>
+                        </a:ext>
+                      </a:extLst>
+                    </a:blip>
+                    <a:srcRect l="9805" t="30739" r="81720" b="53596"/>
+                    <a:stretch/>
+                  </pic:blipFill>
+                  <pic:spPr bwMode="auto">
+                    <a:xfrm>
+                      <a:off x="0" y="0"/>
+                      <a:ext cx="1295400" cy="1346200"/>
+                    </a:xfrm>
+                    <a:prstGeom prst="rect">
+                      <a:avLst/>
+                    </a:prstGeom>
+                    <a:ln>
+                      <a:noFill/>
+                    </a:ln>
+                    <a:extLst>
+                      <a:ext uri="{53640926-AAD7-44D8-BBD7-CCE9431645EC}">
+                        <a14:shadowObscured xmlns:a14="http://schemas.microsoft.com/office/drawing/2010/main"/>
+                      </a:ext>
+                    </a:extLst>
+                  </pic:spPr>
+                </pic:pic>
+              </a:graphicData>
+            </a:graphic>
+            <wp14:sizeRelH relativeFrom="page">
+              <wp14:pctWidth>0</wp14:pctWidth>
+            </wp14:sizeRelH>
+            <wp14:sizeRelV relativeFrom="page">
+              <wp14:pctHeight>0</wp14:pctHeight>
+            </wp14:sizeRelV>
+          </wp:anchor>
+        </w:drawing>
+      </w:r>
+      <w:r>
+        <w:rPr>
+          <w:noProof/>
+        </w:rPr>
+        <w:drawing>
+          <wp:anchor distT="0" distB="0" distL="114300" distR="114300" simplePos="0" relativeHeight="251680768" behindDoc="0" locked="0" layoutInCell="1" allowOverlap="1" wp14:anchorId="07F356AF">
+            <wp:simplePos x="0" y="0"/>
+            <wp:positionH relativeFrom="column">
+              <wp:posOffset>2619375</wp:posOffset>
+            </wp:positionH>
+            <wp:positionV relativeFrom="paragraph">
+              <wp:posOffset>1238250</wp:posOffset>
+            </wp:positionV>
+            <wp:extent cx="2771775" cy="2115820"/>
+            <wp:effectExtent l="0" t="0" r="9525" b="0"/>
+            <wp:wrapSquare wrapText="bothSides"/>
+            <wp:docPr id="21" name="Picture 21"/>
+            <wp:cNvGraphicFramePr>
+              <a:graphicFrameLocks xmlns:a="http://schemas.openxmlformats.org/drawingml/2006/main" noChangeAspect="1"/>
+            </wp:cNvGraphicFramePr>
+            <a:graphic xmlns:a="http://schemas.openxmlformats.org/drawingml/2006/main">
+              <a:graphicData uri="http://schemas.openxmlformats.org/drawingml/2006/picture">
+                <pic:pic xmlns:pic="http://schemas.openxmlformats.org/drawingml/2006/picture">
+                  <pic:nvPicPr>
+                    <pic:cNvPr id="1" name=""/>
+                    <pic:cNvPicPr/>
+                  </pic:nvPicPr>
+                  <pic:blipFill rotWithShape="1">
+                    <a:blip r:embed="rId24">
+                      <a:extLst>
+                        <a:ext uri="{28A0092B-C50C-407E-A947-70E740481C1C}">
+                          <a14:useLocalDpi xmlns:a14="http://schemas.microsoft.com/office/drawing/2010/main" val="0"/>
+                        </a:ext>
+                      </a:extLst>
+                    </a:blip>
+                    <a:srcRect l="8475" t="4138" r="57124" b="49163"/>
+                    <a:stretch/>
+                  </pic:blipFill>
+                  <pic:spPr bwMode="auto">
+                    <a:xfrm>
+                      <a:off x="0" y="0"/>
+                      <a:ext cx="2771775" cy="2115820"/>
+                    </a:xfrm>
+                    <a:prstGeom prst="rect">
+                      <a:avLst/>
+                    </a:prstGeom>
+                    <a:ln>
+                      <a:noFill/>
+                    </a:ln>
+                    <a:extLst>
+                      <a:ext uri="{53640926-AAD7-44D8-BBD7-CCE9431645EC}">
+                        <a14:shadowObscured xmlns:a14="http://schemas.microsoft.com/office/drawing/2010/main"/>
+                      </a:ext>
+                    </a:extLst>
+                  </pic:spPr>
+                </pic:pic>
+              </a:graphicData>
+            </a:graphic>
+            <wp14:sizeRelH relativeFrom="page">
+              <wp14:pctWidth>0</wp14:pctWidth>
+            </wp14:sizeRelH>
+            <wp14:sizeRelV relativeFrom="page">
+              <wp14:pctHeight>0</wp14:pctHeight>
+            </wp14:sizeRelV>
+          </wp:anchor>
+        </w:drawing>
+      </w:r>
+      <w:r>
+        <w:rPr>
           <w:rFonts w:ascii="Century" w:hAnsi="Century"/>
           <w:sz w:val="24"/>
         </w:rPr>
@@ -7014,16 +6533,6 @@
         </w:rPr>
         <w:t>.</w:t>
       </w:r>
-    </w:p>
-    <w:p>
-      <w:pPr>
-        <w:rPr>
-          <w:rFonts w:ascii="Century" w:hAnsi="Century"/>
-          <w:i/>
-          <w:sz w:val="24"/>
-          <w:u w:val="single"/>
-        </w:rPr>
-      </w:pPr>
     </w:p>
     <w:p>
       <w:pPr>
@@ -7044,10 +6553,10 @@
               <wp:anchor distT="0" distB="0" distL="114300" distR="114300" simplePos="0" relativeHeight="251654140" behindDoc="0" locked="0" layoutInCell="1" allowOverlap="1" wp14:anchorId="277C6533" wp14:editId="6A431BE2">
                 <wp:simplePos x="0" y="0"/>
                 <wp:positionH relativeFrom="column">
-                  <wp:posOffset>2609850</wp:posOffset>
+                  <wp:posOffset>2641747</wp:posOffset>
                 </wp:positionH>
                 <wp:positionV relativeFrom="paragraph">
-                  <wp:posOffset>148590</wp:posOffset>
+                  <wp:posOffset>11740</wp:posOffset>
                 </wp:positionV>
                 <wp:extent cx="2771775" cy="809625"/>
                 <wp:effectExtent l="0" t="0" r="9525" b="9525"/>
@@ -7079,6 +6588,7 @@
                             <w:pPr>
                               <w:pStyle w:val="Caption"/>
                             </w:pPr>
+                            <w:bookmarkStart w:id="3" w:name="_GoBack"/>
                             <w:r>
                               <w:rPr>
                                 <w:color w:val="FFFFFF" w:themeColor="background1"/>
@@ -7130,6 +6640,7 @@
                             <w:r>
                               <w:t>A continent with varying levels of technology - notice that the two green blobs are disconnected, allowing one to be far ahead of the other in technology</w:t>
                             </w:r>
+                            <w:bookmarkEnd w:id="3"/>
                           </w:p>
                         </w:txbxContent>
                       </wps:txbx>
@@ -7150,13 +6661,14 @@
           </mc:Choice>
           <mc:Fallback>
             <w:pict>
-              <v:shape w14:anchorId="277C6533" id="Text Box 22" o:spid="_x0000_s1031" type="#_x0000_t202" style="position:absolute;margin-left:205.5pt;margin-top:11.7pt;width:218.25pt;height:63.75pt;z-index:251654140;visibility:visible;mso-wrap-style:square;mso-height-percent:0;mso-wrap-distance-left:9pt;mso-wrap-distance-top:0;mso-wrap-distance-right:9pt;mso-wrap-distance-bottom:0;mso-position-horizontal:absolute;mso-position-horizontal-relative:text;mso-position-vertical:absolute;mso-position-vertical-relative:text;mso-height-percent:0;mso-height-relative:margin;v-text-anchor:top" o:gfxdata="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" stroked="f">
+              <v:shape w14:anchorId="277C6533" id="Text Box 22" o:spid="_x0000_s1031" type="#_x0000_t202" style="position:absolute;margin-left:208pt;margin-top:.9pt;width:218.25pt;height:63.75pt;z-index:251654140;visibility:visible;mso-wrap-style:square;mso-height-percent:0;mso-wrap-distance-left:9pt;mso-wrap-distance-top:0;mso-wrap-distance-right:9pt;mso-wrap-distance-bottom:0;mso-position-horizontal:absolute;mso-position-horizontal-relative:text;mso-position-vertical:absolute;mso-position-vertical-relative:text;mso-height-percent:0;mso-height-relative:margin;v-text-anchor:top" o:gfxdata="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" stroked="f">
                 <v:textbox inset="0,0,0,0">
                   <w:txbxContent>
                     <w:p>
                       <w:pPr>
                         <w:pStyle w:val="Caption"/>
                       </w:pPr>
+                      <w:bookmarkStart w:id="4" w:name="_GoBack"/>
                       <w:r>
                         <w:rPr>
                           <w:color w:val="FFFFFF" w:themeColor="background1"/>
@@ -7208,6 +6720,7 @@
                       <w:r>
                         <w:t>A continent with varying levels of technology - notice that the two green blobs are disconnected, allowing one to be far ahead of the other in technology</w:t>
                       </w:r>
+                      <w:bookmarkEnd w:id="4"/>
                     </w:p>
                   </w:txbxContent>
                 </v:textbox>
@@ -7217,36 +6730,6 @@
           </mc:Fallback>
         </mc:AlternateContent>
       </w:r>
-    </w:p>
-    <w:p>
-      <w:pPr>
-        <w:rPr>
-          <w:rFonts w:ascii="Century" w:hAnsi="Century"/>
-          <w:i/>
-          <w:sz w:val="24"/>
-          <w:u w:val="single"/>
-        </w:rPr>
-      </w:pPr>
-    </w:p>
-    <w:p>
-      <w:pPr>
-        <w:rPr>
-          <w:rFonts w:ascii="Century" w:hAnsi="Century"/>
-          <w:i/>
-          <w:sz w:val="24"/>
-          <w:u w:val="single"/>
-        </w:rPr>
-      </w:pPr>
-    </w:p>
-    <w:p>
-      <w:pPr>
-        <w:rPr>
-          <w:rFonts w:ascii="Century" w:hAnsi="Century"/>
-          <w:i/>
-          <w:sz w:val="24"/>
-          <w:u w:val="single"/>
-        </w:rPr>
-      </w:pPr>
     </w:p>
     <w:p>
       <w:pPr>
@@ -7494,15 +6977,7 @@
                               </w:rPr>
                             </w:pPr>
                             <w:r>
-                              <w:t xml:space="preserve">Religions spreading around a map, featuring </w:t>
-                            </w:r>
-                            <w:proofErr w:type="spellStart"/>
-                            <w:r>
-                              <w:t>Docetist</w:t>
-                            </w:r>
-                            <w:proofErr w:type="spellEnd"/>
-                            <w:r>
-                              <w:t xml:space="preserve"> Christianity and Sikhism</w:t>
+                              <w:t>Religions spreading around a map, featuring Docetist Christianity and Sikhism</w:t>
                             </w:r>
                           </w:p>
                         </w:txbxContent>
@@ -7577,15 +7052,7 @@
                         </w:rPr>
                       </w:pPr>
                       <w:r>
-                        <w:t xml:space="preserve">Religions spreading around a map, featuring </w:t>
-                      </w:r>
-                      <w:proofErr w:type="spellStart"/>
-                      <w:r>
-                        <w:t>Docetist</w:t>
-                      </w:r>
-                      <w:proofErr w:type="spellEnd"/>
-                      <w:r>
-                        <w:t xml:space="preserve"> Christianity and Sikhism</w:t>
+                        <w:t>Religions spreading around a map, featuring Docetist Christianity and Sikhism</w:t>
                       </w:r>
                     </w:p>
                   </w:txbxContent>
@@ -7601,23 +7068,7 @@
           <w:rFonts w:ascii="Century" w:hAnsi="Century"/>
           <w:sz w:val="24"/>
         </w:rPr>
-        <w:t xml:space="preserve">Religions will form in any province on land (using the names of ten real religions, which are randomly selected upon map generation) with </w:t>
-      </w:r>
-      <w:proofErr w:type="spellStart"/>
-      <w:r>
-        <w:rPr>
-          <w:rFonts w:ascii="Century" w:hAnsi="Century"/>
-          <w:sz w:val="24"/>
-        </w:rPr>
-        <w:t>atleast</w:t>
-      </w:r>
-      <w:proofErr w:type="spellEnd"/>
-      <w:r>
-        <w:rPr>
-          <w:rFonts w:ascii="Century" w:hAnsi="Century"/>
-          <w:sz w:val="24"/>
-        </w:rPr>
-        <w:t xml:space="preserve"> four other </w:t>
+        <w:t xml:space="preserve">Religions will form in any province on land (using the names of ten real religions, which are randomly selected upon map generation) with atleast four other provinces bordering it, from there it will spread as much as possible (due to technical reasons, favouring to expand to the top left, a bug which I was unable to find a simple fix for) countries will also adopt a religion as their official </w:t>
       </w:r>
       <w:r>
         <w:rPr>
@@ -7625,7 +7076,7 @@
           <w:sz w:val="24"/>
         </w:rPr>
         <w:lastRenderedPageBreak/>
-        <w:t>provinces bordering it, from there it will spread as much as possible (due to technical reasons, favouring to expand to the top left, a bug which I was unable to find a simple fix for) countries will also adopt a religion as their official religion, and will attempt to convert any provinces within their borders to their religion</w:t>
+        <w:t>religion, and will attempt to convert any provinces within their borders to their religion</w:t>
       </w:r>
       <w:r>
         <w:rPr>
@@ -7840,15 +7291,7 @@
           <w:rFonts w:ascii="Century" w:hAnsi="Century"/>
           <w:sz w:val="24"/>
         </w:rPr>
-        <w:t xml:space="preserve">When a ruler dies, changes may be made to their nation, successors have a chance of slightly altering the ethics and spirituality of a country to fit their ideas, which can lead to the reformation of the country into a new type of government. In rare cases, a country without elections (not republic or democratic) may have their ruler die without an heir, which will cause the </w:t>
-      </w:r>
-      <w:r>
-        <w:rPr>
-          <w:rFonts w:ascii="Century" w:hAnsi="Century"/>
-          <w:sz w:val="24"/>
-        </w:rPr>
-        <w:lastRenderedPageBreak/>
-        <w:t>successor to have completely random spirituality and ethics, as well as a unique dynasty.</w:t>
+        <w:t>When a ruler dies, changes may be made to their nation, successors have a chance of slightly altering the ethics and spirituality of a country to fit their ideas, which can lead to the reformation of the country into a new type of government. In rare cases, a country without elections (not republic or democratic) may have their ruler die without an heir, which will cause the successor to have completely random spirituality and ethics, as well as a unique dynasty.</w:t>
       </w:r>
     </w:p>
     <w:p>
@@ -8374,23 +7817,7 @@
           <w:rFonts w:ascii="Century" w:hAnsi="Century"/>
           <w:sz w:val="24"/>
         </w:rPr>
-        <w:t xml:space="preserve">Using this formula, all provinces in the world would be given a value roughly between 0 and 100, this value would be updated each month, and would be imperative to the AIs decision for war, as the AI will </w:t>
-      </w:r>
-      <w:proofErr w:type="gramStart"/>
-      <w:r>
-        <w:rPr>
-          <w:rFonts w:ascii="Century" w:hAnsi="Century"/>
-          <w:sz w:val="24"/>
-        </w:rPr>
-        <w:t>take into account</w:t>
-      </w:r>
-      <w:proofErr w:type="gramEnd"/>
-      <w:r>
-        <w:rPr>
-          <w:rFonts w:ascii="Century" w:hAnsi="Century"/>
-          <w:sz w:val="24"/>
-        </w:rPr>
-        <w:t xml:space="preserve"> the estimated value of a province in order to prioritise the most valuable land they can take. </w:t>
+        <w:t xml:space="preserve">Using this formula, all provinces in the world would be given a value roughly between 0 and 100, this value would be updated each month, and would be imperative to the AIs decision for war, as the AI will take into account the estimated value of a province in order to prioritise the most valuable land they can take. </w:t>
       </w:r>
     </w:p>
     <w:p>
@@ -8525,7 +7952,6 @@
           <w:rFonts w:ascii="Century" w:hAnsi="Century"/>
           <w:sz w:val="24"/>
         </w:rPr>
-        <w:lastRenderedPageBreak/>
         <w:t>This acquisition of land will also generate ‘score’ for the kingdom that gains land, which will be carried with the country throughout the war.</w:t>
       </w:r>
     </w:p>
@@ -8542,6 +7968,7 @@
             <w:rPr>
               <w:rFonts w:ascii="Cambria Math" w:hAnsi="Cambria Math"/>
             </w:rPr>
+            <w:lastRenderedPageBreak/>
             <m:t>Score Increase=</m:t>
           </m:r>
           <m:f>
@@ -9427,29 +8854,29 @@
           <w:sz w:val="24"/>
           <w:u w:val="none"/>
         </w:rPr>
-        <w:t xml:space="preserve"> This left time to reflect on my completed project, and overall, I found myself feeling happy with the program, but unsatisfied with its lack of quality on release. Many modern development cycles can take upwards of a year to complete the most basic prototype of a system, and that would be with the assistance of a team of developers, designers and artists. As I had significantly reduced time and resources, the project was unable to reach the quality found in professionally made programs, which had been a goal of mine. Additionally, while there were no unfixed bugs identified during testing, there was a significant amount of flaws with the program, namely the time and processing power it takes to run the program, this was due to a difficult issue concerning the time taken to place pixels on the screen, which, despite my best </w:t>
-      </w:r>
-      <w:r>
+        <w:t xml:space="preserve"> This left time to reflect on my completed project, and overall, I found myself feeling happy with the program, but unsatisfied with its lack of quality on release. Many modern development cycles can take upwards of a year to complete the most basic prototype of a system, and that would be with the assistance of a team of developers, designers and artists. As I had significantly reduced time and resources, the project was unable to reach the quality found in professionally made programs, which had been a goal of mine. Additionally, while there were no unfixed bugs identified during testing, there was a significant amount of flaws with the program, namely the time and processing power it takes to run the program, this was due to a difficult issue concerning the time taken to place pixels on the screen, which, despite my best attempts, I could not solve, late into development I chose to replace the twelve months per year system with a seasonal system, which allowed me to reduce the overall runtime significantly.</w:t>
+      </w:r>
+    </w:p>
+    <w:p>
+      <w:pPr>
+        <w:pStyle w:val="Head"/>
         <w:rPr>
           <w:rFonts w:ascii="Century" w:hAnsi="Century" w:cstheme="minorBidi"/>
           <w:i w:val="0"/>
           <w:sz w:val="24"/>
           <w:u w:val="none"/>
         </w:rPr>
-        <w:lastRenderedPageBreak/>
-        <w:t>attempts, I could not solve, late into development I chose to replace the twelve months per year system with a seasonal system, which allowed me to reduce the overall runtime significantly.</w:t>
-      </w:r>
-    </w:p>
-    <w:p>
-      <w:pPr>
-        <w:pStyle w:val="Head"/>
+      </w:pPr>
+      <w:r>
         <w:rPr>
           <w:rFonts w:ascii="Century" w:hAnsi="Century" w:cstheme="minorBidi"/>
           <w:i w:val="0"/>
           <w:sz w:val="24"/>
           <w:u w:val="none"/>
         </w:rPr>
-      </w:pPr>
+        <w:lastRenderedPageBreak/>
+        <w:t xml:space="preserve">However, it cannot be said that I was completely disappointed in the finished product; The program was able to simulate </w:t>
+      </w:r>
       <w:r>
         <w:rPr>
           <w:rFonts w:ascii="Century" w:hAnsi="Century" w:cstheme="minorBidi"/>
@@ -9457,38 +8884,7 @@
           <w:sz w:val="24"/>
           <w:u w:val="none"/>
         </w:rPr>
-        <w:t xml:space="preserve">However, it cannot be said that I was completely disappointed in the finished product; The program was able to simulate </w:t>
-      </w:r>
-      <w:r>
-        <w:rPr>
-          <w:rFonts w:ascii="Century" w:hAnsi="Century" w:cstheme="minorBidi"/>
-          <w:i w:val="0"/>
-          <w:sz w:val="24"/>
-          <w:u w:val="none"/>
-        </w:rPr>
-        <w:t xml:space="preserve">a worlds history in </w:t>
-      </w:r>
-      <w:proofErr w:type="spellStart"/>
-      <w:proofErr w:type="gramStart"/>
-      <w:r>
-        <w:rPr>
-          <w:rFonts w:ascii="Century" w:hAnsi="Century" w:cstheme="minorBidi"/>
-          <w:i w:val="0"/>
-          <w:sz w:val="24"/>
-          <w:u w:val="none"/>
-        </w:rPr>
-        <w:t>a</w:t>
-      </w:r>
-      <w:proofErr w:type="spellEnd"/>
-      <w:proofErr w:type="gramEnd"/>
-      <w:r>
-        <w:rPr>
-          <w:rFonts w:ascii="Century" w:hAnsi="Century" w:cstheme="minorBidi"/>
-          <w:i w:val="0"/>
-          <w:sz w:val="24"/>
-          <w:u w:val="none"/>
-        </w:rPr>
-        <w:t xml:space="preserve"> </w:t>
+        <w:t xml:space="preserve">a worlds history in a </w:t>
       </w:r>
       <w:r>
         <w:rPr>
@@ -9591,19 +8987,8 @@
           <w:sz w:val="24"/>
           <w:u w:val="none"/>
         </w:rPr>
-        <w:t xml:space="preserve">Additionally, developing the program and fixing its issues taught me significant amounts about programming (specifically the language c#), mathematics (Harmonic series and efficiency calculations) and human history (I used a website called </w:t>
-      </w:r>
-      <w:proofErr w:type="spellStart"/>
-      <w:r>
-        <w:rPr>
-          <w:rFonts w:ascii="Century" w:hAnsi="Century" w:cstheme="minorBidi"/>
-          <w:i w:val="0"/>
-          <w:sz w:val="24"/>
-          <w:u w:val="none"/>
-        </w:rPr>
-        <w:t>Geacron</w:t>
-      </w:r>
-      <w:proofErr w:type="spellEnd"/>
+        <w:t>Additionally, developing the program and fixing its issues taught me significant amounts about programming (specifically the language c#), mathematics (Harmonic series and efficiency calculations) and human history (I used a website called Geacron</w:t>
+      </w:r>
       <w:r>
         <w:rPr>
           <w:rFonts w:ascii="Century" w:hAnsi="Century" w:cstheme="minorBidi"/>
@@ -9724,15 +9109,7 @@
                               </w:rPr>
                             </w:pPr>
                             <w:r>
-                              <w:t xml:space="preserve">A </w:t>
-                            </w:r>
-                            <w:proofErr w:type="spellStart"/>
-                            <w:r>
-                              <w:t>Geacron</w:t>
-                            </w:r>
-                            <w:proofErr w:type="spellEnd"/>
-                            <w:r>
-                              <w:t xml:space="preserve"> map of the world in 1168, which closely resembles the type of map generated by my program</w:t>
+                              <w:t>A Geacron map of the world in 1168, which closely resembles the type of map generated by my program</w:t>
                             </w:r>
                           </w:p>
                         </w:txbxContent>
@@ -9814,15 +9191,7 @@
                         </w:rPr>
                       </w:pPr>
                       <w:r>
-                        <w:t xml:space="preserve">A </w:t>
-                      </w:r>
-                      <w:proofErr w:type="spellStart"/>
-                      <w:r>
-                        <w:t>Geacron</w:t>
-                      </w:r>
-                      <w:proofErr w:type="spellEnd"/>
-                      <w:r>
-                        <w:t xml:space="preserve"> map of the world in 1168, which closely resembles the type of map generated by my program</w:t>
+                        <w:t>A Geacron map of the world in 1168, which closely resembles the type of map generated by my program</w:t>
                       </w:r>
                     </w:p>
                   </w:txbxContent>
@@ -9929,8 +9298,8 @@
         </w:rPr>
         <w:t xml:space="preserve">[1] </w:t>
       </w:r>
-      <w:bookmarkStart w:id="3" w:name="cite_note-1"/>
-      <w:bookmarkEnd w:id="3"/>
+      <w:bookmarkStart w:id="5" w:name="cite_note-1"/>
+      <w:bookmarkEnd w:id="5"/>
       <w:r>
         <w:fldChar w:fldCharType="begin"/>
       </w:r>
@@ -10222,24 +9591,7 @@
           <w:rFonts w:ascii="Century" w:hAnsi="Century"/>
           <w:sz w:val="18"/>
         </w:rPr>
-        <w:lastRenderedPageBreak/>
-        <w:t xml:space="preserve">[5] </w:t>
-      </w:r>
-      <w:proofErr w:type="spellStart"/>
-      <w:r>
-        <w:rPr>
-          <w:rFonts w:ascii="Century" w:hAnsi="Century"/>
-          <w:sz w:val="18"/>
-        </w:rPr>
-        <w:t>Markovs</w:t>
-      </w:r>
-      <w:proofErr w:type="spellEnd"/>
-      <w:r>
-        <w:rPr>
-          <w:rFonts w:ascii="Century" w:hAnsi="Century"/>
-          <w:sz w:val="18"/>
-        </w:rPr>
-        <w:t xml:space="preserve"> chain:</w:t>
+        <w:t>[5] Markovs chain:</w:t>
       </w:r>
     </w:p>
     <w:p>
@@ -10272,23 +9624,7 @@
           <w:rFonts w:ascii="Century" w:hAnsi="Century"/>
           <w:sz w:val="18"/>
         </w:rPr>
-        <w:t xml:space="preserve">[6] </w:t>
-      </w:r>
-      <w:proofErr w:type="spellStart"/>
-      <w:r>
-        <w:rPr>
-          <w:rFonts w:ascii="Century" w:hAnsi="Century"/>
-          <w:sz w:val="18"/>
-        </w:rPr>
-        <w:t>Geacron</w:t>
-      </w:r>
-      <w:proofErr w:type="spellEnd"/>
-      <w:r>
-        <w:rPr>
-          <w:rFonts w:ascii="Century" w:hAnsi="Century"/>
-          <w:sz w:val="18"/>
-        </w:rPr>
-        <w:t>:</w:t>
+        <w:t>[6] Geacron:</w:t>
       </w:r>
     </w:p>
     <w:p>
@@ -10366,8 +9702,6 @@
         </w:rPr>
         <w:t xml:space="preserve"> - To run the program access the exe file which is within the FILE &gt; EXECUTABLE directory. Instructions are included in the README</w:t>
       </w:r>
-      <w:bookmarkStart w:id="4" w:name="_GoBack"/>
-      <w:bookmarkEnd w:id="4"/>
     </w:p>
     <w:sectPr>
       <w:headerReference w:type="default" r:id="rId43"/>
@@ -12348,12 +11682,12 @@
     <w:rsid w:val="001C7A2C"/>
     <w:rsid w:val="00282FC6"/>
     <w:rsid w:val="003057B7"/>
-    <w:rsid w:val="003318DC"/>
     <w:rsid w:val="0051320F"/>
     <w:rsid w:val="005149E1"/>
     <w:rsid w:val="007F5047"/>
     <w:rsid w:val="0090166D"/>
     <w:rsid w:val="00AB54E6"/>
+    <w:rsid w:val="00D43217"/>
     <w:rsid w:val="00DE3746"/>
     <w:rsid w:val="00E25C88"/>
     <w:rsid w:val="00E54FDC"/>
@@ -13131,7 +12465,7 @@
 </file>
 
 <file path=customXml/itemProps2.xml><?xml version="1.0" encoding="utf-8"?>
-<ds:datastoreItem xmlns:ds="http://schemas.openxmlformats.org/officeDocument/2006/customXml" ds:itemID="{43C8FCF4-884C-4CC0-86A7-EABFEB0D8A52}">
+<ds:datastoreItem xmlns:ds="http://schemas.openxmlformats.org/officeDocument/2006/customXml" ds:itemID="{4E4F6EDB-E53B-4765-8FBD-CD65AA7EA548}">
   <ds:schemaRefs>
     <ds:schemaRef ds:uri="http://schemas.openxmlformats.org/officeDocument/2006/bibliography"/>
   </ds:schemaRefs>

</xml_diff>